<commit_message>
CIV-5557 Docmosis updates to 1v1 and multiparty DQs
</commit_message>
<xml_diff>
--- a/docker/docmosis/templates/CV-UNS-HRN-ENG-01173.docx
+++ b/docker/docmosis/templates/CV-UNS-HRN-ENG-01173.docx
@@ -606,6 +606,14 @@
       <w:tblPr>
         <w:tblStyle w:val="TableGrid"/>
         <w:tblW w:w="10065" w:type="dxa"/>
+        <w:tblBorders>
+          <w:top w:val="none" w:sz="0" w:space="0" w:color="auto"/>
+          <w:left w:val="none" w:sz="0" w:space="0" w:color="auto"/>
+          <w:bottom w:val="none" w:sz="0" w:space="0" w:color="auto"/>
+          <w:right w:val="none" w:sz="0" w:space="0" w:color="auto"/>
+          <w:insideH w:val="none" w:sz="0" w:space="0" w:color="auto"/>
+          <w:insideV w:val="none" w:sz="0" w:space="0" w:color="auto"/>
+        </w:tblBorders>
         <w:tblLayout w:type="fixed"/>
         <w:tblLook w:val="04A0" w:firstRow="1" w:lastRow="0" w:firstColumn="1" w:lastColumn="0" w:noHBand="0" w:noVBand="1"/>
       </w:tblPr>
@@ -622,13 +630,7 @@
         </w:trPr>
         <w:tc>
           <w:tcPr>
-            <w:tcW w:w="3543" w:type="dxa"/>
-            <w:tcBorders>
-              <w:top w:val="nil"/>
-              <w:left w:val="nil"/>
-              <w:bottom w:val="nil"/>
-              <w:right w:val="nil"/>
-            </w:tcBorders>
+            <w:tcW w:w="3405" w:type="dxa"/>
           </w:tcPr>
           <w:p>
             <w:pPr>
@@ -662,14 +664,8 @@
         </w:tc>
         <w:tc>
           <w:tcPr>
-            <w:tcW w:w="6522" w:type="dxa"/>
+            <w:tcW w:w="6660" w:type="dxa"/>
             <w:gridSpan w:val="4"/>
-            <w:tcBorders>
-              <w:top w:val="nil"/>
-              <w:left w:val="nil"/>
-              <w:bottom w:val="nil"/>
-              <w:right w:val="nil"/>
-            </w:tcBorders>
           </w:tcPr>
           <w:p>
             <w:pPr>
@@ -696,13 +692,7 @@
         </w:trPr>
         <w:tc>
           <w:tcPr>
-            <w:tcW w:w="3543" w:type="dxa"/>
-            <w:tcBorders>
-              <w:top w:val="nil"/>
-              <w:left w:val="nil"/>
-              <w:bottom w:val="nil"/>
-              <w:right w:val="nil"/>
-            </w:tcBorders>
+            <w:tcW w:w="3405" w:type="dxa"/>
           </w:tcPr>
           <w:p>
             <w:pPr>
@@ -730,14 +720,8 @@
         </w:tc>
         <w:tc>
           <w:tcPr>
-            <w:tcW w:w="6522" w:type="dxa"/>
+            <w:tcW w:w="6660" w:type="dxa"/>
             <w:gridSpan w:val="4"/>
-            <w:tcBorders>
-              <w:top w:val="nil"/>
-              <w:left w:val="nil"/>
-              <w:bottom w:val="nil"/>
-              <w:right w:val="nil"/>
-            </w:tcBorders>
           </w:tcPr>
           <w:p>
             <w:pPr>
@@ -769,13 +753,7 @@
       <w:tr>
         <w:tc>
           <w:tcPr>
-            <w:tcW w:w="3543" w:type="dxa"/>
-            <w:tcBorders>
-              <w:top w:val="nil"/>
-              <w:left w:val="nil"/>
-              <w:bottom w:val="nil"/>
-              <w:right w:val="nil"/>
-            </w:tcBorders>
+            <w:tcW w:w="3405" w:type="dxa"/>
           </w:tcPr>
           <w:p>
             <w:pPr>
@@ -796,14 +774,8 @@
         </w:tc>
         <w:tc>
           <w:tcPr>
-            <w:tcW w:w="6522" w:type="dxa"/>
+            <w:tcW w:w="6660" w:type="dxa"/>
             <w:gridSpan w:val="4"/>
-            <w:tcBorders>
-              <w:top w:val="nil"/>
-              <w:left w:val="nil"/>
-              <w:bottom w:val="nil"/>
-              <w:right w:val="nil"/>
-            </w:tcBorders>
           </w:tcPr>
           <w:p>
             <w:pPr>
@@ -903,6 +875,403 @@
               </w:rPr>
               <w:t>&lt;&lt;applicant.primaryAddress.Country&gt;&gt;&lt;&lt;es_&gt;&gt;</w:t>
             </w:r>
+          </w:p>
+        </w:tc>
+      </w:tr>
+      <w:tr>
+        <w:tc>
+          <w:tcPr>
+            <w:tcW w:w="3405" w:type="dxa"/>
+          </w:tcPr>
+          <w:p>
+            <w:pPr>
+              <w:pStyle w:val="NormalWeb"/>
+              <w:spacing w:before="40" w:beforeAutospacing="0" w:after="40" w:afterAutospacing="0"/>
+              <w:rPr>
+                <w:rFonts w:ascii="GDSTransportWebsite" w:hAnsi="GDSTransportWebsite"/>
+                <w:b/>
+                <w:bCs/>
+                <w:color w:val="0A0A0A"/>
+                <w:shd w:val="clear" w:color="auto" w:fill="FFFFFF"/>
+              </w:rPr>
+            </w:pPr>
+            <w:r>
+              <w:rPr>
+                <w:rFonts w:ascii="GDSTransportWebsite" w:hAnsi="GDSTransportWebsite"/>
+                <w:b/>
+                <w:bCs/>
+                <w:color w:val="0A0A0A"/>
+                <w:shd w:val="clear" w:color="auto" w:fill="FFFFFF"/>
+              </w:rPr>
+              <w:t>Phone number</w:t>
+            </w:r>
+          </w:p>
+        </w:tc>
+        <w:tc>
+          <w:tcPr>
+            <w:tcW w:w="6660" w:type="dxa"/>
+            <w:gridSpan w:val="4"/>
+          </w:tcPr>
+          <w:p>
+            <w:pPr>
+              <w:spacing w:before="40" w:after="40"/>
+              <w:rPr>
+                <w:rFonts w:ascii="GDSTransportWebsite" w:hAnsi="GDSTransportWebsite"/>
+                <w:color w:val="0A0A0A"/>
+              </w:rPr>
+            </w:pPr>
+            <w:r>
+              <w:rPr>
+                <w:rFonts w:ascii="GDSTransportWebsite" w:hAnsi="GDSTransportWebsite"/>
+                <w:color w:val="0A0A0A"/>
+              </w:rPr>
+              <w:t>&lt;&lt;cs_{!isBlank(applicant.phoneNumber)}&gt;&gt;</w:t>
+            </w:r>
+            <w:r>
+              <w:rPr>
+                <w:rFonts w:ascii="GDSTransportWebsite" w:hAnsi="GDSTransportWebsite"/>
+                <w:color w:val="0A0A0A"/>
+              </w:rPr>
+              <w:t>&lt;&lt;else&gt;&gt;Not Provided&lt;</w:t>
+            </w:r>
+            <w:r>
+              <w:rPr>
+                <w:rFonts w:ascii="GDSTransportWebsite" w:hAnsi="GDSTransportWebsite"/>
+                <w:color w:val="0A0A0A"/>
+              </w:rPr>
+              <w:t>&lt;es_&gt;&gt;</w:t>
+            </w:r>
+          </w:p>
+          <w:p>
+            <w:pPr>
+              <w:spacing w:before="40" w:after="40"/>
+              <w:rPr>
+                <w:rFonts w:ascii="GDSTransportWebsite" w:hAnsi="GDSTransportWebsite"/>
+                <w:color w:val="0A0A0A"/>
+              </w:rPr>
+            </w:pPr>
+          </w:p>
+        </w:tc>
+      </w:tr>
+      <w:tr>
+        <w:tc>
+          <w:tcPr>
+            <w:tcW w:w="3405" w:type="dxa"/>
+          </w:tcPr>
+          <w:p>
+            <w:pPr>
+              <w:pStyle w:val="NormalWeb"/>
+              <w:spacing w:before="40" w:beforeAutospacing="0" w:after="40" w:afterAutospacing="0"/>
+              <w:rPr>
+                <w:rFonts w:ascii="GDSTransportWebsite" w:hAnsi="GDSTransportWebsite"/>
+                <w:b/>
+                <w:bCs/>
+                <w:color w:val="0A0A0A"/>
+                <w:shd w:val="clear" w:color="auto" w:fill="FFFFFF"/>
+              </w:rPr>
+            </w:pPr>
+            <w:r>
+              <w:rPr>
+                <w:rFonts w:ascii="GDSTransportWebsite" w:hAnsi="GDSTransportWebsite"/>
+                <w:b/>
+                <w:bCs/>
+                <w:color w:val="0A0A0A"/>
+                <w:shd w:val="clear" w:color="auto" w:fill="FFFFFF"/>
+              </w:rPr>
+              <w:t>Email</w:t>
+            </w:r>
+          </w:p>
+        </w:tc>
+        <w:tc>
+          <w:tcPr>
+            <w:tcW w:w="6660" w:type="dxa"/>
+            <w:gridSpan w:val="4"/>
+          </w:tcPr>
+          <w:p>
+            <w:pPr>
+              <w:spacing w:before="40" w:after="40"/>
+              <w:rPr>
+                <w:rFonts w:ascii="GDSTransportWebsite" w:hAnsi="GDSTransportWebsite"/>
+                <w:color w:val="0A0A0A"/>
+              </w:rPr>
+            </w:pPr>
+            <w:r>
+              <w:rPr>
+                <w:rFonts w:ascii="GDSTransportWebsite" w:hAnsi="GDSTransportWebsite"/>
+                <w:color w:val="0A0A0A"/>
+              </w:rPr>
+              <w:t>&lt;&lt;</w:t>
+            </w:r>
+            <w:r>
+              <w:rPr>
+                <w:rFonts w:ascii="GDSTransportWebsite" w:hAnsi="GDSTransportWebsite"/>
+                <w:color w:val="0A0A0A"/>
+              </w:rPr>
+              <w:t>cs_{!isBlank(</w:t>
+            </w:r>
+            <w:r>
+              <w:rPr>
+                <w:rFonts w:ascii="GDSTransportWebsite" w:hAnsi="GDSTransportWebsite"/>
+                <w:color w:val="0A0A0A"/>
+              </w:rPr>
+              <w:t>applicant.</w:t>
+            </w:r>
+            <w:r>
+              <w:rPr>
+                <w:rFonts w:ascii="GDSTransportWebsite" w:hAnsi="GDSTransportWebsite"/>
+                <w:color w:val="0A0A0A"/>
+              </w:rPr>
+              <w:t>emailAddress)}</w:t>
+            </w:r>
+            <w:r>
+              <w:rPr>
+                <w:rFonts w:ascii="GDSTransportWebsite" w:hAnsi="GDSTransportWebsite"/>
+                <w:color w:val="0A0A0A"/>
+              </w:rPr>
+              <w:t>&gt;&gt;</w:t>
+            </w:r>
+            <w:r>
+              <w:rPr>
+                <w:rFonts w:ascii="GDSTransportWebsite" w:hAnsi="GDSTransportWebsite"/>
+                <w:color w:val="0A0A0A"/>
+              </w:rPr>
+              <w:t>&lt;&lt;else&gt;&gt;Not Provided&lt;&lt;es_&gt;&gt;</w:t>
+            </w:r>
+          </w:p>
+          <w:p>
+            <w:pPr>
+              <w:spacing w:before="40" w:after="40"/>
+              <w:rPr>
+                <w:rFonts w:ascii="GDSTransportWebsite" w:hAnsi="GDSTransportWebsite"/>
+                <w:color w:val="0A0A0A"/>
+              </w:rPr>
+            </w:pPr>
+          </w:p>
+        </w:tc>
+      </w:tr>
+      <w:tr>
+        <w:tc>
+          <w:tcPr>
+            <w:tcW w:w="3405" w:type="dxa"/>
+          </w:tcPr>
+          <w:p>
+            <w:pPr>
+              <w:pStyle w:val="NormalWeb"/>
+              <w:spacing w:before="40" w:beforeAutospacing="0" w:after="40" w:afterAutospacing="0"/>
+              <w:rPr>
+                <w:rFonts w:ascii="GDSTransportWebsite" w:hAnsi="GDSTransportWebsite"/>
+                <w:b/>
+                <w:bCs/>
+                <w:color w:val="0A0A0A"/>
+                <w:shd w:val="clear" w:color="auto" w:fill="FFFFFF"/>
+              </w:rPr>
+            </w:pPr>
+            <w:r>
+              <w:rPr>
+                <w:rFonts w:ascii="GDSTransportWebsite" w:hAnsi="GDSTransportWebsite"/>
+                <w:b/>
+                <w:bCs/>
+                <w:color w:val="0A0A0A"/>
+                <w:shd w:val="clear" w:color="auto" w:fill="FFFFFF"/>
+              </w:rPr>
+              <w:t>Litigation friend phone number</w:t>
+            </w:r>
+          </w:p>
+        </w:tc>
+        <w:tc>
+          <w:tcPr>
+            <w:tcW w:w="6660" w:type="dxa"/>
+            <w:gridSpan w:val="4"/>
+          </w:tcPr>
+          <w:p>
+            <w:pPr>
+              <w:spacing w:before="40" w:after="40"/>
+              <w:rPr>
+                <w:rFonts w:ascii="GDSTransportWebsite" w:hAnsi="GDSTransportWebsite"/>
+                <w:color w:val="0A0A0A"/>
+              </w:rPr>
+            </w:pPr>
+            <w:r>
+              <w:rPr>
+                <w:rFonts w:ascii="GDSTransportWebsite" w:hAnsi="GDSTransportWebsite"/>
+                <w:color w:val="0A0A0A"/>
+              </w:rPr>
+              <w:t>&lt;&lt;</w:t>
+            </w:r>
+            <w:r>
+              <w:rPr>
+                <w:rFonts w:ascii="GDSTransportWebsite" w:hAnsi="GDSTransportWebsite"/>
+                <w:color w:val="0A0A0A"/>
+              </w:rPr>
+              <w:t>cs_{!isBlank(</w:t>
+            </w:r>
+            <w:r>
+              <w:rPr>
+                <w:rFonts w:ascii="GDSTransportWebsite" w:hAnsi="GDSTransportWebsite"/>
+                <w:color w:val="0A0A0A"/>
+              </w:rPr>
+              <w:t>applicant.</w:t>
+            </w:r>
+            <w:r>
+              <w:rPr>
+                <w:rFonts w:ascii="GDSTransportWebsite" w:hAnsi="GDSTransportWebsite"/>
+                <w:color w:val="0A0A0A"/>
+              </w:rPr>
+              <w:t>litigationFriend</w:t>
+            </w:r>
+            <w:r>
+              <w:rPr>
+                <w:rFonts w:ascii="GDSTransportWebsite" w:hAnsi="GDSTransportWebsite"/>
+                <w:color w:val="0A0A0A"/>
+              </w:rPr>
+              <w:t>.phoneNum</w:t>
+            </w:r>
+            <w:r>
+              <w:rPr>
+                <w:rFonts w:ascii="GDSTransportWebsite" w:hAnsi="GDSTransportWebsite"/>
+                <w:color w:val="0A0A0A"/>
+              </w:rPr>
+              <w:t>b</w:t>
+            </w:r>
+            <w:r>
+              <w:rPr>
+                <w:rFonts w:ascii="GDSTransportWebsite" w:hAnsi="GDSTransportWebsite"/>
+                <w:color w:val="0A0A0A"/>
+              </w:rPr>
+              <w:t>er</w:t>
+            </w:r>
+            <w:r>
+              <w:rPr>
+                <w:rFonts w:ascii="GDSTransportWebsite" w:hAnsi="GDSTransportWebsite"/>
+                <w:color w:val="0A0A0A"/>
+              </w:rPr>
+              <w:t>)}</w:t>
+            </w:r>
+            <w:r>
+              <w:rPr>
+                <w:rFonts w:ascii="GDSTransportWebsite" w:hAnsi="GDSTransportWebsite"/>
+                <w:color w:val="0A0A0A"/>
+              </w:rPr>
+              <w:t>&gt;&gt;</w:t>
+            </w:r>
+            <w:r>
+              <w:rPr>
+                <w:rFonts w:ascii="GDSTransportWebsite" w:hAnsi="GDSTransportWebsite"/>
+                <w:color w:val="0A0A0A"/>
+              </w:rPr>
+              <w:t>&lt;&lt;else&gt;&gt;Not Provided&lt;&lt;es_&gt;&gt;</w:t>
+            </w:r>
+          </w:p>
+        </w:tc>
+      </w:tr>
+      <w:tr>
+        <w:tc>
+          <w:tcPr>
+            <w:tcW w:w="3405" w:type="dxa"/>
+          </w:tcPr>
+          <w:p>
+            <w:pPr>
+              <w:pStyle w:val="NormalWeb"/>
+              <w:spacing w:before="40" w:beforeAutospacing="0" w:after="40" w:afterAutospacing="0"/>
+              <w:rPr>
+                <w:rFonts w:ascii="GDSTransportWebsite" w:hAnsi="GDSTransportWebsite"/>
+                <w:b/>
+                <w:bCs/>
+                <w:color w:val="0A0A0A"/>
+                <w:shd w:val="clear" w:color="auto" w:fill="FFFFFF"/>
+              </w:rPr>
+            </w:pPr>
+            <w:r>
+              <w:rPr>
+                <w:rFonts w:ascii="GDSTransportWebsite" w:hAnsi="GDSTransportWebsite"/>
+                <w:b/>
+                <w:bCs/>
+                <w:color w:val="0A0A0A"/>
+                <w:shd w:val="clear" w:color="auto" w:fill="FFFFFF"/>
+              </w:rPr>
+              <w:lastRenderedPageBreak/>
+              <w:t>Litigation friend email</w:t>
+            </w:r>
+          </w:p>
+        </w:tc>
+        <w:tc>
+          <w:tcPr>
+            <w:tcW w:w="6660" w:type="dxa"/>
+            <w:gridSpan w:val="4"/>
+          </w:tcPr>
+          <w:p>
+            <w:pPr>
+              <w:spacing w:before="40" w:after="40"/>
+              <w:rPr>
+                <w:rFonts w:ascii="GDSTransportWebsite" w:hAnsi="GDSTransportWebsite"/>
+                <w:color w:val="0A0A0A"/>
+              </w:rPr>
+            </w:pPr>
+            <w:r>
+              <w:rPr>
+                <w:rFonts w:ascii="GDSTransportWebsite" w:hAnsi="GDSTransportWebsite"/>
+                <w:color w:val="0A0A0A"/>
+              </w:rPr>
+              <w:t>&lt;&lt;</w:t>
+            </w:r>
+            <w:r>
+              <w:rPr>
+                <w:rFonts w:ascii="GDSTransportWebsite" w:hAnsi="GDSTransportWebsite"/>
+                <w:color w:val="0A0A0A"/>
+              </w:rPr>
+              <w:t>cs_{!isBlank(</w:t>
+            </w:r>
+            <w:r>
+              <w:rPr>
+                <w:rFonts w:ascii="GDSTransportWebsite" w:hAnsi="GDSTransportWebsite"/>
+                <w:color w:val="0A0A0A"/>
+              </w:rPr>
+              <w:t>applicant.</w:t>
+            </w:r>
+            <w:r>
+              <w:rPr>
+                <w:rFonts w:ascii="GDSTransportWebsite" w:hAnsi="GDSTransportWebsite"/>
+                <w:color w:val="0A0A0A"/>
+              </w:rPr>
+              <w:t>litigationFriend</w:t>
+            </w:r>
+            <w:r>
+              <w:rPr>
+                <w:rFonts w:ascii="GDSTransportWebsite" w:hAnsi="GDSTransportWebsite"/>
+                <w:color w:val="0A0A0A"/>
+              </w:rPr>
+              <w:t>.</w:t>
+            </w:r>
+            <w:r>
+              <w:rPr>
+                <w:rFonts w:ascii="GDSTransportWebsite" w:hAnsi="GDSTransportWebsite"/>
+                <w:color w:val="0A0A0A"/>
+              </w:rPr>
+              <w:t>emailAddress)}</w:t>
+            </w:r>
+            <w:r>
+              <w:rPr>
+                <w:rFonts w:ascii="GDSTransportWebsite" w:hAnsi="GDSTransportWebsite"/>
+                <w:color w:val="0A0A0A"/>
+              </w:rPr>
+              <w:t>&gt;&gt;</w:t>
+            </w:r>
+            <w:r>
+              <w:rPr>
+                <w:rFonts w:ascii="GDSTransportWebsite" w:hAnsi="GDSTransportWebsite"/>
+                <w:color w:val="0A0A0A"/>
+              </w:rPr>
+              <w:t>&lt;&lt;else&gt;&gt;Not Provided&lt;&lt;es_&gt;&gt;</w:t>
+            </w:r>
+          </w:p>
+          <w:p>
+            <w:pPr>
+              <w:spacing w:before="40" w:after="40"/>
+              <w:rPr>
+                <w:rFonts w:ascii="GDSTransportWebsite" w:hAnsi="GDSTransportWebsite"/>
+                <w:color w:val="0A0A0A"/>
+              </w:rPr>
+            </w:pPr>
           </w:p>
         </w:tc>
       </w:tr>
@@ -912,14 +1281,8 @@
         </w:trPr>
         <w:tc>
           <w:tcPr>
-            <w:tcW w:w="10013" w:type="dxa"/>
+            <w:tcW w:w="9829" w:type="dxa"/>
             <w:gridSpan w:val="4"/>
-            <w:tcBorders>
-              <w:top w:val="nil"/>
-              <w:left w:val="nil"/>
-              <w:bottom w:val="nil"/>
-              <w:right w:val="nil"/>
-            </w:tcBorders>
           </w:tcPr>
           <w:p>
             <w:pPr>
@@ -947,6 +1310,14 @@
           <w:tbl>
             <w:tblPr>
               <w:tblW w:w="9778" w:type="dxa"/>
+              <w:tblBorders>
+                <w:top w:val="single" w:sz="4" w:space="0" w:color="auto"/>
+                <w:left w:val="single" w:sz="4" w:space="0" w:color="auto"/>
+                <w:bottom w:val="single" w:sz="4" w:space="0" w:color="auto"/>
+                <w:right w:val="single" w:sz="4" w:space="0" w:color="auto"/>
+                <w:insideH w:val="single" w:sz="4" w:space="0" w:color="auto"/>
+                <w:insideV w:val="single" w:sz="4" w:space="0" w:color="auto"/>
+              </w:tblBorders>
               <w:tblLayout w:type="fixed"/>
               <w:tblLook w:val="04A0" w:firstRow="1" w:lastRow="0" w:firstColumn="1" w:lastColumn="0" w:noHBand="0" w:noVBand="1"/>
             </w:tblPr>
@@ -982,7 +1353,7 @@
               </w:tc>
               <w:tc>
                 <w:tcPr>
-                  <w:tcW w:w="6343" w:type="dxa"/>
+                  <w:tcW w:w="6344" w:type="dxa"/>
                 </w:tcPr>
                 <w:p>
                   <w:pPr>
@@ -1038,7 +1409,7 @@
               </w:tc>
               <w:tc>
                 <w:tcPr>
-                  <w:tcW w:w="6343" w:type="dxa"/>
+                  <w:tcW w:w="6344" w:type="dxa"/>
                 </w:tcPr>
                 <w:p>
                   <w:pPr>
@@ -1080,14 +1451,13 @@
                       <w:color w:val="0A0A0A"/>
                       <w:shd w:val="clear" w:color="auto" w:fill="FFFFFF"/>
                     </w:rPr>
-                    <w:lastRenderedPageBreak/>
                     <w:t xml:space="preserve">Address </w:t>
                   </w:r>
                 </w:p>
               </w:tc>
               <w:tc>
                 <w:tcPr>
-                  <w:tcW w:w="6343" w:type="dxa"/>
+                  <w:tcW w:w="6344" w:type="dxa"/>
                 </w:tcPr>
                 <w:p>
                   <w:pPr>
@@ -1195,6 +1565,461 @@
                 </w:p>
               </w:tc>
             </w:tr>
+            <w:tr>
+              <w:trPr>
+                <w:trHeight w:val="2070"/>
+              </w:trPr>
+              <w:tc>
+                <w:tcPr>
+                  <w:tcW w:w="3434" w:type="dxa"/>
+                </w:tcPr>
+                <w:p>
+                  <w:pPr>
+                    <w:pStyle w:val="NormalWeb"/>
+                    <w:widowControl w:val="0"/>
+                    <w:spacing w:before="80" w:beforeAutospacing="0" w:after="80" w:afterAutospacing="0"/>
+                    <w:rPr>
+                      <w:rFonts w:ascii="GDSTransportWebsite" w:hAnsi="GDSTransportWebsite"/>
+                      <w:b/>
+                      <w:bCs/>
+                      <w:color w:val="0A0A0A"/>
+                      <w:shd w:val="clear" w:color="auto" w:fill="FFFFFF"/>
+                    </w:rPr>
+                  </w:pPr>
+                  <w:r>
+                    <w:rPr>
+                      <w:rFonts w:ascii="GDSTransportWebsite" w:hAnsi="GDSTransportWebsite"/>
+                      <w:b/>
+                      <w:bCs/>
+                      <w:color w:val="0A0A0A"/>
+                      <w:shd w:val="clear" w:color="auto" w:fill="FFFFFF"/>
+                    </w:rPr>
+                    <w:t>Phone number</w:t>
+                  </w:r>
+                </w:p>
+              </w:tc>
+              <w:tc>
+                <w:tcPr>
+                  <w:tcW w:w="6344" w:type="dxa"/>
+                </w:tcPr>
+                <w:p>
+                  <w:pPr>
+                    <w:spacing w:before="40" w:after="40"/>
+                    <w:rPr>
+                      <w:rFonts w:ascii="GDSTransportWebsite" w:hAnsi="GDSTransportWebsite"/>
+                      <w:color w:val="0A0A0A"/>
+                    </w:rPr>
+                  </w:pPr>
+                  <w:r>
+                    <w:rPr>
+                      <w:rFonts w:ascii="GDSTransportWebsite" w:hAnsi="GDSTransportWebsite"/>
+                      <w:color w:val="0A0A0A"/>
+                    </w:rPr>
+                    <w:t>&lt;&lt;</w:t>
+                  </w:r>
+                  <w:r>
+                    <w:rPr>
+                      <w:rFonts w:ascii="GDSTransportWebsite" w:hAnsi="GDSTransportWebsite"/>
+                      <w:color w:val="0A0A0A"/>
+                    </w:rPr>
+                    <w:t>cs_{!isBlank(respondent</w:t>
+                  </w:r>
+                  <w:r>
+                    <w:rPr>
+                      <w:rFonts w:ascii="GDSTransportWebsite" w:hAnsi="GDSTransportWebsite"/>
+                      <w:color w:val="0A0A0A"/>
+                    </w:rPr>
+                    <w:t>s[0]</w:t>
+                  </w:r>
+                  <w:r>
+                    <w:rPr>
+                      <w:rFonts w:ascii="GDSTransportWebsite" w:hAnsi="GDSTransportWebsite"/>
+                      <w:color w:val="0A0A0A"/>
+                    </w:rPr>
+                    <w:t>.phoneNum</w:t>
+                  </w:r>
+                  <w:r>
+                    <w:rPr>
+                      <w:rFonts w:ascii="GDSTransportWebsite" w:hAnsi="GDSTransportWebsite"/>
+                      <w:color w:val="0A0A0A"/>
+                    </w:rPr>
+                    <w:t>b</w:t>
+                  </w:r>
+                  <w:r>
+                    <w:rPr>
+                      <w:rFonts w:ascii="GDSTransportWebsite" w:hAnsi="GDSTransportWebsite"/>
+                      <w:color w:val="0A0A0A"/>
+                    </w:rPr>
+                    <w:t>er</w:t>
+                  </w:r>
+                  <w:r>
+                    <w:rPr>
+                      <w:rFonts w:ascii="GDSTransportWebsite" w:hAnsi="GDSTransportWebsite"/>
+                      <w:color w:val="0A0A0A"/>
+                    </w:rPr>
+                    <w:t>)}</w:t>
+                  </w:r>
+                  <w:r>
+                    <w:rPr>
+                      <w:rFonts w:ascii="GDSTransportWebsite" w:hAnsi="GDSTransportWebsite"/>
+                      <w:color w:val="0A0A0A"/>
+                    </w:rPr>
+                    <w:t>&gt;&gt;</w:t>
+                  </w:r>
+                  <w:r>
+                    <w:rPr>
+                      <w:rFonts w:ascii="GDSTransportWebsite" w:hAnsi="GDSTransportWebsite"/>
+                      <w:color w:val="0A0A0A"/>
+                    </w:rPr>
+                    <w:t>&lt;&lt;else&gt;&gt;Not Provided&lt;&lt;es_&gt;&gt;</w:t>
+                  </w:r>
+                </w:p>
+                <w:p>
+                  <w:pPr>
+                    <w:widowControl w:val="0"/>
+                    <w:spacing w:before="40" w:after="40"/>
+                    <w:rPr>
+                      <w:rFonts w:ascii="GDSTransportWebsite" w:hAnsi="GDSTransportWebsite"/>
+                      <w:color w:val="0A0A0A"/>
+                    </w:rPr>
+                  </w:pPr>
+                </w:p>
+              </w:tc>
+            </w:tr>
+            <w:tr>
+              <w:trPr>
+                <w:trHeight w:val="2070"/>
+              </w:trPr>
+              <w:tc>
+                <w:tcPr>
+                  <w:tcW w:w="3434" w:type="dxa"/>
+                </w:tcPr>
+                <w:p>
+                  <w:pPr>
+                    <w:pStyle w:val="NormalWeb"/>
+                    <w:widowControl w:val="0"/>
+                    <w:spacing w:before="80" w:beforeAutospacing="0" w:after="80" w:afterAutospacing="0"/>
+                    <w:rPr>
+                      <w:rFonts w:ascii="GDSTransportWebsite" w:hAnsi="GDSTransportWebsite"/>
+                      <w:b/>
+                      <w:bCs/>
+                      <w:color w:val="0A0A0A"/>
+                      <w:shd w:val="clear" w:color="auto" w:fill="FFFFFF"/>
+                    </w:rPr>
+                  </w:pPr>
+                  <w:r>
+                    <w:rPr>
+                      <w:rFonts w:ascii="GDSTransportWebsite" w:hAnsi="GDSTransportWebsite"/>
+                      <w:b/>
+                      <w:bCs/>
+                      <w:color w:val="0A0A0A"/>
+                      <w:shd w:val="clear" w:color="auto" w:fill="FFFFFF"/>
+                    </w:rPr>
+                    <w:t>Email</w:t>
+                  </w:r>
+                </w:p>
+              </w:tc>
+              <w:tc>
+                <w:tcPr>
+                  <w:tcW w:w="6344" w:type="dxa"/>
+                </w:tcPr>
+                <w:p>
+                  <w:pPr>
+                    <w:spacing w:before="40" w:after="40"/>
+                    <w:rPr>
+                      <w:rFonts w:ascii="GDSTransportWebsite" w:hAnsi="GDSTransportWebsite"/>
+                      <w:color w:val="0A0A0A"/>
+                    </w:rPr>
+                  </w:pPr>
+                  <w:r>
+                    <w:rPr>
+                      <w:rFonts w:ascii="GDSTransportWebsite" w:hAnsi="GDSTransportWebsite"/>
+                      <w:color w:val="0A0A0A"/>
+                    </w:rPr>
+                    <w:t>&lt;&lt;</w:t>
+                  </w:r>
+                  <w:r>
+                    <w:rPr>
+                      <w:rFonts w:ascii="GDSTransportWebsite" w:hAnsi="GDSTransportWebsite"/>
+                      <w:color w:val="0A0A0A"/>
+                    </w:rPr>
+                    <w:t>cs_{!isBlank(respondents[0]</w:t>
+                  </w:r>
+                  <w:r>
+                    <w:rPr>
+                      <w:rFonts w:ascii="GDSTransportWebsite" w:hAnsi="GDSTransportWebsite"/>
+                      <w:color w:val="0A0A0A"/>
+                    </w:rPr>
+                    <w:t>.</w:t>
+                  </w:r>
+                  <w:r>
+                    <w:rPr>
+                      <w:rFonts w:ascii="GDSTransportWebsite" w:hAnsi="GDSTransportWebsite"/>
+                      <w:color w:val="0A0A0A"/>
+                    </w:rPr>
+                    <w:t>emailAddress)}</w:t>
+                  </w:r>
+                  <w:r>
+                    <w:rPr>
+                      <w:rFonts w:ascii="GDSTransportWebsite" w:hAnsi="GDSTransportWebsite"/>
+                      <w:color w:val="0A0A0A"/>
+                    </w:rPr>
+                    <w:t>&gt;&gt;</w:t>
+                  </w:r>
+                  <w:r>
+                    <w:rPr>
+                      <w:rFonts w:ascii="GDSTransportWebsite" w:hAnsi="GDSTransportWebsite"/>
+                      <w:color w:val="0A0A0A"/>
+                    </w:rPr>
+                    <w:t xml:space="preserve"> &lt;&lt;else&gt;&gt;Not Provided&lt;&lt;es_&gt;&gt;</w:t>
+                  </w:r>
+                </w:p>
+                <w:p>
+                  <w:pPr>
+                    <w:widowControl w:val="0"/>
+                    <w:spacing w:before="40" w:after="40"/>
+                    <w:rPr>
+                      <w:rFonts w:ascii="GDSTransportWebsite" w:hAnsi="GDSTransportWebsite"/>
+                      <w:color w:val="0A0A0A"/>
+                    </w:rPr>
+                  </w:pPr>
+                </w:p>
+              </w:tc>
+            </w:tr>
+            <w:tr>
+              <w:trPr>
+                <w:trHeight w:val="2070"/>
+              </w:trPr>
+              <w:tc>
+                <w:tcPr>
+                  <w:tcW w:w="3434" w:type="dxa"/>
+                </w:tcPr>
+                <w:p>
+                  <w:pPr>
+                    <w:pStyle w:val="NormalWeb"/>
+                    <w:widowControl w:val="0"/>
+                    <w:spacing w:before="80" w:beforeAutospacing="0" w:after="80" w:afterAutospacing="0"/>
+                    <w:rPr>
+                      <w:rFonts w:ascii="GDSTransportWebsite" w:hAnsi="GDSTransportWebsite"/>
+                      <w:b/>
+                      <w:bCs/>
+                      <w:color w:val="0A0A0A"/>
+                      <w:shd w:val="clear" w:color="auto" w:fill="FFFFFF"/>
+                    </w:rPr>
+                  </w:pPr>
+                  <w:r>
+                    <w:rPr>
+                      <w:rFonts w:ascii="GDSTransportWebsite" w:hAnsi="GDSTransportWebsite"/>
+                      <w:b/>
+                      <w:bCs/>
+                      <w:color w:val="0A0A0A"/>
+                      <w:shd w:val="clear" w:color="auto" w:fill="FFFFFF"/>
+                    </w:rPr>
+                    <w:lastRenderedPageBreak/>
+                    <w:t>Litigation friend phone number</w:t>
+                  </w:r>
+                </w:p>
+              </w:tc>
+              <w:tc>
+                <w:tcPr>
+                  <w:tcW w:w="6344" w:type="dxa"/>
+                </w:tcPr>
+                <w:p>
+                  <w:pPr>
+                    <w:widowControl w:val="0"/>
+                    <w:spacing w:before="40" w:after="40"/>
+                    <w:rPr>
+                      <w:rFonts w:ascii="GDSTransportWebsite" w:hAnsi="GDSTransportWebsite"/>
+                      <w:color w:val="0A0A0A"/>
+                    </w:rPr>
+                  </w:pPr>
+                  <w:r>
+                    <w:rPr>
+                      <w:rFonts w:ascii="GDSTransportWebsite" w:hAnsi="GDSTransportWebsite"/>
+                      <w:color w:val="0A0A0A"/>
+                    </w:rPr>
+                    <w:t>&lt;&lt;</w:t>
+                  </w:r>
+                  <w:r>
+                    <w:rPr>
+                      <w:rFonts w:ascii="GDSTransportWebsite" w:hAnsi="GDSTransportWebsite"/>
+                      <w:color w:val="0A0A0A"/>
+                    </w:rPr>
+                    <w:t>cs_{!isBlank(respondents[0]</w:t>
+                  </w:r>
+                  <w:r>
+                    <w:rPr>
+                      <w:rFonts w:ascii="GDSTransportWebsite" w:hAnsi="GDSTransportWebsite"/>
+                      <w:color w:val="0A0A0A"/>
+                    </w:rPr>
+                    <w:t>.</w:t>
+                  </w:r>
+                  <w:r>
+                    <w:rPr>
+                      <w:rFonts w:ascii="GDSTransportWebsite" w:hAnsi="GDSTransportWebsite"/>
+                      <w:color w:val="0A0A0A"/>
+                    </w:rPr>
+                    <w:t>litigationFriend</w:t>
+                  </w:r>
+                  <w:r>
+                    <w:rPr>
+                      <w:rFonts w:ascii="GDSTransportWebsite" w:hAnsi="GDSTransportWebsite"/>
+                      <w:color w:val="0A0A0A"/>
+                    </w:rPr>
+                    <w:t>.phoneNum</w:t>
+                  </w:r>
+                  <w:r>
+                    <w:rPr>
+                      <w:rFonts w:ascii="GDSTransportWebsite" w:hAnsi="GDSTransportWebsite"/>
+                      <w:color w:val="0A0A0A"/>
+                    </w:rPr>
+                    <w:t>b</w:t>
+                  </w:r>
+                  <w:r>
+                    <w:rPr>
+                      <w:rFonts w:ascii="GDSTransportWebsite" w:hAnsi="GDSTransportWebsite"/>
+                      <w:color w:val="0A0A0A"/>
+                    </w:rPr>
+                    <w:t>er</w:t>
+                  </w:r>
+                  <w:r>
+                    <w:rPr>
+                      <w:rFonts w:ascii="GDSTransportWebsite" w:hAnsi="GDSTransportWebsite"/>
+                      <w:color w:val="0A0A0A"/>
+                    </w:rPr>
+                    <w:t>)}</w:t>
+                  </w:r>
+                  <w:r>
+                    <w:rPr>
+                      <w:rFonts w:ascii="GDSTransportWebsite" w:hAnsi="GDSTransportWebsite"/>
+                      <w:color w:val="0A0A0A"/>
+                    </w:rPr>
+                    <w:t>&gt;&gt;</w:t>
+                  </w:r>
+                  <w:r>
+                    <w:rPr>
+                      <w:rFonts w:ascii="GDSTransportWebsite" w:hAnsi="GDSTransportWebsite"/>
+                      <w:color w:val="0A0A0A"/>
+                    </w:rPr>
+                    <w:t>&lt;&lt;else&gt;&gt;Not Provided&lt;&lt;es_&gt;&gt;</w:t>
+                  </w:r>
+                </w:p>
+              </w:tc>
+            </w:tr>
+            <w:tr>
+              <w:trPr>
+                <w:trHeight w:val="2070"/>
+              </w:trPr>
+              <w:tc>
+                <w:tcPr>
+                  <w:tcW w:w="3434" w:type="dxa"/>
+                </w:tcPr>
+                <w:p>
+                  <w:pPr>
+                    <w:pStyle w:val="NormalWeb"/>
+                    <w:widowControl w:val="0"/>
+                    <w:spacing w:before="80" w:beforeAutospacing="0" w:after="80" w:afterAutospacing="0"/>
+                    <w:rPr>
+                      <w:rFonts w:ascii="GDSTransportWebsite" w:hAnsi="GDSTransportWebsite"/>
+                      <w:b/>
+                      <w:bCs/>
+                      <w:color w:val="0A0A0A"/>
+                      <w:shd w:val="clear" w:color="auto" w:fill="FFFFFF"/>
+                    </w:rPr>
+                  </w:pPr>
+                  <w:r>
+                    <w:rPr>
+                      <w:rFonts w:ascii="GDSTransportWebsite" w:hAnsi="GDSTransportWebsite"/>
+                      <w:b/>
+                      <w:bCs/>
+                      <w:color w:val="0A0A0A"/>
+                      <w:shd w:val="clear" w:color="auto" w:fill="FFFFFF"/>
+                    </w:rPr>
+                    <w:t>Litigation friend email</w:t>
+                  </w:r>
+                </w:p>
+              </w:tc>
+              <w:tc>
+                <w:tcPr>
+                  <w:tcW w:w="6344" w:type="dxa"/>
+                </w:tcPr>
+                <w:p>
+                  <w:pPr>
+                    <w:spacing w:before="40" w:after="40"/>
+                    <w:rPr>
+                      <w:rFonts w:ascii="GDSTransportWebsite" w:hAnsi="GDSTransportWebsite"/>
+                      <w:color w:val="0A0A0A"/>
+                    </w:rPr>
+                  </w:pPr>
+                  <w:r>
+                    <w:rPr>
+                      <w:rFonts w:ascii="GDSTransportWebsite" w:hAnsi="GDSTransportWebsite"/>
+                      <w:color w:val="0A0A0A"/>
+                    </w:rPr>
+                    <w:t>&lt;&lt;</w:t>
+                  </w:r>
+                  <w:r>
+                    <w:rPr>
+                      <w:rFonts w:ascii="GDSTransportWebsite" w:hAnsi="GDSTransportWebsite"/>
+                      <w:color w:val="0A0A0A"/>
+                    </w:rPr>
+                    <w:t>cs_{!isBlank(respondents[0]</w:t>
+                  </w:r>
+                  <w:r>
+                    <w:rPr>
+                      <w:rFonts w:ascii="GDSTransportWebsite" w:hAnsi="GDSTransportWebsite"/>
+                      <w:color w:val="0A0A0A"/>
+                    </w:rPr>
+                    <w:t>.</w:t>
+                  </w:r>
+                  <w:r>
+                    <w:rPr>
+                      <w:rFonts w:ascii="GDSTransportWebsite" w:hAnsi="GDSTransportWebsite"/>
+                      <w:color w:val="0A0A0A"/>
+                    </w:rPr>
+                    <w:t>litigationFriend</w:t>
+                  </w:r>
+                  <w:r>
+                    <w:rPr>
+                      <w:rFonts w:ascii="GDSTransportWebsite" w:hAnsi="GDSTransportWebsite"/>
+                      <w:color w:val="0A0A0A"/>
+                    </w:rPr>
+                    <w:t>.</w:t>
+                  </w:r>
+                  <w:r>
+                    <w:rPr>
+                      <w:rFonts w:ascii="GDSTransportWebsite" w:hAnsi="GDSTransportWebsite"/>
+                      <w:color w:val="0A0A0A"/>
+                    </w:rPr>
+                    <w:t>emailAddress)}</w:t>
+                  </w:r>
+                  <w:r>
+                    <w:rPr>
+                      <w:rFonts w:ascii="GDSTransportWebsite" w:hAnsi="GDSTransportWebsite"/>
+                      <w:color w:val="0A0A0A"/>
+                    </w:rPr>
+                    <w:t>&gt;&gt;</w:t>
+                  </w:r>
+                  <w:r>
+                    <w:rPr>
+                      <w:rFonts w:ascii="GDSTransportWebsite" w:hAnsi="GDSTransportWebsite"/>
+                      <w:color w:val="0A0A0A"/>
+                    </w:rPr>
+                    <w:t>&lt;&lt;else&gt;&gt;Not Provided&lt;&lt;es_&gt;&gt;</w:t>
+                  </w:r>
+                </w:p>
+                <w:p>
+                  <w:pPr>
+                    <w:widowControl w:val="0"/>
+                    <w:spacing w:before="40" w:after="40"/>
+                    <w:rPr>
+                      <w:rFonts w:ascii="GDSTransportWebsite" w:hAnsi="GDSTransportWebsite"/>
+                      <w:color w:val="0A0A0A"/>
+                    </w:rPr>
+                  </w:pPr>
+                </w:p>
+              </w:tc>
+            </w:tr>
           </w:tbl>
           <w:p>
             <w:pPr>
@@ -1222,6 +2047,14 @@
           <w:tbl>
             <w:tblPr>
               <w:tblW w:w="9778" w:type="dxa"/>
+              <w:tblBorders>
+                <w:top w:val="single" w:sz="4" w:space="0" w:color="auto"/>
+                <w:left w:val="single" w:sz="4" w:space="0" w:color="auto"/>
+                <w:bottom w:val="single" w:sz="4" w:space="0" w:color="auto"/>
+                <w:right w:val="single" w:sz="4" w:space="0" w:color="auto"/>
+                <w:insideH w:val="single" w:sz="4" w:space="0" w:color="auto"/>
+                <w:insideV w:val="single" w:sz="4" w:space="0" w:color="auto"/>
+              </w:tblBorders>
               <w:tblLayout w:type="fixed"/>
               <w:tblLook w:val="04A0" w:firstRow="1" w:lastRow="0" w:firstColumn="1" w:lastColumn="0" w:noHBand="0" w:noVBand="1"/>
             </w:tblPr>
@@ -1257,7 +2090,7 @@
               </w:tc>
               <w:tc>
                 <w:tcPr>
-                  <w:tcW w:w="6343" w:type="dxa"/>
+                  <w:tcW w:w="6344" w:type="dxa"/>
                 </w:tcPr>
                 <w:p>
                   <w:pPr>
@@ -1313,7 +2146,7 @@
               </w:tc>
               <w:tc>
                 <w:tcPr>
-                  <w:tcW w:w="6343" w:type="dxa"/>
+                  <w:tcW w:w="6344" w:type="dxa"/>
                 </w:tcPr>
                 <w:p>
                   <w:pPr>
@@ -1361,7 +2194,7 @@
               </w:tc>
               <w:tc>
                 <w:tcPr>
-                  <w:tcW w:w="6343" w:type="dxa"/>
+                  <w:tcW w:w="6344" w:type="dxa"/>
                 </w:tcPr>
                 <w:p>
                   <w:pPr>
@@ -1469,6 +2302,510 @@
                 </w:p>
               </w:tc>
             </w:tr>
+            <w:tr>
+              <w:trPr>
+                <w:trHeight w:val="2070"/>
+              </w:trPr>
+              <w:tc>
+                <w:tcPr>
+                  <w:tcW w:w="3434" w:type="dxa"/>
+                </w:tcPr>
+                <w:p>
+                  <w:pPr>
+                    <w:pStyle w:val="NormalWeb"/>
+                    <w:widowControl w:val="0"/>
+                    <w:spacing w:before="80" w:beforeAutospacing="0" w:after="80" w:afterAutospacing="0"/>
+                    <w:rPr>
+                      <w:rFonts w:ascii="GDSTransportWebsite" w:hAnsi="GDSTransportWebsite"/>
+                      <w:b/>
+                      <w:bCs/>
+                      <w:color w:val="0A0A0A"/>
+                      <w:shd w:val="clear" w:color="auto" w:fill="FFFFFF"/>
+                    </w:rPr>
+                  </w:pPr>
+                  <w:r>
+                    <w:rPr>
+                      <w:rFonts w:ascii="GDSTransportWebsite" w:hAnsi="GDSTransportWebsite"/>
+                      <w:b/>
+                      <w:bCs/>
+                      <w:color w:val="0A0A0A"/>
+                      <w:shd w:val="clear" w:color="auto" w:fill="FFFFFF"/>
+                    </w:rPr>
+                    <w:t>Phone number</w:t>
+                  </w:r>
+                </w:p>
+              </w:tc>
+              <w:tc>
+                <w:tcPr>
+                  <w:tcW w:w="6344" w:type="dxa"/>
+                </w:tcPr>
+                <w:p>
+                  <w:pPr>
+                    <w:spacing w:before="40" w:after="40"/>
+                    <w:rPr>
+                      <w:rFonts w:ascii="GDSTransportWebsite" w:hAnsi="GDSTransportWebsite"/>
+                      <w:color w:val="0A0A0A"/>
+                    </w:rPr>
+                  </w:pPr>
+                  <w:r>
+                    <w:rPr>
+                      <w:rFonts w:ascii="GDSTransportWebsite" w:hAnsi="GDSTransportWebsite"/>
+                      <w:color w:val="0A0A0A"/>
+                    </w:rPr>
+                    <w:t>&lt;&lt;</w:t>
+                  </w:r>
+                  <w:r>
+                    <w:rPr>
+                      <w:rFonts w:ascii="GDSTransportWebsite" w:hAnsi="GDSTransportWebsite"/>
+                      <w:color w:val="0A0A0A"/>
+                    </w:rPr>
+                    <w:t>cs_{!isBlank(respondents[</w:t>
+                  </w:r>
+                  <w:r>
+                    <w:rPr>
+                      <w:rFonts w:ascii="GDSTransportWebsite" w:hAnsi="GDSTransportWebsite"/>
+                      <w:color w:val="0A0A0A"/>
+                    </w:rPr>
+                    <w:t>1</w:t>
+                  </w:r>
+                  <w:r>
+                    <w:rPr>
+                      <w:rFonts w:ascii="GDSTransportWebsite" w:hAnsi="GDSTransportWebsite"/>
+                      <w:color w:val="0A0A0A"/>
+                    </w:rPr>
+                    <w:t>]</w:t>
+                  </w:r>
+                  <w:r>
+                    <w:rPr>
+                      <w:rFonts w:ascii="GDSTransportWebsite" w:hAnsi="GDSTransportWebsite"/>
+                      <w:color w:val="0A0A0A"/>
+                    </w:rPr>
+                    <w:t>.phoneNum</w:t>
+                  </w:r>
+                  <w:r>
+                    <w:rPr>
+                      <w:rFonts w:ascii="GDSTransportWebsite" w:hAnsi="GDSTransportWebsite"/>
+                      <w:color w:val="0A0A0A"/>
+                    </w:rPr>
+                    <w:t>b</w:t>
+                  </w:r>
+                  <w:r>
+                    <w:rPr>
+                      <w:rFonts w:ascii="GDSTransportWebsite" w:hAnsi="GDSTransportWebsite"/>
+                      <w:color w:val="0A0A0A"/>
+                    </w:rPr>
+                    <w:t>er</w:t>
+                  </w:r>
+                  <w:r>
+                    <w:rPr>
+                      <w:rFonts w:ascii="GDSTransportWebsite" w:hAnsi="GDSTransportWebsite"/>
+                      <w:color w:val="0A0A0A"/>
+                    </w:rPr>
+                    <w:t>)}</w:t>
+                  </w:r>
+                  <w:r>
+                    <w:rPr>
+                      <w:rFonts w:ascii="GDSTransportWebsite" w:hAnsi="GDSTransportWebsite"/>
+                      <w:color w:val="0A0A0A"/>
+                    </w:rPr>
+                    <w:t>&gt;&gt;</w:t>
+                  </w:r>
+                  <w:r>
+                    <w:rPr>
+                      <w:rFonts w:ascii="GDSTransportWebsite" w:hAnsi="GDSTransportWebsite"/>
+                      <w:color w:val="0A0A0A"/>
+                    </w:rPr>
+                    <w:t>&lt;&lt;else&gt;&gt;Not Provided&lt;&lt;es_&gt;&gt;</w:t>
+                  </w:r>
+                </w:p>
+                <w:p>
+                  <w:pPr>
+                    <w:widowControl w:val="0"/>
+                    <w:spacing w:before="40" w:after="40"/>
+                    <w:rPr>
+                      <w:rFonts w:ascii="GDSTransportWebsite" w:hAnsi="GDSTransportWebsite"/>
+                      <w:color w:val="0A0A0A"/>
+                    </w:rPr>
+                  </w:pPr>
+                </w:p>
+              </w:tc>
+            </w:tr>
+            <w:tr>
+              <w:trPr>
+                <w:trHeight w:val="2070"/>
+              </w:trPr>
+              <w:tc>
+                <w:tcPr>
+                  <w:tcW w:w="3434" w:type="dxa"/>
+                </w:tcPr>
+                <w:p>
+                  <w:pPr>
+                    <w:pStyle w:val="NormalWeb"/>
+                    <w:widowControl w:val="0"/>
+                    <w:spacing w:before="80" w:beforeAutospacing="0" w:after="80" w:afterAutospacing="0"/>
+                    <w:rPr>
+                      <w:rFonts w:ascii="GDSTransportWebsite" w:hAnsi="GDSTransportWebsite"/>
+                      <w:b/>
+                      <w:bCs/>
+                      <w:color w:val="0A0A0A"/>
+                      <w:shd w:val="clear" w:color="auto" w:fill="FFFFFF"/>
+                    </w:rPr>
+                  </w:pPr>
+                  <w:r>
+                    <w:rPr>
+                      <w:rFonts w:ascii="GDSTransportWebsite" w:hAnsi="GDSTransportWebsite"/>
+                      <w:b/>
+                      <w:bCs/>
+                      <w:color w:val="0A0A0A"/>
+                      <w:shd w:val="clear" w:color="auto" w:fill="FFFFFF"/>
+                    </w:rPr>
+                    <w:lastRenderedPageBreak/>
+                    <w:t>Email</w:t>
+                  </w:r>
+                </w:p>
+              </w:tc>
+              <w:tc>
+                <w:tcPr>
+                  <w:tcW w:w="6344" w:type="dxa"/>
+                </w:tcPr>
+                <w:p>
+                  <w:pPr>
+                    <w:spacing w:before="40" w:after="40"/>
+                    <w:rPr>
+                      <w:rFonts w:ascii="GDSTransportWebsite" w:hAnsi="GDSTransportWebsite"/>
+                      <w:color w:val="0A0A0A"/>
+                    </w:rPr>
+                  </w:pPr>
+                  <w:r>
+                    <w:rPr>
+                      <w:rFonts w:ascii="GDSTransportWebsite" w:hAnsi="GDSTransportWebsite"/>
+                      <w:color w:val="0A0A0A"/>
+                    </w:rPr>
+                    <w:t>&lt;&lt;</w:t>
+                  </w:r>
+                  <w:r>
+                    <w:rPr>
+                      <w:rFonts w:ascii="GDSTransportWebsite" w:hAnsi="GDSTransportWebsite"/>
+                      <w:color w:val="0A0A0A"/>
+                    </w:rPr>
+                    <w:t>cs_{!isBlank(respondents[</w:t>
+                  </w:r>
+                  <w:r>
+                    <w:rPr>
+                      <w:rFonts w:ascii="GDSTransportWebsite" w:hAnsi="GDSTransportWebsite"/>
+                      <w:color w:val="0A0A0A"/>
+                    </w:rPr>
+                    <w:t>1</w:t>
+                  </w:r>
+                  <w:r>
+                    <w:rPr>
+                      <w:rFonts w:ascii="GDSTransportWebsite" w:hAnsi="GDSTransportWebsite"/>
+                      <w:color w:val="0A0A0A"/>
+                    </w:rPr>
+                    <w:t>]</w:t>
+                  </w:r>
+                  <w:r>
+                    <w:rPr>
+                      <w:rFonts w:ascii="GDSTransportWebsite" w:hAnsi="GDSTransportWebsite"/>
+                      <w:color w:val="0A0A0A"/>
+                    </w:rPr>
+                    <w:t>.</w:t>
+                  </w:r>
+                  <w:r>
+                    <w:rPr>
+                      <w:rFonts w:ascii="GDSTransportWebsite" w:hAnsi="GDSTransportWebsite"/>
+                      <w:color w:val="0A0A0A"/>
+                    </w:rPr>
+                    <w:t>emailAddress)}</w:t>
+                  </w:r>
+                  <w:r>
+                    <w:rPr>
+                      <w:rFonts w:ascii="GDSTransportWebsite" w:hAnsi="GDSTransportWebsite"/>
+                      <w:color w:val="0A0A0A"/>
+                    </w:rPr>
+                    <w:t>&gt;&gt;</w:t>
+                  </w:r>
+                  <w:r>
+                    <w:rPr>
+                      <w:rFonts w:ascii="GDSTransportWebsite" w:hAnsi="GDSTransportWebsite"/>
+                      <w:color w:val="0A0A0A"/>
+                    </w:rPr>
+                    <w:t xml:space="preserve"> &lt;&lt;else&gt;&gt;Not Provided&lt;&lt;es_&gt;&gt;</w:t>
+                  </w:r>
+                </w:p>
+                <w:p>
+                  <w:pPr>
+                    <w:widowControl w:val="0"/>
+                    <w:spacing w:before="40" w:after="40"/>
+                    <w:rPr>
+                      <w:rFonts w:ascii="GDSTransportWebsite" w:hAnsi="GDSTransportWebsite"/>
+                      <w:color w:val="0A0A0A"/>
+                    </w:rPr>
+                  </w:pPr>
+                </w:p>
+              </w:tc>
+            </w:tr>
+            <w:tr>
+              <w:trPr>
+                <w:trHeight w:val="2070"/>
+              </w:trPr>
+              <w:tc>
+                <w:tcPr>
+                  <w:tcW w:w="3434" w:type="dxa"/>
+                </w:tcPr>
+                <w:p>
+                  <w:pPr>
+                    <w:pStyle w:val="NormalWeb"/>
+                    <w:widowControl w:val="0"/>
+                    <w:spacing w:before="80" w:beforeAutospacing="0" w:after="80" w:afterAutospacing="0"/>
+                    <w:rPr>
+                      <w:rFonts w:ascii="GDSTransportWebsite" w:hAnsi="GDSTransportWebsite"/>
+                      <w:b/>
+                      <w:bCs/>
+                      <w:color w:val="0A0A0A"/>
+                      <w:shd w:val="clear" w:color="auto" w:fill="FFFFFF"/>
+                    </w:rPr>
+                  </w:pPr>
+                  <w:r>
+                    <w:rPr>
+                      <w:rFonts w:ascii="GDSTransportWebsite" w:hAnsi="GDSTransportWebsite"/>
+                      <w:b/>
+                      <w:bCs/>
+                      <w:color w:val="0A0A0A"/>
+                      <w:shd w:val="clear" w:color="auto" w:fill="FFFFFF"/>
+                    </w:rPr>
+                    <w:t>Litigation friend phone number</w:t>
+                  </w:r>
+                </w:p>
+              </w:tc>
+              <w:tc>
+                <w:tcPr>
+                  <w:tcW w:w="6344" w:type="dxa"/>
+                </w:tcPr>
+                <w:p>
+                  <w:pPr>
+                    <w:widowControl w:val="0"/>
+                    <w:spacing w:before="40" w:after="40"/>
+                    <w:rPr>
+                      <w:rFonts w:ascii="GDSTransportWebsite" w:hAnsi="GDSTransportWebsite"/>
+                      <w:color w:val="0A0A0A"/>
+                    </w:rPr>
+                  </w:pPr>
+                  <w:r>
+                    <w:rPr>
+                      <w:rFonts w:ascii="GDSTransportWebsite" w:hAnsi="GDSTransportWebsite"/>
+                      <w:color w:val="0A0A0A"/>
+                    </w:rPr>
+                    <w:t>&lt;&lt;</w:t>
+                  </w:r>
+                  <w:r>
+                    <w:rPr>
+                      <w:rFonts w:ascii="GDSTransportWebsite" w:hAnsi="GDSTransportWebsite"/>
+                      <w:color w:val="0A0A0A"/>
+                    </w:rPr>
+                    <w:t>cs_{!isBlank(respondents[</w:t>
+                  </w:r>
+                  <w:r>
+                    <w:rPr>
+                      <w:rFonts w:ascii="GDSTransportWebsite" w:hAnsi="GDSTransportWebsite"/>
+                      <w:color w:val="0A0A0A"/>
+                    </w:rPr>
+                    <w:t>1</w:t>
+                  </w:r>
+                  <w:r>
+                    <w:rPr>
+                      <w:rFonts w:ascii="GDSTransportWebsite" w:hAnsi="GDSTransportWebsite"/>
+                      <w:color w:val="0A0A0A"/>
+                    </w:rPr>
+                    <w:t>]</w:t>
+                  </w:r>
+                  <w:r>
+                    <w:rPr>
+                      <w:rFonts w:ascii="GDSTransportWebsite" w:hAnsi="GDSTransportWebsite"/>
+                      <w:color w:val="0A0A0A"/>
+                    </w:rPr>
+                    <w:t>.</w:t>
+                  </w:r>
+                  <w:r>
+                    <w:rPr>
+                      <w:rFonts w:ascii="GDSTransportWebsite" w:hAnsi="GDSTransportWebsite"/>
+                      <w:color w:val="0A0A0A"/>
+                    </w:rPr>
+                    <w:t>litigationFriend</w:t>
+                  </w:r>
+                  <w:r>
+                    <w:rPr>
+                      <w:rFonts w:ascii="GDSTransportWebsite" w:hAnsi="GDSTransportWebsite"/>
+                      <w:color w:val="0A0A0A"/>
+                    </w:rPr>
+                    <w:t>.phoneNum</w:t>
+                  </w:r>
+                  <w:r>
+                    <w:rPr>
+                      <w:rFonts w:ascii="GDSTransportWebsite" w:hAnsi="GDSTransportWebsite"/>
+                      <w:color w:val="0A0A0A"/>
+                    </w:rPr>
+                    <w:t>b</w:t>
+                  </w:r>
+                  <w:r>
+                    <w:rPr>
+                      <w:rFonts w:ascii="GDSTransportWebsite" w:hAnsi="GDSTransportWebsite"/>
+                      <w:color w:val="0A0A0A"/>
+                    </w:rPr>
+                    <w:t>er</w:t>
+                  </w:r>
+                  <w:r>
+                    <w:rPr>
+                      <w:rFonts w:ascii="GDSTransportWebsite" w:hAnsi="GDSTransportWebsite"/>
+                      <w:color w:val="0A0A0A"/>
+                    </w:rPr>
+                    <w:t>)}</w:t>
+                  </w:r>
+                  <w:r>
+                    <w:rPr>
+                      <w:rFonts w:ascii="GDSTransportWebsite" w:hAnsi="GDSTransportWebsite"/>
+                      <w:color w:val="0A0A0A"/>
+                    </w:rPr>
+                    <w:t>&gt;&gt;</w:t>
+                  </w:r>
+                  <w:r>
+                    <w:rPr>
+                      <w:rFonts w:ascii="GDSTransportWebsite" w:hAnsi="GDSTransportWebsite"/>
+                      <w:color w:val="0A0A0A"/>
+                    </w:rPr>
+                    <w:t>&lt;&lt;else&gt;&gt;Not Provided&lt;&lt;es_&gt;&gt;</w:t>
+                  </w:r>
+                </w:p>
+              </w:tc>
+            </w:tr>
+            <w:tr>
+              <w:trPr>
+                <w:trHeight w:val="2070"/>
+              </w:trPr>
+              <w:tc>
+                <w:tcPr>
+                  <w:tcW w:w="3434" w:type="dxa"/>
+                </w:tcPr>
+                <w:p>
+                  <w:pPr>
+                    <w:pStyle w:val="NormalWeb"/>
+                    <w:widowControl w:val="0"/>
+                    <w:spacing w:before="80" w:beforeAutospacing="0" w:after="80" w:afterAutospacing="0"/>
+                    <w:rPr>
+                      <w:rFonts w:ascii="GDSTransportWebsite" w:hAnsi="GDSTransportWebsite"/>
+                      <w:b/>
+                      <w:bCs/>
+                      <w:color w:val="0A0A0A"/>
+                      <w:shd w:val="clear" w:color="auto" w:fill="FFFFFF"/>
+                    </w:rPr>
+                  </w:pPr>
+                  <w:r>
+                    <w:rPr>
+                      <w:rFonts w:ascii="GDSTransportWebsite" w:hAnsi="GDSTransportWebsite"/>
+                      <w:b/>
+                      <w:bCs/>
+                      <w:color w:val="0A0A0A"/>
+                      <w:shd w:val="clear" w:color="auto" w:fill="FFFFFF"/>
+                    </w:rPr>
+                    <w:t>Litigation friend email</w:t>
+                  </w:r>
+                </w:p>
+              </w:tc>
+              <w:tc>
+                <w:tcPr>
+                  <w:tcW w:w="6344" w:type="dxa"/>
+                </w:tcPr>
+                <w:p>
+                  <w:pPr>
+                    <w:spacing w:before="40" w:after="40"/>
+                    <w:rPr>
+                      <w:rFonts w:ascii="GDSTransportWebsite" w:hAnsi="GDSTransportWebsite"/>
+                      <w:color w:val="0A0A0A"/>
+                    </w:rPr>
+                  </w:pPr>
+                  <w:r>
+                    <w:rPr>
+                      <w:rFonts w:ascii="GDSTransportWebsite" w:hAnsi="GDSTransportWebsite"/>
+                      <w:color w:val="0A0A0A"/>
+                    </w:rPr>
+                    <w:t>&lt;&lt;</w:t>
+                  </w:r>
+                  <w:r>
+                    <w:rPr>
+                      <w:rFonts w:ascii="GDSTransportWebsite" w:hAnsi="GDSTransportWebsite"/>
+                      <w:color w:val="0A0A0A"/>
+                    </w:rPr>
+                    <w:t>cs_{!isBlank(respondents[</w:t>
+                  </w:r>
+                  <w:r>
+                    <w:rPr>
+                      <w:rFonts w:ascii="GDSTransportWebsite" w:hAnsi="GDSTransportWebsite"/>
+                      <w:color w:val="0A0A0A"/>
+                    </w:rPr>
+                    <w:t>1</w:t>
+                  </w:r>
+                  <w:r>
+                    <w:rPr>
+                      <w:rFonts w:ascii="GDSTransportWebsite" w:hAnsi="GDSTransportWebsite"/>
+                      <w:color w:val="0A0A0A"/>
+                    </w:rPr>
+                    <w:t>]</w:t>
+                  </w:r>
+                  <w:r>
+                    <w:rPr>
+                      <w:rFonts w:ascii="GDSTransportWebsite" w:hAnsi="GDSTransportWebsite"/>
+                      <w:color w:val="0A0A0A"/>
+                    </w:rPr>
+                    <w:t>.</w:t>
+                  </w:r>
+                  <w:r>
+                    <w:rPr>
+                      <w:rFonts w:ascii="GDSTransportWebsite" w:hAnsi="GDSTransportWebsite"/>
+                      <w:color w:val="0A0A0A"/>
+                    </w:rPr>
+                    <w:t>litigationFriend</w:t>
+                  </w:r>
+                  <w:r>
+                    <w:rPr>
+                      <w:rFonts w:ascii="GDSTransportWebsite" w:hAnsi="GDSTransportWebsite"/>
+                      <w:color w:val="0A0A0A"/>
+                    </w:rPr>
+                    <w:t>.</w:t>
+                  </w:r>
+                  <w:r>
+                    <w:rPr>
+                      <w:rFonts w:ascii="GDSTransportWebsite" w:hAnsi="GDSTransportWebsite"/>
+                      <w:color w:val="0A0A0A"/>
+                    </w:rPr>
+                    <w:t>emailAddress)}</w:t>
+                  </w:r>
+                  <w:r>
+                    <w:rPr>
+                      <w:rFonts w:ascii="GDSTransportWebsite" w:hAnsi="GDSTransportWebsite"/>
+                      <w:color w:val="0A0A0A"/>
+                    </w:rPr>
+                    <w:t>&gt;&gt;</w:t>
+                  </w:r>
+                  <w:r>
+                    <w:rPr>
+                      <w:rFonts w:ascii="GDSTransportWebsite" w:hAnsi="GDSTransportWebsite"/>
+                      <w:color w:val="0A0A0A"/>
+                    </w:rPr>
+                    <w:t>&lt;&lt;else&gt;&gt;Not Provided&lt;&lt;es_&gt;&gt;</w:t>
+                  </w:r>
+                </w:p>
+                <w:p>
+                  <w:pPr>
+                    <w:widowControl w:val="0"/>
+                    <w:spacing w:before="40" w:after="40"/>
+                    <w:rPr>
+                      <w:rFonts w:ascii="GDSTransportWebsite" w:hAnsi="GDSTransportWebsite"/>
+                      <w:color w:val="0A0A0A"/>
+                    </w:rPr>
+                  </w:pPr>
+                </w:p>
+              </w:tc>
+            </w:tr>
           </w:tbl>
           <w:p>
             <w:pPr>
@@ -1492,13 +2829,7 @@
         </w:tc>
         <w:tc>
           <w:tcPr>
-            <w:tcW w:w="52" w:type="dxa"/>
-            <w:tcBorders>
-              <w:top w:val="nil"/>
-              <w:left w:val="nil"/>
-              <w:bottom w:val="nil"/>
-              <w:right w:val="nil"/>
-            </w:tcBorders>
+            <w:tcW w:w="236" w:type="dxa"/>
           </w:tcPr>
           <w:p/>
         </w:tc>
@@ -1509,13 +2840,7 @@
         </w:trPr>
         <w:tc>
           <w:tcPr>
-            <w:tcW w:w="3543" w:type="dxa"/>
-            <w:tcBorders>
-              <w:top w:val="nil"/>
-              <w:left w:val="nil"/>
-              <w:bottom w:val="nil"/>
-              <w:right w:val="nil"/>
-            </w:tcBorders>
+            <w:tcW w:w="3405" w:type="dxa"/>
           </w:tcPr>
           <w:p>
             <w:pPr>
@@ -1530,19 +2855,14 @@
                 <w:color w:val="0A0A0A"/>
                 <w:shd w:val="clear" w:color="auto" w:fill="FFFFFF"/>
               </w:rPr>
+              <w:lastRenderedPageBreak/>
               <w:t>Organisation name</w:t>
             </w:r>
           </w:p>
         </w:tc>
         <w:tc>
           <w:tcPr>
-            <w:tcW w:w="6200" w:type="dxa"/>
-            <w:tcBorders>
-              <w:top w:val="nil"/>
-              <w:left w:val="nil"/>
-              <w:bottom w:val="nil"/>
-              <w:right w:val="nil"/>
-            </w:tcBorders>
+            <w:tcW w:w="5952" w:type="dxa"/>
           </w:tcPr>
           <w:p>
             <w:pPr>
@@ -1564,37 +2884,19 @@
         </w:tc>
         <w:tc>
           <w:tcPr>
-            <w:tcW w:w="136" w:type="dxa"/>
-            <w:tcBorders>
-              <w:top w:val="nil"/>
-              <w:left w:val="nil"/>
-              <w:bottom w:val="nil"/>
-              <w:right w:val="nil"/>
-            </w:tcBorders>
+            <w:tcW w:w="236" w:type="dxa"/>
           </w:tcPr>
           <w:p/>
         </w:tc>
         <w:tc>
           <w:tcPr>
-            <w:tcW w:w="134" w:type="dxa"/>
-            <w:tcBorders>
-              <w:top w:val="nil"/>
-              <w:left w:val="nil"/>
-              <w:bottom w:val="nil"/>
-              <w:right w:val="nil"/>
-            </w:tcBorders>
+            <w:tcW w:w="236" w:type="dxa"/>
           </w:tcPr>
           <w:p/>
         </w:tc>
         <w:tc>
           <w:tcPr>
-            <w:tcW w:w="52" w:type="dxa"/>
-            <w:tcBorders>
-              <w:top w:val="nil"/>
-              <w:left w:val="nil"/>
-              <w:bottom w:val="nil"/>
-              <w:right w:val="nil"/>
-            </w:tcBorders>
+            <w:tcW w:w="236" w:type="dxa"/>
           </w:tcPr>
           <w:p/>
         </w:tc>
@@ -1602,13 +2904,7 @@
       <w:tr>
         <w:tc>
           <w:tcPr>
-            <w:tcW w:w="3543" w:type="dxa"/>
-            <w:tcBorders>
-              <w:top w:val="nil"/>
-              <w:left w:val="nil"/>
-              <w:bottom w:val="nil"/>
-              <w:right w:val="nil"/>
-            </w:tcBorders>
+            <w:tcW w:w="3405" w:type="dxa"/>
           </w:tcPr>
           <w:p>
             <w:pPr>
@@ -1636,14 +2932,8 @@
         </w:tc>
         <w:tc>
           <w:tcPr>
-            <w:tcW w:w="6336" w:type="dxa"/>
+            <w:tcW w:w="6188" w:type="dxa"/>
             <w:gridSpan w:val="2"/>
-            <w:tcBorders>
-              <w:top w:val="nil"/>
-              <w:left w:val="nil"/>
-              <w:bottom w:val="nil"/>
-              <w:right w:val="nil"/>
-            </w:tcBorders>
           </w:tcPr>
           <w:p>
             <w:pPr>
@@ -1674,96 +2964,84 @@
                 <w:rFonts w:ascii="GDSTransportWebsite" w:hAnsi="GDSTransportWebsite"/>
                 <w:color w:val="0A0A0A"/>
               </w:rPr>
+              <w:t>&lt;&lt; respondents[0].representative.serviceAddress.AddressLine2&gt;&gt;&lt;&lt;es_&gt;&gt;&lt;&lt;cs_{!isBlank(respondents[0].representative.serviceAddress.AddressLine3)}&gt;&gt;</w:t>
+            </w:r>
+          </w:p>
+          <w:p>
+            <w:pPr>
+              <w:spacing w:before="40" w:after="40"/>
+              <w:rPr>
+                <w:rFonts w:ascii="GDSTransportWebsite" w:hAnsi="GDSTransportWebsite"/>
+                <w:color w:val="0A0A0A"/>
+              </w:rPr>
+            </w:pPr>
+            <w:r>
+              <w:rPr>
+                <w:rFonts w:ascii="GDSTransportWebsite" w:hAnsi="GDSTransportWebsite"/>
+                <w:color w:val="0A0A0A"/>
+              </w:rPr>
+              <w:t>&lt;&lt; respondents[0].representative.serviceAddress.AddressLine3&gt;&gt;&lt;&lt;es_&gt;&gt;&lt;&lt;cs_{!isBlank(respondents[0].representative.serviceAddress.PostTown)}&gt;&gt;</w:t>
+            </w:r>
+          </w:p>
+          <w:p>
+            <w:pPr>
+              <w:spacing w:before="40" w:after="40"/>
+              <w:rPr>
+                <w:rFonts w:ascii="GDSTransportWebsite" w:hAnsi="GDSTransportWebsite"/>
+                <w:color w:val="0A0A0A"/>
+              </w:rPr>
+            </w:pPr>
+            <w:r>
+              <w:rPr>
+                <w:rFonts w:ascii="GDSTransportWebsite" w:hAnsi="GDSTransportWebsite"/>
+                <w:color w:val="0A0A0A"/>
+              </w:rPr>
+              <w:t>&lt;&lt; respondents[0].representative.serviceAddress.PostTown&gt;&gt;&lt;&lt;es_&gt;&gt;</w:t>
+            </w:r>
+          </w:p>
+          <w:p>
+            <w:pPr>
+              <w:spacing w:before="40" w:after="40"/>
+              <w:rPr>
+                <w:rFonts w:ascii="GDSTransportWebsite" w:hAnsi="GDSTransportWebsite"/>
+                <w:color w:val="0A0A0A"/>
+              </w:rPr>
+            </w:pPr>
+            <w:r>
+              <w:rPr>
+                <w:rFonts w:ascii="GDSTransportWebsite" w:hAnsi="GDSTransportWebsite"/>
+                <w:color w:val="0A0A0A"/>
+              </w:rPr>
+              <w:t>&lt;&lt; respondents[0].representative.serviceAddress.PostCode&gt;&gt;&lt;&lt;cs_{!isBlank(respondents[0].representative.serviceAddress.Country)}&gt;&gt;</w:t>
+            </w:r>
+          </w:p>
+          <w:p>
+            <w:pPr>
+              <w:spacing w:before="40" w:after="40"/>
+              <w:rPr>
+                <w:rFonts w:ascii="GDSTransportWebsite" w:hAnsi="GDSTransportWebsite"/>
+                <w:color w:val="0A0A0A"/>
+              </w:rPr>
+            </w:pPr>
+            <w:r>
+              <w:rPr>
+                <w:rFonts w:ascii="GDSTransportWebsite" w:hAnsi="GDSTransportWebsite"/>
+                <w:color w:val="0A0A0A"/>
+              </w:rPr>
               <w:lastRenderedPageBreak/>
-              <w:t>&lt;&lt; respondents[0].representative.serviceAddress.AddressLine2&gt;&gt;&lt;&lt;es_&gt;&gt;&lt;&lt;cs_{!isBlank(respondents[0].representative.serviceAddress.AddressLine3)}&gt;&gt;</w:t>
-            </w:r>
-          </w:p>
-          <w:p>
-            <w:pPr>
-              <w:spacing w:before="40" w:after="40"/>
-              <w:rPr>
-                <w:rFonts w:ascii="GDSTransportWebsite" w:hAnsi="GDSTransportWebsite"/>
-                <w:color w:val="0A0A0A"/>
-              </w:rPr>
-            </w:pPr>
-            <w:r>
-              <w:rPr>
-                <w:rFonts w:ascii="GDSTransportWebsite" w:hAnsi="GDSTransportWebsite"/>
-                <w:color w:val="0A0A0A"/>
-              </w:rPr>
-              <w:t>&lt;&lt; respondents[0].representative.serviceAddress.AddressLine3&gt;&gt;&lt;&lt;es_&gt;&gt;&lt;&lt;cs_{!isBlank(respondents[0].representative.serviceAddress.PostTown)}&gt;&gt;</w:t>
-            </w:r>
-          </w:p>
-          <w:p>
-            <w:pPr>
-              <w:spacing w:before="40" w:after="40"/>
-              <w:rPr>
-                <w:rFonts w:ascii="GDSTransportWebsite" w:hAnsi="GDSTransportWebsite"/>
-                <w:color w:val="0A0A0A"/>
-              </w:rPr>
-            </w:pPr>
-            <w:r>
-              <w:rPr>
-                <w:rFonts w:ascii="GDSTransportWebsite" w:hAnsi="GDSTransportWebsite"/>
-                <w:color w:val="0A0A0A"/>
-              </w:rPr>
-              <w:t>&lt;&lt; respondents[0].representative.serviceAddress.PostTown&gt;&gt;&lt;&lt;es_&gt;&gt;</w:t>
-            </w:r>
-          </w:p>
-          <w:p>
-            <w:pPr>
-              <w:spacing w:before="40" w:after="40"/>
-              <w:rPr>
-                <w:rFonts w:ascii="GDSTransportWebsite" w:hAnsi="GDSTransportWebsite"/>
-                <w:color w:val="0A0A0A"/>
-              </w:rPr>
-            </w:pPr>
-            <w:r>
-              <w:rPr>
-                <w:rFonts w:ascii="GDSTransportWebsite" w:hAnsi="GDSTransportWebsite"/>
-                <w:color w:val="0A0A0A"/>
-              </w:rPr>
-              <w:t>&lt;&lt; respondents[0].representative.serviceAddress.PostCode&gt;&gt;&lt;&lt;cs_{!isBlank(respondents[0].representative.serviceAddress.Country)}&gt;&gt;</w:t>
-            </w:r>
-          </w:p>
-          <w:p>
-            <w:pPr>
-              <w:spacing w:before="40" w:after="40"/>
-              <w:rPr>
-                <w:rFonts w:ascii="GDSTransportWebsite" w:hAnsi="GDSTransportWebsite"/>
-                <w:color w:val="0A0A0A"/>
-              </w:rPr>
-            </w:pPr>
-            <w:r>
-              <w:rPr>
-                <w:rFonts w:ascii="GDSTransportWebsite" w:hAnsi="GDSTransportWebsite"/>
-                <w:color w:val="0A0A0A"/>
-              </w:rPr>
               <w:t>&lt;&lt; respondents[0].representative.serviceAddress.Country&gt;&gt;&lt;&lt;es_&gt;&gt;</w:t>
             </w:r>
           </w:p>
         </w:tc>
         <w:tc>
           <w:tcPr>
-            <w:tcW w:w="134" w:type="dxa"/>
-            <w:tcBorders>
-              <w:top w:val="nil"/>
-              <w:left w:val="nil"/>
-              <w:bottom w:val="nil"/>
-              <w:right w:val="nil"/>
-            </w:tcBorders>
+            <w:tcW w:w="236" w:type="dxa"/>
           </w:tcPr>
           <w:p/>
         </w:tc>
         <w:tc>
           <w:tcPr>
-            <w:tcW w:w="52" w:type="dxa"/>
-            <w:tcBorders>
-              <w:top w:val="nil"/>
-              <w:left w:val="nil"/>
-              <w:bottom w:val="nil"/>
-              <w:right w:val="nil"/>
-            </w:tcBorders>
+            <w:tcW w:w="236" w:type="dxa"/>
           </w:tcPr>
           <w:p/>
         </w:tc>
@@ -1774,13 +3052,7 @@
         </w:trPr>
         <w:tc>
           <w:tcPr>
-            <w:tcW w:w="3543" w:type="dxa"/>
-            <w:tcBorders>
-              <w:top w:val="nil"/>
-              <w:left w:val="nil"/>
-              <w:bottom w:val="nil"/>
-              <w:right w:val="nil"/>
-            </w:tcBorders>
+            <w:tcW w:w="3405" w:type="dxa"/>
           </w:tcPr>
           <w:p>
             <w:pPr>
@@ -1808,14 +3080,8 @@
         </w:tc>
         <w:tc>
           <w:tcPr>
-            <w:tcW w:w="6336" w:type="dxa"/>
+            <w:tcW w:w="6188" w:type="dxa"/>
             <w:gridSpan w:val="2"/>
-            <w:tcBorders>
-              <w:top w:val="nil"/>
-              <w:left w:val="nil"/>
-              <w:bottom w:val="nil"/>
-              <w:right w:val="nil"/>
-            </w:tcBorders>
           </w:tcPr>
           <w:p>
             <w:pPr>
@@ -1836,25 +3102,13 @@
         </w:tc>
         <w:tc>
           <w:tcPr>
-            <w:tcW w:w="134" w:type="dxa"/>
-            <w:tcBorders>
-              <w:top w:val="nil"/>
-              <w:left w:val="nil"/>
-              <w:bottom w:val="nil"/>
-              <w:right w:val="nil"/>
-            </w:tcBorders>
+            <w:tcW w:w="236" w:type="dxa"/>
           </w:tcPr>
           <w:p/>
         </w:tc>
         <w:tc>
           <w:tcPr>
-            <w:tcW w:w="52" w:type="dxa"/>
-            <w:tcBorders>
-              <w:top w:val="nil"/>
-              <w:left w:val="nil"/>
-              <w:bottom w:val="nil"/>
-              <w:right w:val="nil"/>
-            </w:tcBorders>
+            <w:tcW w:w="236" w:type="dxa"/>
           </w:tcPr>
           <w:p/>
         </w:tc>
@@ -1865,13 +3119,7 @@
         </w:trPr>
         <w:tc>
           <w:tcPr>
-            <w:tcW w:w="3543" w:type="dxa"/>
-            <w:tcBorders>
-              <w:top w:val="nil"/>
-              <w:left w:val="nil"/>
-              <w:bottom w:val="nil"/>
-              <w:right w:val="nil"/>
-            </w:tcBorders>
+            <w:tcW w:w="3405" w:type="dxa"/>
           </w:tcPr>
           <w:p>
             <w:pPr>
@@ -1892,14 +3140,8 @@
         </w:tc>
         <w:tc>
           <w:tcPr>
-            <w:tcW w:w="6336" w:type="dxa"/>
+            <w:tcW w:w="6188" w:type="dxa"/>
             <w:gridSpan w:val="2"/>
-            <w:tcBorders>
-              <w:top w:val="nil"/>
-              <w:left w:val="nil"/>
-              <w:bottom w:val="nil"/>
-              <w:right w:val="nil"/>
-            </w:tcBorders>
           </w:tcPr>
           <w:p>
             <w:pPr>
@@ -1921,25 +3163,13 @@
         </w:tc>
         <w:tc>
           <w:tcPr>
-            <w:tcW w:w="134" w:type="dxa"/>
-            <w:tcBorders>
-              <w:top w:val="nil"/>
-              <w:left w:val="nil"/>
-              <w:bottom w:val="nil"/>
-              <w:right w:val="nil"/>
-            </w:tcBorders>
+            <w:tcW w:w="236" w:type="dxa"/>
           </w:tcPr>
           <w:p/>
         </w:tc>
         <w:tc>
           <w:tcPr>
-            <w:tcW w:w="52" w:type="dxa"/>
-            <w:tcBorders>
-              <w:top w:val="nil"/>
-              <w:left w:val="nil"/>
-              <w:bottom w:val="nil"/>
-              <w:right w:val="nil"/>
-            </w:tcBorders>
+            <w:tcW w:w="236" w:type="dxa"/>
           </w:tcPr>
           <w:p/>
         </w:tc>
@@ -1950,13 +3180,7 @@
         </w:trPr>
         <w:tc>
           <w:tcPr>
-            <w:tcW w:w="3543" w:type="dxa"/>
-            <w:tcBorders>
-              <w:top w:val="nil"/>
-              <w:left w:val="nil"/>
-              <w:bottom w:val="nil"/>
-              <w:right w:val="nil"/>
-            </w:tcBorders>
+            <w:tcW w:w="3405" w:type="dxa"/>
           </w:tcPr>
           <w:p>
             <w:pPr>
@@ -1977,14 +3201,8 @@
         </w:tc>
         <w:tc>
           <w:tcPr>
-            <w:tcW w:w="6336" w:type="dxa"/>
+            <w:tcW w:w="6188" w:type="dxa"/>
             <w:gridSpan w:val="2"/>
-            <w:tcBorders>
-              <w:top w:val="nil"/>
-              <w:left w:val="nil"/>
-              <w:bottom w:val="nil"/>
-              <w:right w:val="nil"/>
-            </w:tcBorders>
           </w:tcPr>
           <w:p>
             <w:pPr>
@@ -2006,25 +3224,13 @@
         </w:tc>
         <w:tc>
           <w:tcPr>
-            <w:tcW w:w="134" w:type="dxa"/>
-            <w:tcBorders>
-              <w:top w:val="nil"/>
-              <w:left w:val="nil"/>
-              <w:bottom w:val="nil"/>
-              <w:right w:val="nil"/>
-            </w:tcBorders>
+            <w:tcW w:w="236" w:type="dxa"/>
           </w:tcPr>
           <w:p/>
         </w:tc>
         <w:tc>
           <w:tcPr>
-            <w:tcW w:w="52" w:type="dxa"/>
-            <w:tcBorders>
-              <w:top w:val="nil"/>
-              <w:left w:val="nil"/>
-              <w:bottom w:val="nil"/>
-              <w:right w:val="nil"/>
-            </w:tcBorders>
+            <w:tcW w:w="236" w:type="dxa"/>
           </w:tcPr>
           <w:p/>
         </w:tc>
@@ -2032,14 +3238,8 @@
       <w:tr>
         <w:tc>
           <w:tcPr>
-            <w:tcW w:w="10013" w:type="dxa"/>
+            <w:tcW w:w="9829" w:type="dxa"/>
             <w:gridSpan w:val="4"/>
-            <w:tcBorders>
-              <w:top w:val="nil"/>
-              <w:left w:val="nil"/>
-              <w:bottom w:val="nil"/>
-              <w:right w:val="nil"/>
-            </w:tcBorders>
           </w:tcPr>
           <w:p>
             <w:pPr>
@@ -2064,13 +3264,7 @@
         </w:tc>
         <w:tc>
           <w:tcPr>
-            <w:tcW w:w="52" w:type="dxa"/>
-            <w:tcBorders>
-              <w:top w:val="nil"/>
-              <w:left w:val="nil"/>
-              <w:bottom w:val="nil"/>
-              <w:right w:val="nil"/>
-            </w:tcBorders>
+            <w:tcW w:w="236" w:type="dxa"/>
           </w:tcPr>
           <w:p/>
         </w:tc>
@@ -2081,13 +3275,7 @@
         </w:trPr>
         <w:tc>
           <w:tcPr>
-            <w:tcW w:w="3543" w:type="dxa"/>
-            <w:tcBorders>
-              <w:top w:val="nil"/>
-              <w:left w:val="nil"/>
-              <w:bottom w:val="nil"/>
-              <w:right w:val="nil"/>
-            </w:tcBorders>
+            <w:tcW w:w="3405" w:type="dxa"/>
           </w:tcPr>
           <w:p>
             <w:pPr>
@@ -2108,14 +3296,8 @@
         </w:tc>
         <w:tc>
           <w:tcPr>
-            <w:tcW w:w="6336" w:type="dxa"/>
+            <w:tcW w:w="6188" w:type="dxa"/>
             <w:gridSpan w:val="2"/>
-            <w:tcBorders>
-              <w:top w:val="nil"/>
-              <w:left w:val="nil"/>
-              <w:bottom w:val="nil"/>
-              <w:right w:val="nil"/>
-            </w:tcBorders>
           </w:tcPr>
           <w:p>
             <w:pPr>
@@ -2137,25 +3319,13 @@
         </w:tc>
         <w:tc>
           <w:tcPr>
-            <w:tcW w:w="134" w:type="dxa"/>
-            <w:tcBorders>
-              <w:top w:val="nil"/>
-              <w:left w:val="nil"/>
-              <w:bottom w:val="nil"/>
-              <w:right w:val="nil"/>
-            </w:tcBorders>
+            <w:tcW w:w="236" w:type="dxa"/>
           </w:tcPr>
           <w:p/>
         </w:tc>
         <w:tc>
           <w:tcPr>
-            <w:tcW w:w="52" w:type="dxa"/>
-            <w:tcBorders>
-              <w:top w:val="nil"/>
-              <w:left w:val="nil"/>
-              <w:bottom w:val="nil"/>
-              <w:right w:val="nil"/>
-            </w:tcBorders>
+            <w:tcW w:w="236" w:type="dxa"/>
           </w:tcPr>
           <w:p/>
         </w:tc>
@@ -2163,13 +3333,7 @@
       <w:tr>
         <w:tc>
           <w:tcPr>
-            <w:tcW w:w="3543" w:type="dxa"/>
-            <w:tcBorders>
-              <w:top w:val="nil"/>
-              <w:left w:val="nil"/>
-              <w:bottom w:val="nil"/>
-              <w:right w:val="nil"/>
-            </w:tcBorders>
+            <w:tcW w:w="3405" w:type="dxa"/>
           </w:tcPr>
           <w:p>
             <w:pPr>
@@ -2197,14 +3361,8 @@
         </w:tc>
         <w:tc>
           <w:tcPr>
-            <w:tcW w:w="6336" w:type="dxa"/>
+            <w:tcW w:w="6188" w:type="dxa"/>
             <w:gridSpan w:val="2"/>
-            <w:tcBorders>
-              <w:top w:val="nil"/>
-              <w:left w:val="nil"/>
-              <w:bottom w:val="nil"/>
-              <w:right w:val="nil"/>
-            </w:tcBorders>
           </w:tcPr>
           <w:p>
             <w:pPr>
@@ -2283,7 +3441,6 @@
                 <w:rFonts w:ascii="GDSTransportWebsite" w:hAnsi="GDSTransportWebsite"/>
                 <w:color w:val="0A0A0A"/>
               </w:rPr>
-              <w:lastRenderedPageBreak/>
               <w:t>&lt;&lt; respondents[1].representative.serviceAddress.PostCode&gt;&gt;&lt;&lt;cs_{!isBlank(respondents[1].representative.serviceAddress.Country)}&gt;&gt;</w:t>
             </w:r>
           </w:p>
@@ -2306,25 +3463,13 @@
         </w:tc>
         <w:tc>
           <w:tcPr>
-            <w:tcW w:w="134" w:type="dxa"/>
-            <w:tcBorders>
-              <w:top w:val="nil"/>
-              <w:left w:val="nil"/>
-              <w:bottom w:val="nil"/>
-              <w:right w:val="nil"/>
-            </w:tcBorders>
+            <w:tcW w:w="236" w:type="dxa"/>
           </w:tcPr>
           <w:p/>
         </w:tc>
         <w:tc>
           <w:tcPr>
-            <w:tcW w:w="52" w:type="dxa"/>
-            <w:tcBorders>
-              <w:top w:val="nil"/>
-              <w:left w:val="nil"/>
-              <w:bottom w:val="nil"/>
-              <w:right w:val="nil"/>
-            </w:tcBorders>
+            <w:tcW w:w="236" w:type="dxa"/>
           </w:tcPr>
           <w:p/>
         </w:tc>
@@ -2335,13 +3480,7 @@
         </w:trPr>
         <w:tc>
           <w:tcPr>
-            <w:tcW w:w="3543" w:type="dxa"/>
-            <w:tcBorders>
-              <w:top w:val="nil"/>
-              <w:left w:val="nil"/>
-              <w:bottom w:val="nil"/>
-              <w:right w:val="nil"/>
-            </w:tcBorders>
+            <w:tcW w:w="3405" w:type="dxa"/>
           </w:tcPr>
           <w:p>
             <w:pPr>
@@ -2369,14 +3508,8 @@
         </w:tc>
         <w:tc>
           <w:tcPr>
-            <w:tcW w:w="6336" w:type="dxa"/>
+            <w:tcW w:w="6188" w:type="dxa"/>
             <w:gridSpan w:val="2"/>
-            <w:tcBorders>
-              <w:top w:val="nil"/>
-              <w:left w:val="nil"/>
-              <w:bottom w:val="nil"/>
-              <w:right w:val="nil"/>
-            </w:tcBorders>
           </w:tcPr>
           <w:p>
             <w:pPr>
@@ -2397,25 +3530,13 @@
         </w:tc>
         <w:tc>
           <w:tcPr>
-            <w:tcW w:w="134" w:type="dxa"/>
-            <w:tcBorders>
-              <w:top w:val="nil"/>
-              <w:left w:val="nil"/>
-              <w:bottom w:val="nil"/>
-              <w:right w:val="nil"/>
-            </w:tcBorders>
+            <w:tcW w:w="236" w:type="dxa"/>
           </w:tcPr>
           <w:p/>
         </w:tc>
         <w:tc>
           <w:tcPr>
-            <w:tcW w:w="52" w:type="dxa"/>
-            <w:tcBorders>
-              <w:top w:val="nil"/>
-              <w:left w:val="nil"/>
-              <w:bottom w:val="nil"/>
-              <w:right w:val="nil"/>
-            </w:tcBorders>
+            <w:tcW w:w="236" w:type="dxa"/>
           </w:tcPr>
           <w:p/>
         </w:tc>
@@ -2426,13 +3547,7 @@
         </w:trPr>
         <w:tc>
           <w:tcPr>
-            <w:tcW w:w="3543" w:type="dxa"/>
-            <w:tcBorders>
-              <w:top w:val="nil"/>
-              <w:left w:val="nil"/>
-              <w:bottom w:val="nil"/>
-              <w:right w:val="nil"/>
-            </w:tcBorders>
+            <w:tcW w:w="3405" w:type="dxa"/>
           </w:tcPr>
           <w:p>
             <w:pPr>
@@ -2453,14 +3568,8 @@
         </w:tc>
         <w:tc>
           <w:tcPr>
-            <w:tcW w:w="6336" w:type="dxa"/>
+            <w:tcW w:w="6188" w:type="dxa"/>
             <w:gridSpan w:val="2"/>
-            <w:tcBorders>
-              <w:top w:val="nil"/>
-              <w:left w:val="nil"/>
-              <w:bottom w:val="nil"/>
-              <w:right w:val="nil"/>
-            </w:tcBorders>
           </w:tcPr>
           <w:p>
             <w:pPr>
@@ -2482,25 +3591,13 @@
         </w:tc>
         <w:tc>
           <w:tcPr>
-            <w:tcW w:w="134" w:type="dxa"/>
-            <w:tcBorders>
-              <w:top w:val="nil"/>
-              <w:left w:val="nil"/>
-              <w:bottom w:val="nil"/>
-              <w:right w:val="nil"/>
-            </w:tcBorders>
+            <w:tcW w:w="236" w:type="dxa"/>
           </w:tcPr>
           <w:p/>
         </w:tc>
         <w:tc>
           <w:tcPr>
-            <w:tcW w:w="52" w:type="dxa"/>
-            <w:tcBorders>
-              <w:top w:val="nil"/>
-              <w:left w:val="nil"/>
-              <w:bottom w:val="nil"/>
-              <w:right w:val="nil"/>
-            </w:tcBorders>
+            <w:tcW w:w="236" w:type="dxa"/>
           </w:tcPr>
           <w:p/>
         </w:tc>
@@ -2511,13 +3608,7 @@
         </w:trPr>
         <w:tc>
           <w:tcPr>
-            <w:tcW w:w="3543" w:type="dxa"/>
-            <w:tcBorders>
-              <w:top w:val="nil"/>
-              <w:left w:val="nil"/>
-              <w:bottom w:val="nil"/>
-              <w:right w:val="nil"/>
-            </w:tcBorders>
+            <w:tcW w:w="3405" w:type="dxa"/>
           </w:tcPr>
           <w:p>
             <w:pPr>
@@ -2538,14 +3629,8 @@
         </w:tc>
         <w:tc>
           <w:tcPr>
-            <w:tcW w:w="6336" w:type="dxa"/>
+            <w:tcW w:w="6188" w:type="dxa"/>
             <w:gridSpan w:val="2"/>
-            <w:tcBorders>
-              <w:top w:val="nil"/>
-              <w:left w:val="nil"/>
-              <w:bottom w:val="nil"/>
-              <w:right w:val="nil"/>
-            </w:tcBorders>
           </w:tcPr>
           <w:p>
             <w:pPr>
@@ -2567,25 +3652,13 @@
         </w:tc>
         <w:tc>
           <w:tcPr>
-            <w:tcW w:w="134" w:type="dxa"/>
-            <w:tcBorders>
-              <w:top w:val="nil"/>
-              <w:left w:val="nil"/>
-              <w:bottom w:val="nil"/>
-              <w:right w:val="nil"/>
-            </w:tcBorders>
+            <w:tcW w:w="236" w:type="dxa"/>
           </w:tcPr>
           <w:p/>
         </w:tc>
         <w:tc>
           <w:tcPr>
-            <w:tcW w:w="52" w:type="dxa"/>
-            <w:tcBorders>
-              <w:top w:val="nil"/>
-              <w:left w:val="nil"/>
-              <w:bottom w:val="nil"/>
-              <w:right w:val="nil"/>
-            </w:tcBorders>
+            <w:tcW w:w="236" w:type="dxa"/>
           </w:tcPr>
           <w:p/>
         </w:tc>
@@ -2593,14 +3666,8 @@
       <w:tr>
         <w:tc>
           <w:tcPr>
-            <w:tcW w:w="10013" w:type="dxa"/>
+            <w:tcW w:w="9829" w:type="dxa"/>
             <w:gridSpan w:val="4"/>
-            <w:tcBorders>
-              <w:top w:val="nil"/>
-              <w:left w:val="nil"/>
-              <w:bottom w:val="nil"/>
-              <w:right w:val="nil"/>
-            </w:tcBorders>
           </w:tcPr>
           <w:p>
             <w:pPr>
@@ -2616,13 +3683,7 @@
         </w:tc>
         <w:tc>
           <w:tcPr>
-            <w:tcW w:w="52" w:type="dxa"/>
-            <w:tcBorders>
-              <w:top w:val="nil"/>
-              <w:left w:val="nil"/>
-              <w:bottom w:val="nil"/>
-              <w:right w:val="nil"/>
-            </w:tcBorders>
+            <w:tcW w:w="236" w:type="dxa"/>
           </w:tcPr>
           <w:p/>
         </w:tc>
@@ -2648,6 +3709,7 @@
           <w:sz w:val="36"/>
           <w:szCs w:val="36"/>
         </w:rPr>
+        <w:lastRenderedPageBreak/>
         <w:t>&lt;&lt;cs_{allocatedTrack!='SMALL_CLAIM'}&gt;&gt;</w:t>
       </w:r>
     </w:p>
@@ -3113,18 +4175,7 @@
                 <w:color w:val="0A0A0A"/>
                 <w:shd w:val="clear" w:color="auto" w:fill="FFFFFF"/>
               </w:rPr>
-              <w:t xml:space="preserve">Have you reached agreement, either using the Electronic Documents Questionnaire in Practice Direction 31B or otherwise, about the scope </w:t>
-            </w:r>
-            <w:r>
-              <w:rPr>
-                <w:rFonts w:ascii="GDSTransportWebsite" w:hAnsi="GDSTransportWebsite"/>
-                <w:b/>
-                <w:bCs/>
-                <w:color w:val="0A0A0A"/>
-                <w:shd w:val="clear" w:color="auto" w:fill="FFFFFF"/>
-              </w:rPr>
-              <w:lastRenderedPageBreak/>
-              <w:t>and extent of disclosure of electronic documents on each side?</w:t>
+              <w:t>Have you reached agreement, either using the Electronic Documents Questionnaire in Practice Direction 31B or otherwise, about the scope and extent of disclosure of electronic documents on each side?</w:t>
             </w:r>
           </w:p>
           <w:p>
@@ -3158,7 +4209,6 @@
                 <w:rFonts w:ascii="GDSTransportWebsite" w:hAnsi="GDSTransportWebsite"/>
                 <w:color w:val="0A0A0A"/>
               </w:rPr>
-              <w:lastRenderedPageBreak/>
               <w:t>&lt;&lt;disclosureOfElectronicDocuments.reachedAgreement&gt;&gt;</w:t>
             </w:r>
           </w:p>
@@ -3414,6 +4464,7 @@
           <w:sz w:val="36"/>
           <w:szCs w:val="36"/>
         </w:rPr>
+        <w:lastRenderedPageBreak/>
         <w:t>&lt;&lt;es_&gt;&gt;</w:t>
       </w:r>
     </w:p>
@@ -3591,7 +4642,7 @@
         </w:tc>
         <w:tc>
           <w:tcPr>
-            <w:tcW w:w="6517" w:type="dxa"/>
+            <w:tcW w:w="6518" w:type="dxa"/>
             <w:tcBorders>
               <w:top w:val="nil"/>
               <w:left w:val="nil"/>
@@ -3668,7 +4719,7 @@
         </w:tc>
         <w:tc>
           <w:tcPr>
-            <w:tcW w:w="6517" w:type="dxa"/>
+            <w:tcW w:w="6518" w:type="dxa"/>
             <w:tcBorders>
               <w:top w:val="nil"/>
               <w:left w:val="nil"/>
@@ -3697,7 +4748,7 @@
       <w:tr>
         <w:tc>
           <w:tcPr>
-            <w:tcW w:w="10059" w:type="dxa"/>
+            <w:tcW w:w="10060" w:type="dxa"/>
             <w:gridSpan w:val="2"/>
             <w:tcBorders>
               <w:top w:val="nil"/>
@@ -3728,7 +4779,7 @@
       <w:tr>
         <w:tc>
           <w:tcPr>
-            <w:tcW w:w="10059" w:type="dxa"/>
+            <w:tcW w:w="10060" w:type="dxa"/>
             <w:gridSpan w:val="2"/>
             <w:tcBorders>
               <w:top w:val="nil"/>
@@ -3809,7 +4860,7 @@
         </w:tc>
         <w:tc>
           <w:tcPr>
-            <w:tcW w:w="6517" w:type="dxa"/>
+            <w:tcW w:w="6518" w:type="dxa"/>
             <w:tcBorders>
               <w:top w:val="nil"/>
               <w:left w:val="nil"/>
@@ -3868,25 +4919,13 @@
                 <w:color w:val="0A0A0A"/>
                 <w:shd w:val="clear" w:color="auto" w:fill="FFFFFF"/>
               </w:rPr>
-              <w:t>Field of expertise</w:t>
-            </w:r>
-          </w:p>
-          <w:p>
-            <w:pPr>
-              <w:spacing w:before="40" w:after="40"/>
-              <w:rPr>
-                <w:rFonts w:ascii="GDSTransportWebsite" w:hAnsi="GDSTransportWebsite"/>
-                <w:b/>
-                <w:bCs/>
-                <w:color w:val="0A0A0A"/>
-                <w:shd w:val="clear" w:color="auto" w:fill="FFFFFF"/>
-              </w:rPr>
-            </w:pPr>
-          </w:p>
-        </w:tc>
-        <w:tc>
-          <w:tcPr>
-            <w:tcW w:w="6517" w:type="dxa"/>
+              <w:t>Expert’s phone number</w:t>
+            </w:r>
+          </w:p>
+        </w:tc>
+        <w:tc>
+          <w:tcPr>
+            <w:tcW w:w="6518" w:type="dxa"/>
             <w:tcBorders>
               <w:top w:val="nil"/>
               <w:left w:val="nil"/>
@@ -3899,18 +4938,15 @@
               <w:spacing w:before="40" w:after="40"/>
               <w:rPr>
                 <w:rFonts w:ascii="GDSTransportWebsite" w:hAnsi="GDSTransportWebsite"/>
-                <w:b/>
-                <w:bCs/>
-                <w:color w:val="0A0A0A"/>
-                <w:shd w:val="clear" w:color="auto" w:fill="FFFFFF"/>
-              </w:rPr>
-            </w:pPr>
-            <w:r>
-              <w:rPr>
-                <w:rFonts w:ascii="GDSTransportWebsite" w:hAnsi="GDSTransportWebsite"/>
-                <w:color w:val="0A0A0A"/>
-              </w:rPr>
-              <w:t>&lt;&lt;fieldOfExpertise&gt;&gt;</w:t>
+                <w:color w:val="0A0A0A"/>
+              </w:rPr>
+            </w:pPr>
+            <w:r>
+              <w:rPr>
+                <w:rFonts w:ascii="GDSTransportWebsite" w:hAnsi="GDSTransportWebsite"/>
+                <w:color w:val="0A0A0A"/>
+              </w:rPr>
+              <w:t>&lt;&lt;cs_{!isBlank(phoneNumber)}&gt;&gt;&lt;&lt;else&gt;&gt;Not Provided&lt;&lt;es_&gt;&gt;</w:t>
             </w:r>
           </w:p>
         </w:tc>
@@ -3948,25 +4984,13 @@
                 <w:color w:val="0A0A0A"/>
                 <w:shd w:val="clear" w:color="auto" w:fill="FFFFFF"/>
               </w:rPr>
-              <w:t>Why you need this expert</w:t>
-            </w:r>
-          </w:p>
-          <w:p>
-            <w:pPr>
-              <w:spacing w:before="40" w:after="40"/>
-              <w:rPr>
-                <w:rFonts w:ascii="GDSTransportWebsite" w:hAnsi="GDSTransportWebsite"/>
-                <w:b/>
-                <w:bCs/>
-                <w:color w:val="0A0A0A"/>
-                <w:shd w:val="clear" w:color="auto" w:fill="FFFFFF"/>
-              </w:rPr>
-            </w:pPr>
-          </w:p>
-        </w:tc>
-        <w:tc>
-          <w:tcPr>
-            <w:tcW w:w="6517" w:type="dxa"/>
+              <w:t>Expert’s email address</w:t>
+            </w:r>
+          </w:p>
+        </w:tc>
+        <w:tc>
+          <w:tcPr>
+            <w:tcW w:w="6518" w:type="dxa"/>
             <w:tcBorders>
               <w:top w:val="nil"/>
               <w:left w:val="nil"/>
@@ -3979,18 +5003,15 @@
               <w:spacing w:before="40" w:after="40"/>
               <w:rPr>
                 <w:rFonts w:ascii="GDSTransportWebsite" w:hAnsi="GDSTransportWebsite"/>
-                <w:b/>
-                <w:bCs/>
-                <w:color w:val="0A0A0A"/>
-                <w:shd w:val="clear" w:color="auto" w:fill="FFFFFF"/>
-              </w:rPr>
-            </w:pPr>
-            <w:r>
-              <w:rPr>
-                <w:rFonts w:ascii="GDSTransportWebsite" w:hAnsi="GDSTransportWebsite"/>
-                <w:color w:val="0A0A0A"/>
-              </w:rPr>
-              <w:t>&lt;&lt;whyRequired&gt;&gt;</w:t>
+                <w:color w:val="0A0A0A"/>
+              </w:rPr>
+            </w:pPr>
+            <w:r>
+              <w:rPr>
+                <w:rFonts w:ascii="GDSTransportWebsite" w:hAnsi="GDSTransportWebsite"/>
+                <w:color w:val="0A0A0A"/>
+              </w:rPr>
+              <w:t>&lt;&lt;cs_{!isBlank(emailAddress)}&gt;&gt;&lt;&lt;else&gt;&gt;Not Provided&lt;&lt;es_&gt;&gt;</w:t>
             </w:r>
           </w:p>
         </w:tc>
@@ -4028,7 +5049,7 @@
                 <w:color w:val="0A0A0A"/>
                 <w:shd w:val="clear" w:color="auto" w:fill="FFFFFF"/>
               </w:rPr>
-              <w:t>Cost</w:t>
+              <w:t>Field of expertise</w:t>
             </w:r>
           </w:p>
           <w:p>
@@ -4046,7 +5067,7 @@
         </w:tc>
         <w:tc>
           <w:tcPr>
-            <w:tcW w:w="6517" w:type="dxa"/>
+            <w:tcW w:w="6518" w:type="dxa"/>
             <w:tcBorders>
               <w:top w:val="nil"/>
               <w:left w:val="nil"/>
@@ -4070,15 +5091,175 @@
                 <w:rFonts w:ascii="GDSTransportWebsite" w:hAnsi="GDSTransportWebsite"/>
                 <w:color w:val="0A0A0A"/>
               </w:rPr>
-              <w:t>&lt;&lt;formattedCost&gt;&gt;</w:t>
+              <w:t>&lt;&lt;fieldOfExpertise&gt;&gt;</w:t>
             </w:r>
           </w:p>
         </w:tc>
       </w:tr>
       <w:tr>
-        <w:tc>
-          <w:tcPr>
-            <w:tcW w:w="10059" w:type="dxa"/>
+        <w:trPr>
+          <w:trHeight w:val="329"/>
+        </w:trPr>
+        <w:tc>
+          <w:tcPr>
+            <w:tcW w:w="3542" w:type="dxa"/>
+            <w:tcBorders>
+              <w:top w:val="nil"/>
+              <w:left w:val="nil"/>
+              <w:bottom w:val="nil"/>
+              <w:right w:val="nil"/>
+            </w:tcBorders>
+          </w:tcPr>
+          <w:p>
+            <w:pPr>
+              <w:spacing w:before="40" w:after="40"/>
+              <w:rPr>
+                <w:rFonts w:ascii="GDSTransportWebsite" w:hAnsi="GDSTransportWebsite"/>
+                <w:b/>
+                <w:bCs/>
+                <w:color w:val="0A0A0A"/>
+                <w:shd w:val="clear" w:color="auto" w:fill="FFFFFF"/>
+              </w:rPr>
+            </w:pPr>
+            <w:r>
+              <w:rPr>
+                <w:rFonts w:ascii="GDSTransportWebsite" w:hAnsi="GDSTransportWebsite"/>
+                <w:b/>
+                <w:bCs/>
+                <w:color w:val="0A0A0A"/>
+                <w:shd w:val="clear" w:color="auto" w:fill="FFFFFF"/>
+              </w:rPr>
+              <w:t>Why you need this expert</w:t>
+            </w:r>
+          </w:p>
+          <w:p>
+            <w:pPr>
+              <w:spacing w:before="40" w:after="40"/>
+              <w:rPr>
+                <w:rFonts w:ascii="GDSTransportWebsite" w:hAnsi="GDSTransportWebsite"/>
+                <w:b/>
+                <w:bCs/>
+                <w:color w:val="0A0A0A"/>
+                <w:shd w:val="clear" w:color="auto" w:fill="FFFFFF"/>
+              </w:rPr>
+            </w:pPr>
+          </w:p>
+        </w:tc>
+        <w:tc>
+          <w:tcPr>
+            <w:tcW w:w="6518" w:type="dxa"/>
+            <w:tcBorders>
+              <w:top w:val="nil"/>
+              <w:left w:val="nil"/>
+              <w:bottom w:val="nil"/>
+              <w:right w:val="nil"/>
+            </w:tcBorders>
+          </w:tcPr>
+          <w:p>
+            <w:pPr>
+              <w:spacing w:before="40" w:after="40"/>
+              <w:rPr>
+                <w:rFonts w:ascii="GDSTransportWebsite" w:hAnsi="GDSTransportWebsite"/>
+                <w:b/>
+                <w:bCs/>
+                <w:color w:val="0A0A0A"/>
+                <w:shd w:val="clear" w:color="auto" w:fill="FFFFFF"/>
+              </w:rPr>
+            </w:pPr>
+            <w:r>
+              <w:rPr>
+                <w:rFonts w:ascii="GDSTransportWebsite" w:hAnsi="GDSTransportWebsite"/>
+                <w:color w:val="0A0A0A"/>
+              </w:rPr>
+              <w:t>&lt;&lt;whyRequired&gt;&gt;</w:t>
+            </w:r>
+          </w:p>
+        </w:tc>
+      </w:tr>
+      <w:tr>
+        <w:trPr>
+          <w:trHeight w:val="329"/>
+        </w:trPr>
+        <w:tc>
+          <w:tcPr>
+            <w:tcW w:w="3542" w:type="dxa"/>
+            <w:tcBorders>
+              <w:top w:val="nil"/>
+              <w:left w:val="nil"/>
+              <w:bottom w:val="nil"/>
+              <w:right w:val="nil"/>
+            </w:tcBorders>
+          </w:tcPr>
+          <w:p>
+            <w:pPr>
+              <w:spacing w:before="40" w:after="40"/>
+              <w:rPr>
+                <w:rFonts w:ascii="GDSTransportWebsite" w:hAnsi="GDSTransportWebsite"/>
+                <w:b/>
+                <w:bCs/>
+                <w:color w:val="0A0A0A"/>
+                <w:shd w:val="clear" w:color="auto" w:fill="FFFFFF"/>
+              </w:rPr>
+            </w:pPr>
+            <w:r>
+              <w:rPr>
+                <w:rFonts w:ascii="GDSTransportWebsite" w:hAnsi="GDSTransportWebsite"/>
+                <w:b/>
+                <w:bCs/>
+                <w:color w:val="0A0A0A"/>
+                <w:shd w:val="clear" w:color="auto" w:fill="FFFFFF"/>
+              </w:rPr>
+              <w:t>Cost</w:t>
+            </w:r>
+          </w:p>
+          <w:p>
+            <w:pPr>
+              <w:spacing w:before="40" w:after="40"/>
+              <w:rPr>
+                <w:rFonts w:ascii="GDSTransportWebsite" w:hAnsi="GDSTransportWebsite"/>
+                <w:b/>
+                <w:bCs/>
+                <w:color w:val="0A0A0A"/>
+                <w:shd w:val="clear" w:color="auto" w:fill="FFFFFF"/>
+              </w:rPr>
+            </w:pPr>
+          </w:p>
+        </w:tc>
+        <w:tc>
+          <w:tcPr>
+            <w:tcW w:w="6518" w:type="dxa"/>
+            <w:tcBorders>
+              <w:top w:val="nil"/>
+              <w:left w:val="nil"/>
+              <w:bottom w:val="nil"/>
+              <w:right w:val="nil"/>
+            </w:tcBorders>
+          </w:tcPr>
+          <w:p>
+            <w:pPr>
+              <w:spacing w:before="40" w:after="40"/>
+              <w:rPr>
+                <w:rFonts w:ascii="GDSTransportWebsite" w:hAnsi="GDSTransportWebsite"/>
+                <w:b/>
+                <w:bCs/>
+                <w:color w:val="0A0A0A"/>
+                <w:shd w:val="clear" w:color="auto" w:fill="FFFFFF"/>
+              </w:rPr>
+            </w:pPr>
+            <w:r>
+              <w:rPr>
+                <w:rFonts w:ascii="GDSTransportWebsite" w:hAnsi="GDSTransportWebsite"/>
+                <w:color w:val="0A0A0A"/>
+              </w:rPr>
+              <w:t>&lt;&lt;formattedCost&gt;&gt;</w:t>
+            </w:r>
+          </w:p>
+        </w:tc>
+      </w:tr>
+      <w:tr>
+        <w:tc>
+          <w:tcPr>
+            <w:tcW w:w="10060" w:type="dxa"/>
             <w:gridSpan w:val="2"/>
             <w:tcBorders>
               <w:top w:val="nil"/>
@@ -4126,7 +5307,6 @@
           <w:color w:val="0A0A0A"/>
           <w:shd w:val="clear" w:color="auto" w:fill="FFFFFF"/>
         </w:rPr>
-        <w:lastRenderedPageBreak/>
         <w:t>&lt;&lt;es_&gt;&gt;</w:t>
       </w:r>
     </w:p>
@@ -4211,7 +5391,7 @@
         </w:tc>
         <w:tc>
           <w:tcPr>
-            <w:tcW w:w="6517" w:type="dxa"/>
+            <w:tcW w:w="6518" w:type="dxa"/>
             <w:tcBorders>
               <w:top w:val="nil"/>
               <w:left w:val="nil"/>
@@ -4241,7 +5421,7 @@
       <w:tr>
         <w:tc>
           <w:tcPr>
-            <w:tcW w:w="10059" w:type="dxa"/>
+            <w:tcW w:w="10060" w:type="dxa"/>
             <w:gridSpan w:val="2"/>
             <w:tcBorders>
               <w:top w:val="nil"/>
@@ -4272,12 +5452,12 @@
       <w:tr>
         <w:tc>
           <w:tcPr>
-            <w:tcW w:w="10059" w:type="dxa"/>
+            <w:tcW w:w="10060" w:type="dxa"/>
             <w:gridSpan w:val="2"/>
             <w:tcBorders>
               <w:top w:val="nil"/>
               <w:left w:val="nil"/>
-              <w:bottom w:val="nil"/>
+              <w:bottom w:val="single" w:sz="4" w:space="0" w:color="auto"/>
               <w:right w:val="nil"/>
             </w:tcBorders>
           </w:tcPr>
@@ -4310,10 +5490,10 @@
           <w:tcPr>
             <w:tcW w:w="3542" w:type="dxa"/>
             <w:tcBorders>
-              <w:top w:val="nil"/>
-              <w:left w:val="nil"/>
-              <w:bottom w:val="nil"/>
-              <w:right w:val="nil"/>
+              <w:top w:val="single" w:sz="4" w:space="0" w:color="auto"/>
+              <w:left w:val="single" w:sz="4" w:space="0" w:color="auto"/>
+              <w:bottom w:val="single" w:sz="4" w:space="0" w:color="auto"/>
+              <w:right w:val="single" w:sz="4" w:space="0" w:color="auto"/>
             </w:tcBorders>
           </w:tcPr>
           <w:p>
@@ -4335,6 +5515,7 @@
                 <w:color w:val="0A0A0A"/>
                 <w:shd w:val="clear" w:color="auto" w:fill="FFFFFF"/>
               </w:rPr>
+              <w:lastRenderedPageBreak/>
               <w:t>Name</w:t>
             </w:r>
           </w:p>
@@ -4353,12 +5534,12 @@
         </w:tc>
         <w:tc>
           <w:tcPr>
-            <w:tcW w:w="6517" w:type="dxa"/>
+            <w:tcW w:w="6518" w:type="dxa"/>
             <w:tcBorders>
-              <w:top w:val="nil"/>
-              <w:left w:val="nil"/>
-              <w:bottom w:val="nil"/>
-              <w:right w:val="nil"/>
+              <w:top w:val="single" w:sz="4" w:space="0" w:color="auto"/>
+              <w:left w:val="single" w:sz="4" w:space="0" w:color="auto"/>
+              <w:bottom w:val="single" w:sz="4" w:space="0" w:color="auto"/>
+              <w:right w:val="single" w:sz="4" w:space="0" w:color="auto"/>
             </w:tcBorders>
           </w:tcPr>
           <w:p>
@@ -4390,7 +5571,137 @@
           <w:tcPr>
             <w:tcW w:w="3542" w:type="dxa"/>
             <w:tcBorders>
-              <w:top w:val="nil"/>
+              <w:top w:val="single" w:sz="4" w:space="0" w:color="auto"/>
+              <w:left w:val="single" w:sz="4" w:space="0" w:color="auto"/>
+              <w:bottom w:val="single" w:sz="4" w:space="0" w:color="auto"/>
+              <w:right w:val="single" w:sz="4" w:space="0" w:color="auto"/>
+            </w:tcBorders>
+          </w:tcPr>
+          <w:p>
+            <w:pPr>
+              <w:spacing w:before="40" w:after="40"/>
+              <w:rPr>
+                <w:rFonts w:ascii="GDSTransportWebsite" w:hAnsi="GDSTransportWebsite"/>
+                <w:b/>
+                <w:bCs/>
+                <w:color w:val="0A0A0A"/>
+                <w:shd w:val="clear" w:color="auto" w:fill="FFFFFF"/>
+              </w:rPr>
+            </w:pPr>
+            <w:r>
+              <w:rPr>
+                <w:rFonts w:ascii="GDSTransportWebsite" w:hAnsi="GDSTransportWebsite"/>
+                <w:b/>
+                <w:bCs/>
+                <w:color w:val="0A0A0A"/>
+                <w:shd w:val="clear" w:color="auto" w:fill="FFFFFF"/>
+              </w:rPr>
+              <w:t>Phone number</w:t>
+            </w:r>
+          </w:p>
+        </w:tc>
+        <w:tc>
+          <w:tcPr>
+            <w:tcW w:w="6518" w:type="dxa"/>
+            <w:tcBorders>
+              <w:top w:val="single" w:sz="4" w:space="0" w:color="auto"/>
+              <w:left w:val="single" w:sz="4" w:space="0" w:color="auto"/>
+              <w:bottom w:val="single" w:sz="4" w:space="0" w:color="auto"/>
+              <w:right w:val="single" w:sz="4" w:space="0" w:color="auto"/>
+            </w:tcBorders>
+          </w:tcPr>
+          <w:p>
+            <w:pPr>
+              <w:spacing w:before="40" w:after="40"/>
+              <w:rPr>
+                <w:rFonts w:ascii="GDSTransportWebsite" w:hAnsi="GDSTransportWebsite"/>
+                <w:color w:val="0A0A0A"/>
+              </w:rPr>
+            </w:pPr>
+            <w:r>
+              <w:rPr>
+                <w:rFonts w:ascii="GDSTransportWebsite" w:hAnsi="GDSTransportWebsite"/>
+                <w:color w:val="0A0A0A"/>
+              </w:rPr>
+              <w:t>&lt;&lt;cs_{!isBlank(phoneNumber)}&gt;&gt;&lt;&lt;else&gt;&gt;Not Provided&lt;&lt;es_&gt;&gt;</w:t>
+            </w:r>
+          </w:p>
+        </w:tc>
+      </w:tr>
+      <w:tr>
+        <w:trPr>
+          <w:trHeight w:val="329"/>
+        </w:trPr>
+        <w:tc>
+          <w:tcPr>
+            <w:tcW w:w="3542" w:type="dxa"/>
+            <w:tcBorders>
+              <w:top w:val="single" w:sz="4" w:space="0" w:color="auto"/>
+              <w:left w:val="single" w:sz="4" w:space="0" w:color="auto"/>
+              <w:bottom w:val="single" w:sz="4" w:space="0" w:color="auto"/>
+              <w:right w:val="single" w:sz="4" w:space="0" w:color="auto"/>
+            </w:tcBorders>
+          </w:tcPr>
+          <w:p>
+            <w:pPr>
+              <w:spacing w:before="40" w:after="40"/>
+              <w:rPr>
+                <w:rFonts w:ascii="GDSTransportWebsite" w:hAnsi="GDSTransportWebsite"/>
+                <w:b/>
+                <w:bCs/>
+                <w:color w:val="0A0A0A"/>
+                <w:shd w:val="clear" w:color="auto" w:fill="FFFFFF"/>
+              </w:rPr>
+            </w:pPr>
+            <w:r>
+              <w:rPr>
+                <w:rFonts w:ascii="GDSTransportWebsite" w:hAnsi="GDSTransportWebsite"/>
+                <w:b/>
+                <w:bCs/>
+                <w:color w:val="0A0A0A"/>
+                <w:shd w:val="clear" w:color="auto" w:fill="FFFFFF"/>
+              </w:rPr>
+              <w:t>Email address</w:t>
+            </w:r>
+          </w:p>
+        </w:tc>
+        <w:tc>
+          <w:tcPr>
+            <w:tcW w:w="6518" w:type="dxa"/>
+            <w:tcBorders>
+              <w:top w:val="single" w:sz="4" w:space="0" w:color="auto"/>
+              <w:left w:val="single" w:sz="4" w:space="0" w:color="auto"/>
+              <w:bottom w:val="single" w:sz="4" w:space="0" w:color="auto"/>
+              <w:right w:val="single" w:sz="4" w:space="0" w:color="auto"/>
+            </w:tcBorders>
+          </w:tcPr>
+          <w:p>
+            <w:pPr>
+              <w:spacing w:before="40" w:after="40"/>
+              <w:rPr>
+                <w:rFonts w:ascii="GDSTransportWebsite" w:hAnsi="GDSTransportWebsite"/>
+                <w:color w:val="0A0A0A"/>
+              </w:rPr>
+            </w:pPr>
+            <w:r>
+              <w:rPr>
+                <w:rFonts w:ascii="GDSTransportWebsite" w:hAnsi="GDSTransportWebsite"/>
+                <w:color w:val="0A0A0A"/>
+              </w:rPr>
+              <w:t>&lt;&lt;cs_{!isBlank(emailAddress)}&gt;&gt;&lt;&lt;else&gt;&gt;Not Provided&lt;&lt;es_&gt;&gt;</w:t>
+            </w:r>
+          </w:p>
+        </w:tc>
+      </w:tr>
+      <w:tr>
+        <w:trPr>
+          <w:trHeight w:val="329"/>
+        </w:trPr>
+        <w:tc>
+          <w:tcPr>
+            <w:tcW w:w="3542" w:type="dxa"/>
+            <w:tcBorders>
+              <w:top w:val="single" w:sz="4" w:space="0" w:color="auto"/>
               <w:left w:val="nil"/>
               <w:bottom w:val="nil"/>
               <w:right w:val="nil"/>
@@ -4433,9 +5744,9 @@
         </w:tc>
         <w:tc>
           <w:tcPr>
-            <w:tcW w:w="6517" w:type="dxa"/>
+            <w:tcW w:w="6518" w:type="dxa"/>
             <w:tcBorders>
-              <w:top w:val="nil"/>
+              <w:top w:val="single" w:sz="4" w:space="0" w:color="auto"/>
               <w:left w:val="nil"/>
               <w:bottom w:val="nil"/>
               <w:right w:val="nil"/>
@@ -4465,7 +5776,7 @@
       <w:tr>
         <w:tc>
           <w:tcPr>
-            <w:tcW w:w="10059" w:type="dxa"/>
+            <w:tcW w:w="10060" w:type="dxa"/>
             <w:gridSpan w:val="2"/>
             <w:tcBorders>
               <w:top w:val="nil"/>
@@ -4564,7 +5875,7 @@
                 <w:color w:val="0A0A0A"/>
                 <w:shd w:val="clear" w:color="auto" w:fill="FFFFFF"/>
               </w:rPr>
-              <w:t>What language have you been advised of your right to give evidence in?</w:t>
+              <w:t>What language will you, your experts or witnesses speak at the hearing?</w:t>
             </w:r>
           </w:p>
           <w:p>
@@ -4583,7 +5894,7 @@
         </w:tc>
         <w:tc>
           <w:tcPr>
-            <w:tcW w:w="6517" w:type="dxa"/>
+            <w:tcW w:w="6518" w:type="dxa"/>
             <w:tcBorders>
               <w:top w:val="nil"/>
               <w:left w:val="nil"/>
@@ -4604,7 +5915,7 @@
                 <w:rFonts w:ascii="GDSTransportWebsite" w:hAnsi="GDSTransportWebsite"/>
                 <w:color w:val="0A0A0A"/>
               </w:rPr>
-              <w:t>&lt;&lt;welshLanguageRequirements.evidence&gt;&gt;</w:t>
+              <w:t>&lt;&lt;welshLanguageRequirements.court&gt;&gt;</w:t>
             </w:r>
           </w:p>
         </w:tc>
@@ -4643,7 +5954,7 @@
                 <w:color w:val="0A0A0A"/>
                 <w:shd w:val="clear" w:color="auto" w:fill="FFFFFF"/>
               </w:rPr>
-              <w:t>Will you and your witness(es) wish to speak Welsh or English at court or will both languages be used?</w:t>
+              <w:t>What language will documents be provided in?</w:t>
             </w:r>
           </w:p>
           <w:p>
@@ -4662,86 +5973,7 @@
         </w:tc>
         <w:tc>
           <w:tcPr>
-            <w:tcW w:w="6517" w:type="dxa"/>
-            <w:tcBorders>
-              <w:top w:val="nil"/>
-              <w:left w:val="nil"/>
-              <w:bottom w:val="nil"/>
-              <w:right w:val="nil"/>
-            </w:tcBorders>
-          </w:tcPr>
-          <w:p>
-            <w:pPr>
-              <w:spacing w:before="40" w:after="40"/>
-              <w:rPr>
-                <w:rFonts w:ascii="GDSTransportWebsite" w:hAnsi="GDSTransportWebsite"/>
-                <w:color w:val="0A0A0A"/>
-              </w:rPr>
-            </w:pPr>
-            <w:r>
-              <w:rPr>
-                <w:rFonts w:ascii="GDSTransportWebsite" w:hAnsi="GDSTransportWebsite"/>
-                <w:color w:val="0A0A0A"/>
-              </w:rPr>
-              <w:t>&lt;&lt;welshLanguageRequirements.court&gt;&gt;</w:t>
-            </w:r>
-          </w:p>
-        </w:tc>
-      </w:tr>
-      <w:tr>
-        <w:trPr>
-          <w:trHeight w:val="680"/>
-        </w:trPr>
-        <w:tc>
-          <w:tcPr>
-            <w:tcW w:w="3542" w:type="dxa"/>
-            <w:tcBorders>
-              <w:top w:val="nil"/>
-              <w:left w:val="nil"/>
-              <w:bottom w:val="nil"/>
-              <w:right w:val="nil"/>
-            </w:tcBorders>
-          </w:tcPr>
-          <w:p>
-            <w:pPr>
-              <w:pStyle w:val="NormalWeb"/>
-              <w:spacing w:before="40" w:beforeAutospacing="0" w:after="40" w:afterAutospacing="0"/>
-              <w:rPr>
-                <w:rFonts w:ascii="GDSTransportWebsite" w:hAnsi="GDSTransportWebsite"/>
-                <w:b/>
-                <w:bCs/>
-                <w:color w:val="0A0A0A"/>
-                <w:shd w:val="clear" w:color="auto" w:fill="FFFFFF"/>
-              </w:rPr>
-            </w:pPr>
-            <w:r>
-              <w:rPr>
-                <w:rFonts w:ascii="GDSTransportWebsite" w:hAnsi="GDSTransportWebsite"/>
-                <w:b/>
-                <w:bCs/>
-                <w:color w:val="0A0A0A"/>
-                <w:shd w:val="clear" w:color="auto" w:fill="FFFFFF"/>
-              </w:rPr>
-              <w:t>Will documents produced to the court during the case be in Welsh, English or both?</w:t>
-            </w:r>
-          </w:p>
-          <w:p>
-            <w:pPr>
-              <w:pStyle w:val="NormalWeb"/>
-              <w:spacing w:before="40" w:beforeAutospacing="0" w:after="40" w:afterAutospacing="0"/>
-              <w:rPr>
-                <w:rFonts w:ascii="GDSTransportWebsite" w:hAnsi="GDSTransportWebsite"/>
-                <w:b/>
-                <w:bCs/>
-                <w:color w:val="0A0A0A"/>
-                <w:shd w:val="clear" w:color="auto" w:fill="FFFFFF"/>
-              </w:rPr>
-            </w:pPr>
-          </w:p>
-        </w:tc>
-        <w:tc>
-          <w:tcPr>
-            <w:tcW w:w="6517" w:type="dxa"/>
+            <w:tcW w:w="6518" w:type="dxa"/>
             <w:tcBorders>
               <w:top w:val="nil"/>
               <w:left w:val="nil"/>
@@ -4818,9 +6050,6 @@
         <w:gridCol w:w="6518"/>
       </w:tblGrid>
       <w:tr>
-        <w:trPr>
-          <w:trHeight w:val="680"/>
-        </w:trPr>
         <w:tc>
           <w:tcPr>
             <w:tcW w:w="3542" w:type="dxa"/>
@@ -4851,7 +6080,7 @@
                 <w:color w:val="0A0A0A"/>
                 <w:shd w:val="clear" w:color="auto" w:fill="FFFFFF"/>
               </w:rPr>
-              <w:t>How long do you estimate the hearing will take?</w:t>
+              <w:t>Are there any days within the next 12 months when you, your client, an expert or a witness couldn’t attend a hearing?</w:t>
             </w:r>
           </w:p>
           <w:p>
@@ -4863,7 +6092,7 @@
         </w:tc>
         <w:tc>
           <w:tcPr>
-            <w:tcW w:w="6517" w:type="dxa"/>
+            <w:tcW w:w="6518" w:type="dxa"/>
             <w:tcBorders>
               <w:top w:val="nil"/>
               <w:left w:val="nil"/>
@@ -4885,77 +6114,6 @@
                 <w:rFonts w:ascii="GDSTransportWebsite" w:hAnsi="GDSTransportWebsite"/>
                 <w:color w:val="0A0A0A"/>
               </w:rPr>
-              <w:t>&lt;&lt;hearing.hearingLength&gt;&gt;</w:t>
-            </w:r>
-          </w:p>
-        </w:tc>
-      </w:tr>
-      <w:tr>
-        <w:tc>
-          <w:tcPr>
-            <w:tcW w:w="3542" w:type="dxa"/>
-            <w:tcBorders>
-              <w:top w:val="nil"/>
-              <w:left w:val="nil"/>
-              <w:bottom w:val="nil"/>
-              <w:right w:val="nil"/>
-            </w:tcBorders>
-          </w:tcPr>
-          <w:p>
-            <w:pPr>
-              <w:pStyle w:val="NormalWeb"/>
-              <w:spacing w:before="40" w:beforeAutospacing="0" w:after="40" w:afterAutospacing="0"/>
-              <w:rPr>
-                <w:rFonts w:ascii="GDSTransportWebsite" w:hAnsi="GDSTransportWebsite"/>
-                <w:b/>
-                <w:bCs/>
-                <w:color w:val="0A0A0A"/>
-                <w:shd w:val="clear" w:color="auto" w:fill="FFFFFF"/>
-              </w:rPr>
-            </w:pPr>
-            <w:r>
-              <w:rPr>
-                <w:rFonts w:ascii="GDSTransportWebsite" w:hAnsi="GDSTransportWebsite"/>
-                <w:b/>
-                <w:bCs/>
-                <w:color w:val="0A0A0A"/>
-                <w:shd w:val="clear" w:color="auto" w:fill="FFFFFF"/>
-              </w:rPr>
-              <w:t>Are there any days within the next 12 months when you, your client, an expert or a witness couldn’t attend a hearing?</w:t>
-            </w:r>
-          </w:p>
-          <w:p>
-            <w:pPr>
-              <w:pStyle w:val="NormalWeb"/>
-              <w:spacing w:before="40" w:beforeAutospacing="0" w:after="40" w:afterAutospacing="0"/>
-            </w:pPr>
-          </w:p>
-        </w:tc>
-        <w:tc>
-          <w:tcPr>
-            <w:tcW w:w="6517" w:type="dxa"/>
-            <w:tcBorders>
-              <w:top w:val="nil"/>
-              <w:left w:val="nil"/>
-              <w:bottom w:val="nil"/>
-              <w:right w:val="nil"/>
-            </w:tcBorders>
-          </w:tcPr>
-          <w:p>
-            <w:pPr>
-              <w:spacing w:before="40" w:after="40"/>
-              <w:rPr>
-                <w:rFonts w:ascii="Arial" w:hAnsi="Arial" w:cs="Arial"/>
-                <w:sz w:val="22"/>
-                <w:szCs w:val="22"/>
-              </w:rPr>
-            </w:pPr>
-            <w:r>
-              <w:rPr>
-                <w:rFonts w:ascii="GDSTransportWebsite" w:hAnsi="GDSTransportWebsite"/>
-                <w:color w:val="0A0A0A"/>
-              </w:rPr>
-              <w:lastRenderedPageBreak/>
               <w:t>&lt;&lt;hearing.unavailableDatesRequired&gt;&gt;</w:t>
             </w:r>
           </w:p>
@@ -5108,16 +6266,6 @@
                 <w:shd w:val="clear" w:color="auto" w:fill="FFFFFF"/>
               </w:rPr>
             </w:pPr>
-            <w:r>
-              <w:rPr>
-                <w:rFonts w:ascii="GDSTransportWebsite" w:hAnsi="GDSTransportWebsite"/>
-                <w:b/>
-                <w:bCs/>
-                <w:color w:val="0A0A0A"/>
-                <w:shd w:val="clear" w:color="auto" w:fill="FFFFFF"/>
-              </w:rPr>
-              <w:t>&lt;&lt;who&gt;&gt;</w:t>
-            </w:r>
           </w:p>
         </w:tc>
         <w:tc>
@@ -5254,142 +6402,6 @@
         <w:t>Court location code</w:t>
       </w:r>
     </w:p>
-    <w:tbl>
-      <w:tblPr>
-        <w:tblStyle w:val="TableGrid"/>
-        <w:tblW w:w="10060" w:type="dxa"/>
-        <w:tblInd w:w="-5" w:type="dxa"/>
-        <w:tblBorders>
-          <w:top w:val="none" w:sz="0" w:space="0" w:color="auto"/>
-          <w:left w:val="none" w:sz="0" w:space="0" w:color="auto"/>
-          <w:bottom w:val="none" w:sz="0" w:space="0" w:color="auto"/>
-          <w:right w:val="none" w:sz="0" w:space="0" w:color="auto"/>
-          <w:insideH w:val="none" w:sz="0" w:space="0" w:color="auto"/>
-          <w:insideV w:val="none" w:sz="0" w:space="0" w:color="auto"/>
-        </w:tblBorders>
-        <w:tblLayout w:type="fixed"/>
-        <w:tblLook w:val="04A0" w:firstRow="1" w:lastRow="0" w:firstColumn="1" w:lastColumn="0" w:noHBand="0" w:noVBand="1"/>
-      </w:tblPr>
-      <w:tblGrid>
-        <w:gridCol w:w="3542"/>
-        <w:gridCol w:w="6518"/>
-      </w:tblGrid>
-      <w:tr>
-        <w:trPr>
-          <w:trHeight w:val="680"/>
-        </w:trPr>
-        <w:tc>
-          <w:tcPr>
-            <w:tcW w:w="3542" w:type="dxa"/>
-          </w:tcPr>
-          <w:p>
-            <w:pPr>
-              <w:pStyle w:val="NormalWeb"/>
-              <w:spacing w:before="40" w:beforeAutospacing="0" w:after="40" w:afterAutospacing="0"/>
-              <w:rPr>
-                <w:rFonts w:ascii="GDSTransportWebsite" w:hAnsi="GDSTransportWebsite"/>
-                <w:b/>
-                <w:bCs/>
-                <w:color w:val="0A0A0A"/>
-                <w:shd w:val="clear" w:color="auto" w:fill="FFFFFF"/>
-              </w:rPr>
-            </w:pPr>
-            <w:r>
-              <w:rPr>
-                <w:rFonts w:ascii="GDSTransportWebsite" w:hAnsi="GDSTransportWebsite"/>
-                <w:b/>
-                <w:bCs/>
-                <w:color w:val="0A0A0A"/>
-                <w:shd w:val="clear" w:color="auto" w:fill="FFFFFF"/>
-              </w:rPr>
-              <w:t>Do you want to ask for the hearing to be held at a specific court?</w:t>
-            </w:r>
-          </w:p>
-          <w:p>
-            <w:pPr>
-              <w:pStyle w:val="NormalWeb"/>
-              <w:spacing w:before="40" w:beforeAutospacing="0" w:after="40" w:afterAutospacing="0"/>
-            </w:pPr>
-          </w:p>
-        </w:tc>
-        <w:tc>
-          <w:tcPr>
-            <w:tcW w:w="6518" w:type="dxa"/>
-          </w:tcPr>
-          <w:p>
-            <w:pPr>
-              <w:spacing w:before="40" w:after="40"/>
-              <w:rPr>
-                <w:rFonts w:ascii="Arial" w:hAnsi="Arial" w:cs="Arial"/>
-                <w:sz w:val="22"/>
-                <w:szCs w:val="22"/>
-              </w:rPr>
-            </w:pPr>
-            <w:r>
-              <w:rPr>
-                <w:rFonts w:ascii="GDSTransportWebsite" w:hAnsi="GDSTransportWebsite"/>
-                <w:color w:val="0A0A0A"/>
-              </w:rPr>
-              <w:t>&lt;&lt;</w:t>
-            </w:r>
-            <w:r>
-              <w:rPr>
-                <w:rFonts w:ascii="GDSTransportWebsite" w:hAnsi="GDSTransportWebsite"/>
-                <w:color w:val="0A0A0A"/>
-              </w:rPr>
-              <w:t>requestedCourt.requestHearingAtSpecificCourt</w:t>
-            </w:r>
-            <w:r>
-              <w:rPr>
-                <w:rFonts w:ascii="GDSTransportWebsite" w:hAnsi="GDSTransportWebsite"/>
-                <w:color w:val="0A0A0A"/>
-              </w:rPr>
-              <w:t>&gt;&gt;</w:t>
-            </w:r>
-          </w:p>
-        </w:tc>
-      </w:tr>
-    </w:tbl>
-    <w:p>
-      <w:pPr>
-        <w:spacing w:before="120" w:after="120"/>
-        <w:rPr>
-          <w:rFonts w:ascii="GDSTransportWebsite" w:hAnsi="GDSTransportWebsite"/>
-          <w:color w:val="0A0A0A"/>
-          <w:shd w:val="clear" w:color="auto" w:fill="FFFFFF"/>
-        </w:rPr>
-      </w:pPr>
-      <w:r>
-        <w:rPr>
-          <w:rFonts w:ascii="GDSTransportWebsite" w:hAnsi="GDSTransportWebsite"/>
-          <w:color w:val="0A0A0A"/>
-          <w:shd w:val="clear" w:color="auto" w:fill="FFFFFF"/>
-        </w:rPr>
-        <w:t>&lt;&lt;cs_{</w:t>
-      </w:r>
-      <w:r>
-        <w:rPr>
-          <w:rFonts w:ascii="GDSTransportWebsite" w:hAnsi="GDSTransportWebsite"/>
-          <w:color w:val="0A0A0A"/>
-        </w:rPr>
-        <w:t xml:space="preserve"> </w:t>
-      </w:r>
-      <w:r>
-        <w:rPr>
-          <w:rFonts w:ascii="GDSTransportWebsite" w:hAnsi="GDSTransportWebsite"/>
-          <w:color w:val="0A0A0A"/>
-        </w:rPr>
-        <w:t>requestedCourt.requestHearingAtSpecificCourt</w:t>
-      </w:r>
-      <w:r>
-        <w:rPr>
-          <w:rFonts w:ascii="GDSTransportWebsite" w:hAnsi="GDSTransportWebsite"/>
-          <w:color w:val="0A0A0A"/>
-          <w:shd w:val="clear" w:color="auto" w:fill="FFFFFF"/>
-        </w:rPr>
-        <w:t xml:space="preserve"> ='Yes'}&gt;&gt;</w:t>
-      </w:r>
-    </w:p>
     <w:p>
       <w:pPr>
         <w:spacing w:before="120" w:after="120"/>
@@ -5447,6 +6459,7 @@
                 <w:color w:val="0A0A0A"/>
                 <w:shd w:val="clear" w:color="auto" w:fill="FFFFFF"/>
               </w:rPr>
+              <w:lastRenderedPageBreak/>
               <w:t xml:space="preserve">Code for </w:t>
             </w:r>
             <w:r>
@@ -5783,16 +6796,33 @@
             <w:pPr>
               <w:pStyle w:val="NormalWeb"/>
               <w:spacing w:before="40" w:beforeAutospacing="0" w:after="40" w:afterAutospacing="0"/>
-            </w:pPr>
-            <w:r>
-              <w:rPr>
-                <w:rFonts w:ascii="GDSTransportWebsite" w:hAnsi="GDSTransportWebsite"/>
-                <w:b/>
-                <w:bCs/>
-                <w:color w:val="0A0A0A"/>
-                <w:shd w:val="clear" w:color="auto" w:fill="FFFFFF"/>
-              </w:rPr>
-              <w:t>Support required</w:t>
+              <w:rPr>
+                <w:rFonts w:ascii="GDSTransportWebsite" w:hAnsi="GDSTransportWebsite"/>
+                <w:b/>
+                <w:bCs/>
+                <w:color w:val="0A0A0A"/>
+                <w:shd w:val="clear" w:color="auto" w:fill="FFFFFF"/>
+              </w:rPr>
+            </w:pPr>
+            <w:r>
+              <w:rPr>
+                <w:rFonts w:ascii="GDSTransportWebsite" w:hAnsi="GDSTransportWebsite"/>
+                <w:b/>
+                <w:bCs/>
+                <w:color w:val="0A0A0A"/>
+                <w:shd w:val="clear" w:color="auto" w:fill="FFFFFF"/>
+              </w:rPr>
+              <w:t>Does anyone require support for a court hearing</w:t>
+            </w:r>
+            <w:r>
+              <w:rPr>
+                <w:rFonts w:ascii="GDSTransportWebsite" w:hAnsi="GDSTransportWebsite"/>
+                <w:b/>
+                <w:bCs/>
+                <w:color w:val="0A0A0A"/>
+                <w:shd w:val="clear" w:color="auto" w:fill="FFFFFF"/>
+              </w:rPr>
+              <w:t>?</w:t>
             </w:r>
           </w:p>
         </w:tc>
@@ -5819,140 +6849,20 @@
                 <w:rFonts w:ascii="GDSTransportWebsite" w:hAnsi="GDSTransportWebsite"/>
                 <w:color w:val="0A0A0A"/>
               </w:rPr>
-              <w:t>&lt;&lt;cs_{isBlank(hearingSupport)}&gt;&gt;Not Provided&lt;&lt;else&gt;&gt;&lt;&lt; hearingSupport&gt;&gt;&lt;&lt;es_&gt;&gt;</w:t>
+              <w:t xml:space="preserve">&lt;&lt;cs_{!isBlank(hearingSupport)}&gt;&gt;hearingSupport.supportRequirements&gt;&gt;&lt;&lt;es_&gt;&gt; </w:t>
             </w:r>
           </w:p>
           <w:p>
             <w:pPr>
               <w:spacing w:before="40" w:after="40"/>
               <w:rPr>
-                <w:rFonts w:ascii="Arial" w:hAnsi="Arial" w:cs="Arial"/>
-                <w:sz w:val="22"/>
-                <w:szCs w:val="22"/>
+                <w:rFonts w:ascii="GDSTransportWebsite" w:hAnsi="GDSTransportWebsite"/>
+                <w:color w:val="0A0A0A"/>
               </w:rPr>
             </w:pPr>
           </w:p>
         </w:tc>
       </w:tr>
-    </w:tbl>
-    <w:p>
-      <w:pPr>
-        <w:spacing w:before="120" w:after="120"/>
-        <w:rPr>
-          <w:rFonts w:ascii="GDSTransportWebsite" w:hAnsi="GDSTransportWebsite"/>
-          <w:color w:val="0A0A0A"/>
-          <w:sz w:val="36"/>
-          <w:szCs w:val="36"/>
-        </w:rPr>
-      </w:pPr>
-    </w:p>
-    <w:p>
-      <w:pPr>
-        <w:pBdr>
-          <w:bottom w:val="single" w:sz="4" w:space="1" w:color="000000"/>
-        </w:pBdr>
-        <w:spacing w:before="120" w:after="120"/>
-        <w:rPr>
-          <w:rFonts w:ascii="GDSTransportWebsite" w:hAnsi="GDSTransportWebsite"/>
-          <w:color w:val="0A0A0A"/>
-          <w:sz w:val="36"/>
-          <w:szCs w:val="36"/>
-        </w:rPr>
-      </w:pPr>
-      <w:r>
-        <w:rPr>
-          <w:rFonts w:ascii="GDSTransportWebsite" w:hAnsi="GDSTransportWebsite"/>
-          <w:color w:val="0A0A0A"/>
-          <w:sz w:val="36"/>
-          <w:szCs w:val="36"/>
-        </w:rPr>
-        <w:t>Vulnerability Questions</w:t>
-      </w:r>
-      <w:r>
-        <w:rPr>
-          <w:rFonts w:ascii="GDSTransportWebsite" w:hAnsi="GDSTransportWebsite"/>
-          <w:color w:val="0A0A0A"/>
-          <w:sz w:val="36"/>
-          <w:szCs w:val="36"/>
-        </w:rPr>
-        <w:tab/>
-      </w:r>
-      <w:r>
-        <w:rPr>
-          <w:rFonts w:ascii="GDSTransportWebsite" w:hAnsi="GDSTransportWebsite"/>
-          <w:color w:val="0A0A0A"/>
-          <w:sz w:val="36"/>
-          <w:szCs w:val="36"/>
-        </w:rPr>
-        <w:tab/>
-      </w:r>
-      <w:r>
-        <w:rPr>
-          <w:rFonts w:ascii="GDSTransportWebsite" w:hAnsi="GDSTransportWebsite"/>
-          <w:color w:val="0A0A0A"/>
-          <w:sz w:val="36"/>
-          <w:szCs w:val="36"/>
-        </w:rPr>
-        <w:tab/>
-      </w:r>
-      <w:r>
-        <w:rPr>
-          <w:rFonts w:ascii="GDSTransportWebsite" w:hAnsi="GDSTransportWebsite"/>
-          <w:color w:val="0A0A0A"/>
-          <w:sz w:val="36"/>
-          <w:szCs w:val="36"/>
-        </w:rPr>
-        <w:tab/>
-      </w:r>
-      <w:r>
-        <w:rPr>
-          <w:rFonts w:ascii="GDSTransportWebsite" w:hAnsi="GDSTransportWebsite"/>
-          <w:color w:val="0A0A0A"/>
-          <w:sz w:val="36"/>
-          <w:szCs w:val="36"/>
-        </w:rPr>
-        <w:tab/>
-      </w:r>
-      <w:r>
-        <w:rPr>
-          <w:rFonts w:ascii="GDSTransportWebsite" w:hAnsi="GDSTransportWebsite"/>
-          <w:color w:val="0A0A0A"/>
-          <w:sz w:val="36"/>
-          <w:szCs w:val="36"/>
-        </w:rPr>
-        <w:tab/>
-      </w:r>
-      <w:r>
-        <w:rPr>
-          <w:rFonts w:ascii="GDSTransportWebsite" w:hAnsi="GDSTransportWebsite"/>
-          <w:color w:val="0A0A0A"/>
-          <w:sz w:val="36"/>
-          <w:szCs w:val="36"/>
-        </w:rPr>
-        <w:tab/>
-      </w:r>
-      <w:r>
-        <w:rPr>
-          <w:rFonts w:ascii="GDSTransportWebsite" w:hAnsi="GDSTransportWebsite"/>
-          <w:color w:val="0A0A0A"/>
-          <w:sz w:val="36"/>
-          <w:szCs w:val="36"/>
-        </w:rPr>
-        <w:tab/>
-      </w:r>
-    </w:p>
-    <w:tbl>
-      <w:tblPr>
-        <w:tblStyle w:val="TableGrid"/>
-        <w:tblW w:w="10065" w:type="dxa"/>
-        <w:tblInd w:w="-5" w:type="dxa"/>
-        <w:tblLayout w:type="fixed"/>
-        <w:tblLook w:val="04A0" w:firstRow="1" w:lastRow="0" w:firstColumn="1" w:lastColumn="0" w:noHBand="0" w:noVBand="1"/>
-      </w:tblPr>
-      <w:tblGrid>
-        <w:gridCol w:w="3544"/>
-        <w:gridCol w:w="6521"/>
-      </w:tblGrid>
       <w:tr>
         <w:trPr>
           <w:trHeight w:val="680"/>
@@ -5966,7 +6876,6 @@
               <w:bottom w:val="nil"/>
               <w:right w:val="nil"/>
             </w:tcBorders>
-            <w:hideMark/>
           </w:tcPr>
           <w:p>
             <w:pPr>
@@ -5988,28 +6897,7 @@
                 <w:color w:val="0A0A0A"/>
                 <w:shd w:val="clear" w:color="auto" w:fill="FFFFFF"/>
               </w:rPr>
-              <w:t xml:space="preserve">1. </w:t>
-            </w:r>
-            <w:r>
-              <w:rPr>
-                <w:rFonts w:ascii="GDSTransportWebsite" w:hAnsi="GDSTransportWebsite"/>
-                <w:b/>
-                <w:bCs/>
-                <w:color w:val="0A0A0A"/>
-                <w:shd w:val="clear" w:color="auto" w:fill="FFFFFF"/>
-              </w:rPr>
-              <w:t xml:space="preserve">Do you believe you, or a witness who will give evidence on your behalf, are </w:t>
-            </w:r>
-            <w:r>
-              <w:rPr>
-                <w:rFonts w:ascii="GDSTransportWebsite" w:hAnsi="GDSTransportWebsite"/>
-                <w:b/>
-                <w:bCs/>
-                <w:color w:val="0A0A0A"/>
-                <w:shd w:val="clear" w:color="auto" w:fill="FFFFFF"/>
-              </w:rPr>
-              <w:lastRenderedPageBreak/>
-              <w:t>vulnerable in anyway which the Court needs to consider?</w:t>
+              <w:t>Please name all the people who need support and the kind of support they will need. For example, Jane Smith: requires wheelchair access</w:t>
             </w:r>
           </w:p>
         </w:tc>
@@ -6022,7 +6910,6 @@
               <w:bottom w:val="nil"/>
               <w:right w:val="nil"/>
             </w:tcBorders>
-            <w:hideMark/>
           </w:tcPr>
           <w:p>
             <w:pPr>
@@ -6036,143 +6923,25 @@
               <w:rPr>
                 <w:rFonts w:ascii="GDSTransportWebsite" w:hAnsi="GDSTransportWebsite"/>
                 <w:color w:val="0A0A0A"/>
-              </w:rPr>
-              <w:lastRenderedPageBreak/>
-              <w:t>&lt;&lt;vulnerabilityQuestions.vulnerabilityAdjustmentsRequired&gt;&gt;</w:t>
-            </w:r>
-          </w:p>
-        </w:tc>
-      </w:tr>
-    </w:tbl>
-    <w:p>
-      <w:pPr>
-        <w:spacing w:before="120" w:after="120"/>
-        <w:rPr>
-          <w:rFonts w:ascii="GDSTransportWebsite" w:hAnsi="GDSTransportWebsite"/>
-          <w:color w:val="0A0A0A"/>
-          <w:shd w:val="clear" w:color="auto" w:fill="FFFFFF"/>
-        </w:rPr>
-      </w:pPr>
-      <w:r>
-        <w:rPr>
-          <w:rFonts w:ascii="GDSTransportWebsite" w:hAnsi="GDSTransportWebsite"/>
-          <w:color w:val="0A0A0A"/>
-          <w:shd w:val="clear" w:color="auto" w:fill="FFFFFF"/>
-        </w:rPr>
-        <w:t>&lt;&lt;cs_{</w:t>
-      </w:r>
-      <w:r>
-        <w:rPr>
-          <w:rFonts w:ascii="GDSTransportWebsite" w:hAnsi="GDSTransportWebsite"/>
-          <w:color w:val="0A0A0A"/>
-        </w:rPr>
-        <w:t xml:space="preserve"> vulnerabilityQuestions.vulnerabilityAdjustmentsRequired </w:t>
-      </w:r>
-      <w:r>
-        <w:rPr>
-          <w:rFonts w:ascii="GDSTransportWebsite" w:hAnsi="GDSTransportWebsite"/>
-          <w:color w:val="0A0A0A"/>
-          <w:shd w:val="clear" w:color="auto" w:fill="FFFFFF"/>
-        </w:rPr>
-        <w:t>='Yes'}&gt;&gt;</w:t>
-      </w:r>
-    </w:p>
-    <w:p>
-      <w:pPr>
-        <w:spacing w:before="120" w:after="120"/>
-        <w:rPr>
-          <w:rFonts w:ascii="GDSTransportWebsite" w:hAnsi="GDSTransportWebsite"/>
-          <w:color w:val="0A0A0A"/>
-          <w:shd w:val="clear" w:color="auto" w:fill="FFFFFF"/>
-        </w:rPr>
-      </w:pPr>
-    </w:p>
-    <w:tbl>
-      <w:tblPr>
-        <w:tblStyle w:val="TableGrid"/>
-        <w:tblW w:w="10065" w:type="dxa"/>
-        <w:tblInd w:w="-5" w:type="dxa"/>
-        <w:tblLayout w:type="fixed"/>
-        <w:tblLook w:val="04A0" w:firstRow="1" w:lastRow="0" w:firstColumn="1" w:lastColumn="0" w:noHBand="0" w:noVBand="1"/>
-      </w:tblPr>
-      <w:tblGrid>
-        <w:gridCol w:w="3544"/>
-        <w:gridCol w:w="6521"/>
-      </w:tblGrid>
-      <w:tr>
-        <w:trPr>
-          <w:trHeight w:val="680"/>
-        </w:trPr>
-        <w:tc>
-          <w:tcPr>
-            <w:tcW w:w="3542" w:type="dxa"/>
-            <w:tcBorders>
-              <w:top w:val="nil"/>
-              <w:left w:val="nil"/>
-              <w:bottom w:val="nil"/>
-              <w:right w:val="nil"/>
-            </w:tcBorders>
-            <w:hideMark/>
-          </w:tcPr>
-          <w:p>
-            <w:pPr>
-              <w:pStyle w:val="NormalWeb"/>
-              <w:spacing w:before="40" w:beforeAutospacing="0" w:after="40" w:afterAutospacing="0"/>
-              <w:rPr>
-                <w:rFonts w:ascii="GDSTransportWebsite" w:hAnsi="GDSTransportWebsite"/>
-                <w:b/>
-                <w:bCs/>
-                <w:color w:val="0A0A0A"/>
-                <w:shd w:val="clear" w:color="auto" w:fill="FFFFFF"/>
-              </w:rPr>
-            </w:pPr>
-            <w:r>
-              <w:rPr>
-                <w:rFonts w:ascii="GDSTransportWebsite" w:hAnsi="GDSTransportWebsite"/>
-                <w:b/>
-                <w:bCs/>
-                <w:color w:val="0A0A0A"/>
-                <w:shd w:val="clear" w:color="auto" w:fill="FFFFFF"/>
-              </w:rPr>
-              <w:t xml:space="preserve">2. </w:t>
-            </w:r>
-            <w:r>
-              <w:rPr>
-                <w:rFonts w:ascii="GDSTransportWebsite" w:hAnsi="GDSTransportWebsite"/>
-                <w:b/>
-                <w:bCs/>
-                <w:color w:val="0A0A0A"/>
-                <w:shd w:val="clear" w:color="auto" w:fill="FFFFFF"/>
-              </w:rPr>
-              <w:t>If you have answered “Yes” to question 1, in what way/s are you/ the witness vulnerable and what steps, support or adjustments do you wish the Court to consider?</w:t>
-            </w:r>
-          </w:p>
-        </w:tc>
-        <w:tc>
-          <w:tcPr>
-            <w:tcW w:w="6518" w:type="dxa"/>
-            <w:tcBorders>
-              <w:top w:val="nil"/>
-              <w:left w:val="nil"/>
-              <w:bottom w:val="nil"/>
-              <w:right w:val="nil"/>
-            </w:tcBorders>
-            <w:hideMark/>
-          </w:tcPr>
-          <w:p>
-            <w:pPr>
-              <w:spacing w:before="40" w:after="40"/>
-              <w:rPr>
-                <w:rFonts w:ascii="GDSTransportWebsite" w:hAnsi="GDSTransportWebsite"/>
-                <w:color w:val="0A0A0A"/>
-              </w:rPr>
-            </w:pPr>
-            <w:r>
-              <w:rPr>
-                <w:rFonts w:ascii="GDSTransportWebsite" w:hAnsi="GDSTransportWebsite"/>
-                <w:color w:val="0A0A0A"/>
-              </w:rPr>
-              <w:t>&lt;&lt; vulnerabilityQuestions.vulnerabilityAdjustments&gt;&gt;</w:t>
+                <w:shd w:val="clear" w:color="auto" w:fill="FFFFFF"/>
+              </w:rPr>
+              <w:t>&lt;&lt;cs_{!isBlank(hearingSupport)}&gt;&gt;hearingSupport.supportRequirementsA</w:t>
+            </w:r>
+            <w:r>
+              <w:rPr>
+                <w:rFonts w:ascii="GDSTransportWebsite" w:hAnsi="GDSTransportWebsite"/>
+                <w:color w:val="0A0A0A"/>
+                <w:shd w:val="clear" w:color="auto" w:fill="FFFFFF"/>
+              </w:rPr>
+              <w:t>d</w:t>
+            </w:r>
+            <w:r>
+              <w:rPr>
+                <w:rFonts w:ascii="GDSTransportWebsite" w:hAnsi="GDSTransportWebsite"/>
+                <w:color w:val="0A0A0A"/>
+                <w:shd w:val="clear" w:color="auto" w:fill="FFFFFF"/>
+              </w:rPr>
+              <w:t>ditional&gt;&gt;&lt;&lt;es_&gt;&gt;</w:t>
             </w:r>
           </w:p>
         </w:tc>
@@ -6186,14 +6955,6 @@
           <w:iCs/>
         </w:rPr>
       </w:pPr>
-      <w:r>
-        <w:rPr>
-          <w:rFonts w:ascii="GDSTransportWebsite" w:hAnsi="GDSTransportWebsite"/>
-          <w:color w:val="0A0A0A"/>
-          <w:shd w:val="clear" w:color="auto" w:fill="FFFFFF"/>
-        </w:rPr>
-        <w:t>&lt;&lt;es_&gt;&gt;</w:t>
-      </w:r>
       <w:r>
         <w:rPr>
           <w:rFonts w:ascii="GDSTransportWebsite" w:hAnsi="GDSTransportWebsite"/>
@@ -6816,7 +7577,9 @@
       </w:pPr>
     </w:p>
     <w:sectPr>
-      <w:footerReference w:type="default" r:id="rId13"/>
+      <w:footerReference w:type="even" r:id="rId13"/>
+      <w:footerReference w:type="default" r:id="rId14"/>
+      <w:footerReference w:type="first" r:id="rId15"/>
       <w:pgSz w:w="12240" w:h="15840"/>
       <w:pgMar w:top="1134" w:right="1134" w:bottom="1134" w:left="1134" w:header="0" w:footer="720" w:gutter="0"/>
       <w:cols w:space="720"/>
@@ -6851,6 +7614,135 @@
 
 <file path=word/footer1.xml><?xml version="1.0" encoding="utf-8"?>
 <w:ftr xmlns:wpc="http://schemas.microsoft.com/office/word/2010/wordprocessingCanvas" xmlns:cx="http://schemas.microsoft.com/office/drawing/2014/chartex" xmlns:cx1="http://schemas.microsoft.com/office/drawing/2015/9/8/chartex" xmlns:cx2="http://schemas.microsoft.com/office/drawing/2015/10/21/chartex" xmlns:cx3="http://schemas.microsoft.com/office/drawing/2016/5/9/chartex" xmlns:cx4="http://schemas.microsoft.com/office/drawing/2016/5/10/chartex" xmlns:cx5="http://schemas.microsoft.com/office/drawing/2016/5/11/chartex" xmlns:cx6="http://schemas.microsoft.com/office/drawing/2016/5/12/chartex" xmlns:cx7="http://schemas.microsoft.com/office/drawing/2016/5/13/chartex" xmlns:cx8="http://schemas.microsoft.com/office/drawing/2016/5/14/chartex" xmlns:mc="http://schemas.openxmlformats.org/markup-compatibility/2006" xmlns:aink="http://schemas.microsoft.com/office/drawing/2016/ink" xmlns:am3d="http://schemas.microsoft.com/office/drawing/2017/model3d" xmlns:o="urn:schemas-microsoft-com:office:office" xmlns:oel="http://schemas.microsoft.com/office/2019/extlst" xmlns:r="http://schemas.openxmlformats.org/officeDocument/2006/relationships" xmlns:m="http://schemas.openxmlformats.org/officeDocument/2006/math" xmlns:v="urn:schemas-microsoft-com:vml" xmlns:wp14="http://schemas.microsoft.com/office/word/2010/wordprocessingDrawing" xmlns:wp="http://schemas.openxmlformats.org/drawingml/2006/wordprocessingDrawing" xmlns:w10="urn:schemas-microsoft-com:office:word" xmlns:w="http://schemas.openxmlformats.org/wordprocessingml/2006/main" xmlns:w14="http://schemas.microsoft.com/office/word/2010/wordml" xmlns:w15="http://schemas.microsoft.com/office/word/2012/wordml" xmlns:w16cex="http://schemas.microsoft.com/office/word/2018/wordml/cex" xmlns:w16cid="http://schemas.microsoft.com/office/word/2016/wordml/cid" xmlns:w16="http://schemas.microsoft.com/office/word/2018/wordml" xmlns:w16sdtdh="http://schemas.microsoft.com/office/word/2020/wordml/sdtdatahash" xmlns:w16se="http://schemas.microsoft.com/office/word/2015/wordml/symex" xmlns:wpg="http://schemas.microsoft.com/office/word/2010/wordprocessingGroup" xmlns:wpi="http://schemas.microsoft.com/office/word/2010/wordprocessingInk" xmlns:wne="http://schemas.microsoft.com/office/word/2006/wordml" xmlns:wps="http://schemas.microsoft.com/office/word/2010/wordprocessingShape" mc:Ignorable="w14 w15 w16se w16cid w16 w16cex w16sdtdh wp14">
+  <w:p>
+    <w:pPr>
+      <w:pStyle w:val="Footer"/>
+    </w:pPr>
+    <w:r>
+      <w:rPr>
+        <w:noProof/>
+      </w:rPr>
+      <mc:AlternateContent>
+        <mc:Choice Requires="wps">
+          <w:drawing>
+            <wp:anchor distT="0" distB="0" distL="0" distR="0" simplePos="0" relativeHeight="251659264" behindDoc="0" locked="0" layoutInCell="1" allowOverlap="1" wp14:anchorId="4B5C2643" wp14:editId="5FFFD5BE">
+              <wp:simplePos x="635" y="635"/>
+              <wp:positionH relativeFrom="leftMargin">
+                <wp:align>left</wp:align>
+              </wp:positionH>
+              <wp:positionV relativeFrom="paragraph">
+                <wp:posOffset>635</wp:posOffset>
+              </wp:positionV>
+              <wp:extent cx="443865" cy="443865"/>
+              <wp:effectExtent l="0" t="0" r="6350" b="2540"/>
+              <wp:wrapSquare wrapText="bothSides"/>
+              <wp:docPr id="4" name="Text Box 4" descr="Classification: Controlled">
+                <a:extLst xmlns:a="http://schemas.openxmlformats.org/drawingml/2006/main">
+                  <a:ext uri="{5AE41FA2-C0FF-4470-9BD4-5FADCA87CBE2}">
+                    <aclsh:classification xmlns:aclsh="http://schemas.microsoft.com/office/drawing/2020/classificationShape" classificationOutcomeType="ftr"/>
+                  </a:ext>
+                </a:extLst>
+              </wp:docPr>
+              <wp:cNvGraphicFramePr/>
+              <a:graphic xmlns:a="http://schemas.openxmlformats.org/drawingml/2006/main">
+                <a:graphicData uri="http://schemas.microsoft.com/office/word/2010/wordprocessingShape">
+                  <wps:wsp>
+                    <wps:cNvSpPr txBox="1"/>
+                    <wps:spPr>
+                      <a:xfrm>
+                        <a:off x="0" y="0"/>
+                        <a:ext cx="443865" cy="443865"/>
+                      </a:xfrm>
+                      <a:prstGeom prst="rect">
+                        <a:avLst/>
+                      </a:prstGeom>
+                      <a:noFill/>
+                      <a:ln>
+                        <a:noFill/>
+                      </a:ln>
+                    </wps:spPr>
+                    <wps:txbx>
+                      <w:txbxContent>
+                        <w:p>
+                          <w:pPr>
+                            <w:rPr>
+                              <w:rFonts w:ascii="Calibri" w:eastAsia="Calibri" w:hAnsi="Calibri" w:cs="Calibri"/>
+                              <w:noProof/>
+                              <w:color w:val="FF0000"/>
+                              <w:sz w:val="12"/>
+                              <w:szCs w:val="12"/>
+                            </w:rPr>
+                          </w:pPr>
+                          <w:r>
+                            <w:rPr>
+                              <w:rFonts w:ascii="Calibri" w:eastAsia="Calibri" w:hAnsi="Calibri" w:cs="Calibri"/>
+                              <w:noProof/>
+                              <w:color w:val="FF0000"/>
+                              <w:sz w:val="12"/>
+                              <w:szCs w:val="12"/>
+                            </w:rPr>
+                            <w:t>Classification: Controlled</w:t>
+                          </w:r>
+                        </w:p>
+                      </w:txbxContent>
+                    </wps:txbx>
+                    <wps:bodyPr rot="0" spcFirstLastPara="0" vertOverflow="overflow" horzOverflow="overflow" vert="horz" wrap="none" lIns="63500" tIns="0" rIns="0" bIns="0" numCol="1" spcCol="0" rtlCol="0" fromWordArt="0" anchor="t" anchorCtr="0" forceAA="0" compatLnSpc="1">
+                      <a:prstTxWarp prst="textNoShape">
+                        <a:avLst/>
+                      </a:prstTxWarp>
+                      <a:spAutoFit/>
+                    </wps:bodyPr>
+                  </wps:wsp>
+                </a:graphicData>
+              </a:graphic>
+            </wp:anchor>
+          </w:drawing>
+        </mc:Choice>
+        <mc:Fallback>
+          <w:pict>
+            <v:shapetype w14:anchorId="4B5C2643" id="_x0000_t202" coordsize="21600,21600" o:spt="202" path="m,l,21600r21600,l21600,xe">
+              <v:stroke joinstyle="miter"/>
+              <v:path gradientshapeok="t" o:connecttype="rect"/>
+            </v:shapetype>
+            <v:shape id="Text Box 4" o:spid="_x0000_s1026" type="#_x0000_t202" alt="Classification: Controlled" style="position:absolute;margin-left:0;margin-top:.05pt;width:34.95pt;height:34.95pt;z-index:251659264;visibility:visible;mso-wrap-style:none;mso-wrap-distance-left:0;mso-wrap-distance-top:0;mso-wrap-distance-right:0;mso-wrap-distance-bottom:0;mso-position-horizontal:left;mso-position-horizontal-relative:left-margin-area;mso-position-vertical:absolute;mso-position-vertical-relative:text;v-text-anchor:top" o:gfxdata="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" filled="f" stroked="f">
+              <v:fill o:detectmouseclick="t"/>
+              <v:textbox style="mso-fit-shape-to-text:t" inset="5pt,0,0,0">
+                <w:txbxContent>
+                  <w:p>
+                    <w:pPr>
+                      <w:rPr>
+                        <w:rFonts w:ascii="Calibri" w:eastAsia="Calibri" w:hAnsi="Calibri" w:cs="Calibri"/>
+                        <w:noProof/>
+                        <w:color w:val="FF0000"/>
+                        <w:sz w:val="12"/>
+                        <w:szCs w:val="12"/>
+                      </w:rPr>
+                    </w:pPr>
+                    <w:r>
+                      <w:rPr>
+                        <w:rFonts w:ascii="Calibri" w:eastAsia="Calibri" w:hAnsi="Calibri" w:cs="Calibri"/>
+                        <w:noProof/>
+                        <w:color w:val="FF0000"/>
+                        <w:sz w:val="12"/>
+                        <w:szCs w:val="12"/>
+                      </w:rPr>
+                      <w:t>Classification: Controlled</w:t>
+                    </w:r>
+                  </w:p>
+                </w:txbxContent>
+              </v:textbox>
+              <w10:wrap type="square" anchorx="margin"/>
+            </v:shape>
+          </w:pict>
+        </mc:Fallback>
+      </mc:AlternateContent>
+    </w:r>
+  </w:p>
+</w:ftr>
+</file>
+
+<file path=word/footer2.xml><?xml version="1.0" encoding="utf-8"?>
+<w:ftr xmlns:wpc="http://schemas.microsoft.com/office/word/2010/wordprocessingCanvas" xmlns:cx="http://schemas.microsoft.com/office/drawing/2014/chartex" xmlns:cx1="http://schemas.microsoft.com/office/drawing/2015/9/8/chartex" xmlns:cx2="http://schemas.microsoft.com/office/drawing/2015/10/21/chartex" xmlns:cx3="http://schemas.microsoft.com/office/drawing/2016/5/9/chartex" xmlns:cx4="http://schemas.microsoft.com/office/drawing/2016/5/10/chartex" xmlns:cx5="http://schemas.microsoft.com/office/drawing/2016/5/11/chartex" xmlns:cx6="http://schemas.microsoft.com/office/drawing/2016/5/12/chartex" xmlns:cx7="http://schemas.microsoft.com/office/drawing/2016/5/13/chartex" xmlns:cx8="http://schemas.microsoft.com/office/drawing/2016/5/14/chartex" xmlns:mc="http://schemas.openxmlformats.org/markup-compatibility/2006" xmlns:aink="http://schemas.microsoft.com/office/drawing/2016/ink" xmlns:am3d="http://schemas.microsoft.com/office/drawing/2017/model3d" xmlns:o="urn:schemas-microsoft-com:office:office" xmlns:oel="http://schemas.microsoft.com/office/2019/extlst" xmlns:r="http://schemas.openxmlformats.org/officeDocument/2006/relationships" xmlns:m="http://schemas.openxmlformats.org/officeDocument/2006/math" xmlns:v="urn:schemas-microsoft-com:vml" xmlns:wp14="http://schemas.microsoft.com/office/word/2010/wordprocessingDrawing" xmlns:wp="http://schemas.openxmlformats.org/drawingml/2006/wordprocessingDrawing" xmlns:w10="urn:schemas-microsoft-com:office:word" xmlns:w="http://schemas.openxmlformats.org/wordprocessingml/2006/main" xmlns:w14="http://schemas.microsoft.com/office/word/2010/wordml" xmlns:w15="http://schemas.microsoft.com/office/word/2012/wordml" xmlns:w16cex="http://schemas.microsoft.com/office/word/2018/wordml/cex" xmlns:w16cid="http://schemas.microsoft.com/office/word/2016/wordml/cid" xmlns:w16="http://schemas.microsoft.com/office/word/2018/wordml" xmlns:w16sdtdh="http://schemas.microsoft.com/office/word/2020/wordml/sdtdatahash" xmlns:w16se="http://schemas.microsoft.com/office/word/2015/wordml/symex" xmlns:wpg="http://schemas.microsoft.com/office/word/2010/wordprocessingGroup" xmlns:wpi="http://schemas.microsoft.com/office/word/2010/wordprocessingInk" xmlns:wne="http://schemas.microsoft.com/office/word/2006/wordml" xmlns:wps="http://schemas.microsoft.com/office/word/2010/wordprocessingShape" mc:Ignorable="w14 w15 w16se w16cid w16 w16cex w16sdtdh wp14">
   <w:tbl>
     <w:tblPr>
       <w:tblStyle w:val="TableGrid"/>
@@ -6884,6 +7776,129 @@
               <w:szCs w:val="16"/>
             </w:rPr>
           </w:pPr>
+          <w:r>
+            <w:rPr>
+              <w:rFonts w:ascii="GDSTransportWebsite" w:hAnsi="GDSTransportWebsite"/>
+              <w:noProof/>
+              <w:color w:val="515151"/>
+              <w:sz w:val="16"/>
+              <w:szCs w:val="16"/>
+            </w:rPr>
+            <mc:AlternateContent>
+              <mc:Choice Requires="wps">
+                <w:drawing>
+                  <wp:anchor distT="0" distB="0" distL="0" distR="0" simplePos="0" relativeHeight="251660288" behindDoc="0" locked="0" layoutInCell="1" allowOverlap="1" wp14:anchorId="14297570" wp14:editId="22FA750E">
+                    <wp:simplePos x="790575" y="9248775"/>
+                    <wp:positionH relativeFrom="leftMargin">
+                      <wp:align>left</wp:align>
+                    </wp:positionH>
+                    <wp:positionV relativeFrom="paragraph">
+                      <wp:posOffset>635</wp:posOffset>
+                    </wp:positionV>
+                    <wp:extent cx="443865" cy="443865"/>
+                    <wp:effectExtent l="0" t="0" r="6350" b="2540"/>
+                    <wp:wrapSquare wrapText="bothSides"/>
+                    <wp:docPr id="5" name="Text Box 5" descr="Classification: Controlled">
+                      <a:extLst xmlns:a="http://schemas.openxmlformats.org/drawingml/2006/main">
+                        <a:ext uri="{5AE41FA2-C0FF-4470-9BD4-5FADCA87CBE2}">
+                          <aclsh:classification xmlns:aclsh="http://schemas.microsoft.com/office/drawing/2020/classificationShape" classificationOutcomeType="ftr"/>
+                        </a:ext>
+                      </a:extLst>
+                    </wp:docPr>
+                    <wp:cNvGraphicFramePr/>
+                    <a:graphic xmlns:a="http://schemas.openxmlformats.org/drawingml/2006/main">
+                      <a:graphicData uri="http://schemas.microsoft.com/office/word/2010/wordprocessingShape">
+                        <wps:wsp>
+                          <wps:cNvSpPr txBox="1"/>
+                          <wps:spPr>
+                            <a:xfrm>
+                              <a:off x="0" y="0"/>
+                              <a:ext cx="443865" cy="443865"/>
+                            </a:xfrm>
+                            <a:prstGeom prst="rect">
+                              <a:avLst/>
+                            </a:prstGeom>
+                            <a:noFill/>
+                            <a:ln>
+                              <a:noFill/>
+                            </a:ln>
+                          </wps:spPr>
+                          <wps:txbx>
+                            <w:txbxContent>
+                              <w:p>
+                                <w:pPr>
+                                  <w:rPr>
+                                    <w:rFonts w:ascii="Calibri" w:eastAsia="Calibri" w:hAnsi="Calibri" w:cs="Calibri"/>
+                                    <w:noProof/>
+                                    <w:color w:val="FF0000"/>
+                                    <w:sz w:val="12"/>
+                                    <w:szCs w:val="12"/>
+                                  </w:rPr>
+                                </w:pPr>
+                                <w:r>
+                                  <w:rPr>
+                                    <w:rFonts w:ascii="Calibri" w:eastAsia="Calibri" w:hAnsi="Calibri" w:cs="Calibri"/>
+                                    <w:noProof/>
+                                    <w:color w:val="FF0000"/>
+                                    <w:sz w:val="12"/>
+                                    <w:szCs w:val="12"/>
+                                  </w:rPr>
+                                  <w:t>Classification: Controlled</w:t>
+                                </w:r>
+                              </w:p>
+                            </w:txbxContent>
+                          </wps:txbx>
+                          <wps:bodyPr rot="0" spcFirstLastPara="0" vertOverflow="overflow" horzOverflow="overflow" vert="horz" wrap="none" lIns="63500" tIns="0" rIns="0" bIns="0" numCol="1" spcCol="0" rtlCol="0" fromWordArt="0" anchor="t" anchorCtr="0" forceAA="0" compatLnSpc="1">
+                            <a:prstTxWarp prst="textNoShape">
+                              <a:avLst/>
+                            </a:prstTxWarp>
+                            <a:spAutoFit/>
+                          </wps:bodyPr>
+                        </wps:wsp>
+                      </a:graphicData>
+                    </a:graphic>
+                  </wp:anchor>
+                </w:drawing>
+              </mc:Choice>
+              <mc:Fallback>
+                <w:pict>
+                  <v:shapetype w14:anchorId="14297570" id="_x0000_t202" coordsize="21600,21600" o:spt="202" path="m,l,21600r21600,l21600,xe">
+                    <v:stroke joinstyle="miter"/>
+                    <v:path gradientshapeok="t" o:connecttype="rect"/>
+                  </v:shapetype>
+                  <v:shape id="Text Box 5" o:spid="_x0000_s1027" type="#_x0000_t202" alt="Classification: Controlled" style="position:absolute;margin-left:0;margin-top:.05pt;width:34.95pt;height:34.95pt;z-index:251660288;visibility:visible;mso-wrap-style:none;mso-wrap-distance-left:0;mso-wrap-distance-top:0;mso-wrap-distance-right:0;mso-wrap-distance-bottom:0;mso-position-horizontal:left;mso-position-horizontal-relative:left-margin-area;mso-position-vertical:absolute;mso-position-vertical-relative:text;v-text-anchor:top" o:gfxdata="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" filled="f" stroked="f">
+                    <v:fill o:detectmouseclick="t"/>
+                    <v:textbox style="mso-fit-shape-to-text:t" inset="5pt,0,0,0">
+                      <w:txbxContent>
+                        <w:p>
+                          <w:pPr>
+                            <w:rPr>
+                              <w:rFonts w:ascii="Calibri" w:eastAsia="Calibri" w:hAnsi="Calibri" w:cs="Calibri"/>
+                              <w:noProof/>
+                              <w:color w:val="FF0000"/>
+                              <w:sz w:val="12"/>
+                              <w:szCs w:val="12"/>
+                            </w:rPr>
+                          </w:pPr>
+                          <w:r>
+                            <w:rPr>
+                              <w:rFonts w:ascii="Calibri" w:eastAsia="Calibri" w:hAnsi="Calibri" w:cs="Calibri"/>
+                              <w:noProof/>
+                              <w:color w:val="FF0000"/>
+                              <w:sz w:val="12"/>
+                              <w:szCs w:val="12"/>
+                            </w:rPr>
+                            <w:t>Classification: Controlled</w:t>
+                          </w:r>
+                        </w:p>
+                      </w:txbxContent>
+                    </v:textbox>
+                    <w10:wrap type="square" anchorx="margin"/>
+                  </v:shape>
+                </w:pict>
+              </mc:Fallback>
+            </mc:AlternateContent>
+          </w:r>
           <w:r>
             <w:rPr>
               <w:rFonts w:ascii="GDSTransportWebsite" w:hAnsi="GDSTransportWebsite"/>
@@ -7043,6 +8058,135 @@
     <w:pPr>
       <w:pStyle w:val="Footer"/>
     </w:pPr>
+  </w:p>
+</w:ftr>
+</file>
+
+<file path=word/footer3.xml><?xml version="1.0" encoding="utf-8"?>
+<w:ftr xmlns:wpc="http://schemas.microsoft.com/office/word/2010/wordprocessingCanvas" xmlns:cx="http://schemas.microsoft.com/office/drawing/2014/chartex" xmlns:cx1="http://schemas.microsoft.com/office/drawing/2015/9/8/chartex" xmlns:cx2="http://schemas.microsoft.com/office/drawing/2015/10/21/chartex" xmlns:cx3="http://schemas.microsoft.com/office/drawing/2016/5/9/chartex" xmlns:cx4="http://schemas.microsoft.com/office/drawing/2016/5/10/chartex" xmlns:cx5="http://schemas.microsoft.com/office/drawing/2016/5/11/chartex" xmlns:cx6="http://schemas.microsoft.com/office/drawing/2016/5/12/chartex" xmlns:cx7="http://schemas.microsoft.com/office/drawing/2016/5/13/chartex" xmlns:cx8="http://schemas.microsoft.com/office/drawing/2016/5/14/chartex" xmlns:mc="http://schemas.openxmlformats.org/markup-compatibility/2006" xmlns:aink="http://schemas.microsoft.com/office/drawing/2016/ink" xmlns:am3d="http://schemas.microsoft.com/office/drawing/2017/model3d" xmlns:o="urn:schemas-microsoft-com:office:office" xmlns:oel="http://schemas.microsoft.com/office/2019/extlst" xmlns:r="http://schemas.openxmlformats.org/officeDocument/2006/relationships" xmlns:m="http://schemas.openxmlformats.org/officeDocument/2006/math" xmlns:v="urn:schemas-microsoft-com:vml" xmlns:wp14="http://schemas.microsoft.com/office/word/2010/wordprocessingDrawing" xmlns:wp="http://schemas.openxmlformats.org/drawingml/2006/wordprocessingDrawing" xmlns:w10="urn:schemas-microsoft-com:office:word" xmlns:w="http://schemas.openxmlformats.org/wordprocessingml/2006/main" xmlns:w14="http://schemas.microsoft.com/office/word/2010/wordml" xmlns:w15="http://schemas.microsoft.com/office/word/2012/wordml" xmlns:w16cex="http://schemas.microsoft.com/office/word/2018/wordml/cex" xmlns:w16cid="http://schemas.microsoft.com/office/word/2016/wordml/cid" xmlns:w16="http://schemas.microsoft.com/office/word/2018/wordml" xmlns:w16sdtdh="http://schemas.microsoft.com/office/word/2020/wordml/sdtdatahash" xmlns:w16se="http://schemas.microsoft.com/office/word/2015/wordml/symex" xmlns:wpg="http://schemas.microsoft.com/office/word/2010/wordprocessingGroup" xmlns:wpi="http://schemas.microsoft.com/office/word/2010/wordprocessingInk" xmlns:wne="http://schemas.microsoft.com/office/word/2006/wordml" xmlns:wps="http://schemas.microsoft.com/office/word/2010/wordprocessingShape" mc:Ignorable="w14 w15 w16se w16cid w16 w16cex w16sdtdh wp14">
+  <w:p>
+    <w:pPr>
+      <w:pStyle w:val="Footer"/>
+    </w:pPr>
+    <w:r>
+      <w:rPr>
+        <w:noProof/>
+      </w:rPr>
+      <mc:AlternateContent>
+        <mc:Choice Requires="wps">
+          <w:drawing>
+            <wp:anchor distT="0" distB="0" distL="0" distR="0" simplePos="0" relativeHeight="251658240" behindDoc="0" locked="0" layoutInCell="1" allowOverlap="1" wp14:anchorId="1A5F6607" wp14:editId="4A5EC31E">
+              <wp:simplePos x="635" y="635"/>
+              <wp:positionH relativeFrom="leftMargin">
+                <wp:align>left</wp:align>
+              </wp:positionH>
+              <wp:positionV relativeFrom="paragraph">
+                <wp:posOffset>635</wp:posOffset>
+              </wp:positionV>
+              <wp:extent cx="443865" cy="443865"/>
+              <wp:effectExtent l="0" t="0" r="6350" b="2540"/>
+              <wp:wrapSquare wrapText="bothSides"/>
+              <wp:docPr id="3" name="Text Box 3" descr="Classification: Controlled">
+                <a:extLst xmlns:a="http://schemas.openxmlformats.org/drawingml/2006/main">
+                  <a:ext uri="{5AE41FA2-C0FF-4470-9BD4-5FADCA87CBE2}">
+                    <aclsh:classification xmlns:aclsh="http://schemas.microsoft.com/office/drawing/2020/classificationShape" classificationOutcomeType="ftr"/>
+                  </a:ext>
+                </a:extLst>
+              </wp:docPr>
+              <wp:cNvGraphicFramePr/>
+              <a:graphic xmlns:a="http://schemas.openxmlformats.org/drawingml/2006/main">
+                <a:graphicData uri="http://schemas.microsoft.com/office/word/2010/wordprocessingShape">
+                  <wps:wsp>
+                    <wps:cNvSpPr txBox="1"/>
+                    <wps:spPr>
+                      <a:xfrm>
+                        <a:off x="0" y="0"/>
+                        <a:ext cx="443865" cy="443865"/>
+                      </a:xfrm>
+                      <a:prstGeom prst="rect">
+                        <a:avLst/>
+                      </a:prstGeom>
+                      <a:noFill/>
+                      <a:ln>
+                        <a:noFill/>
+                      </a:ln>
+                    </wps:spPr>
+                    <wps:txbx>
+                      <w:txbxContent>
+                        <w:p>
+                          <w:pPr>
+                            <w:rPr>
+                              <w:rFonts w:ascii="Calibri" w:eastAsia="Calibri" w:hAnsi="Calibri" w:cs="Calibri"/>
+                              <w:noProof/>
+                              <w:color w:val="FF0000"/>
+                              <w:sz w:val="12"/>
+                              <w:szCs w:val="12"/>
+                            </w:rPr>
+                          </w:pPr>
+                          <w:r>
+                            <w:rPr>
+                              <w:rFonts w:ascii="Calibri" w:eastAsia="Calibri" w:hAnsi="Calibri" w:cs="Calibri"/>
+                              <w:noProof/>
+                              <w:color w:val="FF0000"/>
+                              <w:sz w:val="12"/>
+                              <w:szCs w:val="12"/>
+                            </w:rPr>
+                            <w:t>Classification: Controlled</w:t>
+                          </w:r>
+                        </w:p>
+                      </w:txbxContent>
+                    </wps:txbx>
+                    <wps:bodyPr rot="0" spcFirstLastPara="0" vertOverflow="overflow" horzOverflow="overflow" vert="horz" wrap="none" lIns="63500" tIns="0" rIns="0" bIns="0" numCol="1" spcCol="0" rtlCol="0" fromWordArt="0" anchor="t" anchorCtr="0" forceAA="0" compatLnSpc="1">
+                      <a:prstTxWarp prst="textNoShape">
+                        <a:avLst/>
+                      </a:prstTxWarp>
+                      <a:spAutoFit/>
+                    </wps:bodyPr>
+                  </wps:wsp>
+                </a:graphicData>
+              </a:graphic>
+            </wp:anchor>
+          </w:drawing>
+        </mc:Choice>
+        <mc:Fallback>
+          <w:pict>
+            <v:shapetype w14:anchorId="1A5F6607" id="_x0000_t202" coordsize="21600,21600" o:spt="202" path="m,l,21600r21600,l21600,xe">
+              <v:stroke joinstyle="miter"/>
+              <v:path gradientshapeok="t" o:connecttype="rect"/>
+            </v:shapetype>
+            <v:shape id="Text Box 3" o:spid="_x0000_s1028" type="#_x0000_t202" alt="Classification: Controlled" style="position:absolute;margin-left:0;margin-top:.05pt;width:34.95pt;height:34.95pt;z-index:251658240;visibility:visible;mso-wrap-style:none;mso-wrap-distance-left:0;mso-wrap-distance-top:0;mso-wrap-distance-right:0;mso-wrap-distance-bottom:0;mso-position-horizontal:left;mso-position-horizontal-relative:left-margin-area;mso-position-vertical:absolute;mso-position-vertical-relative:text;v-text-anchor:top" o:gfxdata="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" filled="f" stroked="f">
+              <v:fill o:detectmouseclick="t"/>
+              <v:textbox style="mso-fit-shape-to-text:t" inset="5pt,0,0,0">
+                <w:txbxContent>
+                  <w:p>
+                    <w:pPr>
+                      <w:rPr>
+                        <w:rFonts w:ascii="Calibri" w:eastAsia="Calibri" w:hAnsi="Calibri" w:cs="Calibri"/>
+                        <w:noProof/>
+                        <w:color w:val="FF0000"/>
+                        <w:sz w:val="12"/>
+                        <w:szCs w:val="12"/>
+                      </w:rPr>
+                    </w:pPr>
+                    <w:r>
+                      <w:rPr>
+                        <w:rFonts w:ascii="Calibri" w:eastAsia="Calibri" w:hAnsi="Calibri" w:cs="Calibri"/>
+                        <w:noProof/>
+                        <w:color w:val="FF0000"/>
+                        <w:sz w:val="12"/>
+                        <w:szCs w:val="12"/>
+                      </w:rPr>
+                      <w:t>Classification: Controlled</w:t>
+                    </w:r>
+                  </w:p>
+                </w:txbxContent>
+              </v:textbox>
+              <w10:wrap type="square" anchorx="margin"/>
+            </v:shape>
+          </w:pict>
+        </mc:Fallback>
+      </mc:AlternateContent>
+    </w:r>
   </w:p>
 </w:ftr>
 </file>
@@ -8439,33 +9583,19 @@
 </file>
 
 <file path=customXml/item1.xml><?xml version="1.0" encoding="utf-8"?>
-<p:properties xmlns:p="http://schemas.microsoft.com/office/2006/metadata/properties" xmlns:xsi="http://www.w3.org/2001/XMLSchema-instance" xmlns:pc="http://schemas.microsoft.com/office/infopath/2007/PartnerControls">
-  <documentManagement>
-    <Stage xmlns="f336f4fe-8719-4ea2-b5d6-29b3a580aeb4">In Approval</Stage>
-    <Next_x0020_Stage xmlns="f336f4fe-8719-4ea2-b5d6-29b3a580aeb4">ApproveOrReject</Next_x0020_Stage>
-    <Admin_x0020_Action xmlns="f336f4fe-8719-4ea2-b5d6-29b3a580aeb4" xsi:nil="true"/>
-    <Template_x0020_Category xmlns="f336f4fe-8719-4ea2-b5d6-29b3a580aeb4">Hearing Requirements Notice - HRN</Template_x0020_Category>
-    <Action xmlns="f336f4fe-8719-4ea2-b5d6-29b3a580aeb4" xsi:nil="true"/>
-    <Purpose1 xmlns="f336f4fe-8719-4ea2-b5d6-29b3a580aeb4">Directions Questionnaire</Purpose1>
-    <Template_x0020_Language xmlns="f336f4fe-8719-4ea2-b5d6-29b3a580aeb4">English - ENG</Template_x0020_Language>
-    <Rename xmlns="f336f4fe-8719-4ea2-b5d6-29b3a580aeb4">true</Rename>
-    <Tornado_x0020_Filename xmlns="f336f4fe-8719-4ea2-b5d6-29b3a580aeb4" xsi:nil="true"/>
-    <Approval_x0020_Request_x0020_Comment xmlns="f336f4fe-8719-4ea2-b5d6-29b3a580aeb4">Hi Abul 
-Please approve below documents for https://tools.hmcts.net/jira/browse/CIV-2329
-Astha</Approval_x0020_Request_x0020_Comment>
-    <Publication_x0020_Date xmlns="f336f4fe-8719-4ea2-b5d6-29b3a580aeb4">2020-12-09T00:00:00+00:00</Publication_x0020_Date>
-    <SharedWithUsers xmlns="f336f4fe-8719-4ea2-b5d6-29b3a580aeb4">
-      <UserInfo>
-        <DisplayName>Robert Allright</DisplayName>
-        <AccountId>23</AccountId>
-        <AccountType/>
-      </UserInfo>
-    </SharedWithUsers>
-  </documentManagement>
-</p:properties>
+<b:Sources xmlns:b="http://schemas.openxmlformats.org/officeDocument/2006/bibliography" xmlns="http://schemas.openxmlformats.org/officeDocument/2006/bibliography" SelectedStyle="\APASixthEditionOfficeOnline.xsl" StyleName="APA" Version="6"/>
 </file>
 
 <file path=customXml/item2.xml><?xml version="1.0" encoding="utf-8"?>
+<?mso-contentType ?>
+<FormTemplates xmlns="http://schemas.microsoft.com/sharepoint/v3/contenttype/forms">
+  <Display>DocumentLibraryForm</Display>
+  <Edit>DocumentLibraryForm</Edit>
+  <New>DocumentLibraryForm</New>
+</FormTemplates>
+</file>
+
+<file path=customXml/item3.xml><?xml version="1.0" encoding="utf-8"?>
 <ct:contentTypeSchema xmlns:ct="http://schemas.microsoft.com/office/2006/metadata/contentType" xmlns:ma="http://schemas.microsoft.com/office/2006/metadata/properties/metaAttributes" ct:_="" ma:_="" ma:contentTypeName="_CtTemplate" ma:contentTypeID="0x01010064A5FDCCFB03F540B94405305D7DE14F00A4F8B82F7CEF57469A8FE5CEAB7A0EE0" ma:contentTypeVersion="54" ma:contentTypeDescription="Part of Template Management with Site Columns representing custom attributes." ma:contentTypeScope="" ma:versionID="c2ae9af6f2d07f5c87e529250672afb5">
   <xsd:schema xmlns:xsd="http://www.w3.org/2001/XMLSchema" xmlns:xs="http://www.w3.org/2001/XMLSchema" xmlns:p="http://schemas.microsoft.com/office/2006/metadata/properties" xmlns:ns2="f336f4fe-8719-4ea2-b5d6-29b3a580aeb4" xmlns:ns3="b57b892a-dd61-4bba-b372-a8d93da2c7e6" targetNamespace="http://schemas.microsoft.com/office/2006/metadata/properties" ma:root="true" ma:fieldsID="5cc5ae0d05cbe82a12e0833457866b27" ns2:_="" ns3:_="">
     <xsd:import namespace="f336f4fe-8719-4ea2-b5d6-29b3a580aeb4"/>
@@ -8781,30 +9911,50 @@
 </ct:contentTypeSchema>
 </file>
 
-<file path=customXml/item3.xml><?xml version="1.0" encoding="utf-8"?>
-<?mso-contentType ?>
-<FormTemplates xmlns="http://schemas.microsoft.com/sharepoint/v3/contenttype/forms">
-  <Display>DocumentLibraryForm</Display>
-  <Edit>DocumentLibraryForm</Edit>
-  <New>DocumentLibraryForm</New>
-</FormTemplates>
-</file>
-
 <file path=customXml/item4.xml><?xml version="1.0" encoding="utf-8"?>
-<b:Sources xmlns:b="http://schemas.openxmlformats.org/officeDocument/2006/bibliography" xmlns="http://schemas.openxmlformats.org/officeDocument/2006/bibliography" SelectedStyle="\APASixthEditionOfficeOnline.xsl" StyleName="APA" Version="6"/>
+<p:properties xmlns:p="http://schemas.microsoft.com/office/2006/metadata/properties" xmlns:xsi="http://www.w3.org/2001/XMLSchema-instance" xmlns:pc="http://schemas.microsoft.com/office/infopath/2007/PartnerControls">
+  <documentManagement>
+    <Stage xmlns="f336f4fe-8719-4ea2-b5d6-29b3a580aeb4">In Approval</Stage>
+    <Next_x0020_Stage xmlns="f336f4fe-8719-4ea2-b5d6-29b3a580aeb4">ApproveOrReject</Next_x0020_Stage>
+    <Admin_x0020_Action xmlns="f336f4fe-8719-4ea2-b5d6-29b3a580aeb4" xsi:nil="true"/>
+    <Template_x0020_Category xmlns="f336f4fe-8719-4ea2-b5d6-29b3a580aeb4">Hearing Requirements Notice - HRN</Template_x0020_Category>
+    <Action xmlns="f336f4fe-8719-4ea2-b5d6-29b3a580aeb4" xsi:nil="true"/>
+    <Purpose1 xmlns="f336f4fe-8719-4ea2-b5d6-29b3a580aeb4">Directions Questionnaire</Purpose1>
+    <Template_x0020_Language xmlns="f336f4fe-8719-4ea2-b5d6-29b3a580aeb4">English - ENG</Template_x0020_Language>
+    <Rename xmlns="f336f4fe-8719-4ea2-b5d6-29b3a580aeb4">true</Rename>
+    <Tornado_x0020_Filename xmlns="f336f4fe-8719-4ea2-b5d6-29b3a580aeb4" xsi:nil="true"/>
+    <Approval_x0020_Request_x0020_Comment xmlns="f336f4fe-8719-4ea2-b5d6-29b3a580aeb4">Hi Abul 
+Please approve below documents for https://tools.hmcts.net/jira/browse/CIV-2329
+Astha</Approval_x0020_Request_x0020_Comment>
+    <Publication_x0020_Date xmlns="f336f4fe-8719-4ea2-b5d6-29b3a580aeb4">2020-12-09T00:00:00+00:00</Publication_x0020_Date>
+    <SharedWithUsers xmlns="f336f4fe-8719-4ea2-b5d6-29b3a580aeb4">
+      <UserInfo>
+        <DisplayName>Robert Allright</DisplayName>
+        <AccountId>23</AccountId>
+        <AccountType/>
+      </UserInfo>
+    </SharedWithUsers>
+  </documentManagement>
+</p:properties>
 </file>
 
 <file path=customXml/itemProps1.xml><?xml version="1.0" encoding="utf-8"?>
-<ds:datastoreItem xmlns:ds="http://schemas.openxmlformats.org/officeDocument/2006/customXml" ds:itemID="{167D3FB0-0D1A-4A81-8A96-EE2F37F3B125}">
+<ds:datastoreItem xmlns:ds="http://schemas.openxmlformats.org/officeDocument/2006/customXml" ds:itemID="{D9CC73D4-2572-D642-B334-03ABC33F70A6}">
   <ds:schemaRefs>
-    <ds:schemaRef ds:uri="http://schemas.microsoft.com/office/2006/metadata/properties"/>
-    <ds:schemaRef ds:uri="http://schemas.microsoft.com/office/infopath/2007/PartnerControls"/>
-    <ds:schemaRef ds:uri="f336f4fe-8719-4ea2-b5d6-29b3a580aeb4"/>
+    <ds:schemaRef ds:uri="http://schemas.openxmlformats.org/officeDocument/2006/bibliography"/>
   </ds:schemaRefs>
 </ds:datastoreItem>
 </file>
 
 <file path=customXml/itemProps2.xml><?xml version="1.0" encoding="utf-8"?>
+<ds:datastoreItem xmlns:ds="http://schemas.openxmlformats.org/officeDocument/2006/customXml" ds:itemID="{B979ABCF-6006-4211-8C04-D08E1C55C8F9}">
+  <ds:schemaRefs>
+    <ds:schemaRef ds:uri="http://schemas.microsoft.com/sharepoint/v3/contenttype/forms"/>
+  </ds:schemaRefs>
+</ds:datastoreItem>
+</file>
+
+<file path=customXml/itemProps3.xml><?xml version="1.0" encoding="utf-8"?>
 <ds:datastoreItem xmlns:ds="http://schemas.openxmlformats.org/officeDocument/2006/customXml" ds:itemID="{13BD70DB-DEBA-4976-81C2-4E2CE12B5CBE}">
   <ds:schemaRefs>
     <ds:schemaRef ds:uri="http://schemas.microsoft.com/office/2006/metadata/contentType"/>
@@ -8823,18 +9973,18 @@
 </ds:datastoreItem>
 </file>
 
-<file path=customXml/itemProps3.xml><?xml version="1.0" encoding="utf-8"?>
-<ds:datastoreItem xmlns:ds="http://schemas.openxmlformats.org/officeDocument/2006/customXml" ds:itemID="{B979ABCF-6006-4211-8C04-D08E1C55C8F9}">
+<file path=customXml/itemProps4.xml><?xml version="1.0" encoding="utf-8"?>
+<ds:datastoreItem xmlns:ds="http://schemas.openxmlformats.org/officeDocument/2006/customXml" ds:itemID="{167D3FB0-0D1A-4A81-8A96-EE2F37F3B125}">
   <ds:schemaRefs>
-    <ds:schemaRef ds:uri="http://schemas.microsoft.com/sharepoint/v3/contenttype/forms"/>
+    <ds:schemaRef ds:uri="http://schemas.microsoft.com/office/2006/metadata/properties"/>
+    <ds:schemaRef ds:uri="http://schemas.microsoft.com/office/infopath/2007/PartnerControls"/>
+    <ds:schemaRef ds:uri="f336f4fe-8719-4ea2-b5d6-29b3a580aeb4"/>
   </ds:schemaRefs>
 </ds:datastoreItem>
 </file>
 
-<file path=customXml/itemProps4.xml><?xml version="1.0" encoding="utf-8"?>
-<ds:datastoreItem xmlns:ds="http://schemas.openxmlformats.org/officeDocument/2006/customXml" ds:itemID="{D9CC73D4-2572-D642-B334-03ABC33F70A6}">
-  <ds:schemaRefs>
-    <ds:schemaRef ds:uri="http://schemas.openxmlformats.org/officeDocument/2006/bibliography"/>
-  </ds:schemaRefs>
-</ds:datastoreItem>
+<file path=docMetadata/LabelInfo.xml><?xml version="1.0" encoding="utf-8"?>
+<clbl:labelList xmlns:clbl="http://schemas.microsoft.com/office/2020/mipLabelMetadata">
+  <clbl:label id="{95c71a0f-75e1-4c8f-90e2-641c9351dd98}" enabled="1" method="Standard" siteId="{3e0088dc-0629-4ae6-aa8c-813e7a296f50}" contentBits="2" removed="0"/>
+</clbl:labelList>
 </file>
</xml_diff>

<commit_message>
fixed 1v1 file and 1v2ss up until claimant response
</commit_message>
<xml_diff>
--- a/docker/docmosis/templates/CV-UNS-HRN-ENG-01173.docx
+++ b/docker/docmosis/templates/CV-UNS-HRN-ENG-01173.docx
@@ -1182,26 +1182,37 @@
                 <w:rFonts w:ascii="GDSTransportWebsite" w:hAnsi="GDSTransportWebsite"/>
                 <w:color w:val="0A0A0A"/>
               </w:rPr>
-              <w:t>{!</w:t>
-            </w:r>
-            <w:proofErr w:type="spellStart"/>
-            <w:r>
-              <w:rPr>
-                <w:rFonts w:ascii="GDSTransportWebsite" w:hAnsi="GDSTransportWebsite"/>
-                <w:color w:val="0A0A0A"/>
-              </w:rPr>
-              <w:t>isBlank</w:t>
-            </w:r>
-            <w:proofErr w:type="spellEnd"/>
+              <w:t>{!isBlank</w:t>
+            </w:r>
             <w:proofErr w:type="gramEnd"/>
             <w:r>
               <w:rPr>
                 <w:rFonts w:ascii="GDSTransportWebsite" w:hAnsi="GDSTransportWebsite"/>
                 <w:color w:val="0A0A0A"/>
               </w:rPr>
-              <w:t>(</w:t>
-            </w:r>
-            <w:proofErr w:type="spellStart"/>
+              <w:t>(applicant.</w:t>
+            </w:r>
+            <w:r>
+              <w:rPr>
+                <w:rFonts w:ascii="GDSTransportWebsite" w:hAnsi="GDSTransportWebsite"/>
+                <w:color w:val="0A0A0A"/>
+              </w:rPr>
+              <w:t>partyPhone</w:t>
+            </w:r>
+            <w:r>
+              <w:rPr>
+                <w:rFonts w:ascii="GDSTransportWebsite" w:hAnsi="GDSTransportWebsite"/>
+                <w:color w:val="0A0A0A"/>
+              </w:rPr>
+              <w:t>)}&gt;&gt;</w:t>
+            </w:r>
+            <w:r>
+              <w:rPr>
+                <w:rFonts w:ascii="GDSTransportWebsite" w:hAnsi="GDSTransportWebsite"/>
+                <w:color w:val="0A0A0A"/>
+              </w:rPr>
+              <w:t>&lt;&lt;</w:t>
+            </w:r>
             <w:r>
               <w:rPr>
                 <w:rFonts w:ascii="GDSTransportWebsite" w:hAnsi="GDSTransportWebsite"/>
@@ -1214,22 +1225,7 @@
                 <w:rFonts w:ascii="GDSTransportWebsite" w:hAnsi="GDSTransportWebsite"/>
                 <w:color w:val="0A0A0A"/>
               </w:rPr>
-              <w:t>partyPhone</w:t>
-            </w:r>
-            <w:proofErr w:type="spellEnd"/>
-            <w:r>
-              <w:rPr>
-                <w:rFonts w:ascii="GDSTransportWebsite" w:hAnsi="GDSTransportWebsite"/>
-                <w:color w:val="0A0A0A"/>
-              </w:rPr>
-              <w:t>)}&gt;&gt;</w:t>
-            </w:r>
-            <w:r>
-              <w:rPr>
-                <w:rFonts w:ascii="GDSTransportWebsite" w:hAnsi="GDSTransportWebsite"/>
-                <w:color w:val="0A0A0A"/>
-              </w:rPr>
-              <w:t>&lt;&lt;else&gt;&gt;Not Provided&lt;</w:t>
+              <w:t>partyPhone&gt;&gt;&lt;&lt;else&gt;&gt;Not Provided&lt;</w:t>
             </w:r>
             <w:r>
               <w:rPr>
@@ -1312,17 +1308,8 @@
                 <w:rFonts w:ascii="GDSTransportWebsite" w:hAnsi="GDSTransportWebsite"/>
                 <w:color w:val="0A0A0A"/>
               </w:rPr>
-              <w:t>{!</w:t>
-            </w:r>
-            <w:proofErr w:type="spellStart"/>
-            <w:r>
-              <w:rPr>
-                <w:rFonts w:ascii="GDSTransportWebsite" w:hAnsi="GDSTransportWebsite"/>
-                <w:color w:val="0A0A0A"/>
-              </w:rPr>
-              <w:t>isBlank</w:t>
-            </w:r>
-            <w:proofErr w:type="spellEnd"/>
+              <w:t>{!isBlank</w:t>
+            </w:r>
             <w:proofErr w:type="gramEnd"/>
             <w:r>
               <w:rPr>
@@ -1331,7 +1318,6 @@
               </w:rPr>
               <w:t>(</w:t>
             </w:r>
-            <w:proofErr w:type="spellStart"/>
             <w:r>
               <w:rPr>
                 <w:rFonts w:ascii="GDSTransportWebsite" w:hAnsi="GDSTransportWebsite"/>
@@ -1344,15 +1330,7 @@
                 <w:rFonts w:ascii="GDSTransportWebsite" w:hAnsi="GDSTransportWebsite"/>
                 <w:color w:val="0A0A0A"/>
               </w:rPr>
-              <w:t>partyEmail</w:t>
-            </w:r>
-            <w:proofErr w:type="spellEnd"/>
-            <w:r>
-              <w:rPr>
-                <w:rFonts w:ascii="GDSTransportWebsite" w:hAnsi="GDSTransportWebsite"/>
-                <w:color w:val="0A0A0A"/>
-              </w:rPr>
-              <w:t>)}</w:t>
+              <w:t>partyEmail)}</w:t>
             </w:r>
             <w:r>
               <w:rPr>
@@ -1366,7 +1344,21 @@
                 <w:rFonts w:ascii="GDSTransportWebsite" w:hAnsi="GDSTransportWebsite"/>
                 <w:color w:val="0A0A0A"/>
               </w:rPr>
-              <w:t>&lt;&lt;else&gt;&gt;Not Provided&lt;&lt;es_&gt;&gt;</w:t>
+              <w:t>&lt;&lt;</w:t>
+            </w:r>
+            <w:r>
+              <w:rPr>
+                <w:rFonts w:ascii="GDSTransportWebsite" w:hAnsi="GDSTransportWebsite"/>
+                <w:color w:val="0A0A0A"/>
+              </w:rPr>
+              <w:t>applicant.</w:t>
+            </w:r>
+            <w:r>
+              <w:rPr>
+                <w:rFonts w:ascii="GDSTransportWebsite" w:hAnsi="GDSTransportWebsite"/>
+                <w:color w:val="0A0A0A"/>
+              </w:rPr>
+              <w:t>partyEmail&gt;&gt;&lt;&lt;else&gt;&gt;Not Provided&lt;&lt;es_&gt;&gt;</w:t>
             </w:r>
           </w:p>
           <w:p>
@@ -1513,8 +1505,66 @@
                 <w:rFonts w:ascii="GDSTransportWebsite" w:hAnsi="GDSTransportWebsite"/>
                 <w:color w:val="0A0A0A"/>
               </w:rPr>
-              <w:t>&lt;&lt;else&gt;&gt;Not Provided&lt;&lt;es_&gt;&gt;</w:t>
-            </w:r>
+              <w:t>&lt;&lt;</w:t>
+            </w:r>
+            <w:r>
+              <w:rPr>
+                <w:rFonts w:ascii="GDSTransportWebsite" w:hAnsi="GDSTransportWebsite"/>
+                <w:color w:val="0A0A0A"/>
+              </w:rPr>
+              <w:t>applicant.</w:t>
+            </w:r>
+            <w:r>
+              <w:rPr>
+                <w:rFonts w:ascii="GDSTransportWebsite" w:hAnsi="GDSTransportWebsite"/>
+                <w:color w:val="0A0A0A"/>
+              </w:rPr>
+              <w:t>litigationFriend</w:t>
+            </w:r>
+            <w:r>
+              <w:rPr>
+                <w:rFonts w:ascii="GDSTransportWebsite" w:hAnsi="GDSTransportWebsite"/>
+                <w:color w:val="0A0A0A"/>
+              </w:rPr>
+              <w:t>P</w:t>
+            </w:r>
+            <w:r>
+              <w:rPr>
+                <w:rFonts w:ascii="GDSTransportWebsite" w:hAnsi="GDSTransportWebsite"/>
+                <w:color w:val="0A0A0A"/>
+              </w:rPr>
+              <w:t>honeNum</w:t>
+            </w:r>
+            <w:r>
+              <w:rPr>
+                <w:rFonts w:ascii="GDSTransportWebsite" w:hAnsi="GDSTransportWebsite"/>
+                <w:color w:val="0A0A0A"/>
+              </w:rPr>
+              <w:t>b</w:t>
+            </w:r>
+            <w:r>
+              <w:rPr>
+                <w:rFonts w:ascii="GDSTransportWebsite" w:hAnsi="GDSTransportWebsite"/>
+                <w:color w:val="0A0A0A"/>
+              </w:rPr>
+              <w:t>er</w:t>
+            </w:r>
+            <w:r>
+              <w:rPr>
+                <w:rFonts w:ascii="GDSTransportWebsite" w:hAnsi="GDSTransportWebsite"/>
+                <w:color w:val="0A0A0A"/>
+              </w:rPr>
+              <w:t>&gt;&gt;&lt;&lt;else&gt;&gt;Not Provided&lt;&lt;es_&gt;&gt;</w:t>
+            </w:r>
+          </w:p>
+          <w:p>
+            <w:pPr>
+              <w:spacing w:before="40" w:after="40"/>
+              <w:rPr>
+                <w:rFonts w:ascii="GDSTransportWebsite" w:hAnsi="GDSTransportWebsite"/>
+                <w:color w:val="0A0A0A"/>
+              </w:rPr>
+            </w:pPr>
           </w:p>
         </w:tc>
       </w:tr>
@@ -1610,14 +1660,7 @@
                 <w:rFonts w:ascii="GDSTransportWebsite" w:hAnsi="GDSTransportWebsite"/>
                 <w:color w:val="0A0A0A"/>
               </w:rPr>
-              <w:t>E</w:t>
-            </w:r>
-            <w:r>
-              <w:rPr>
-                <w:rFonts w:ascii="GDSTransportWebsite" w:hAnsi="GDSTransportWebsite"/>
-                <w:color w:val="0A0A0A"/>
-              </w:rPr>
-              <w:t>mailAddress)}</w:t>
+              <w:t>EmailAddress)}</w:t>
             </w:r>
             <w:r>
               <w:rPr>
@@ -1631,7 +1674,28 @@
                 <w:rFonts w:ascii="GDSTransportWebsite" w:hAnsi="GDSTransportWebsite"/>
                 <w:color w:val="0A0A0A"/>
               </w:rPr>
-              <w:t>&lt;&lt;else&gt;&gt;Not Provided&lt;&lt;es_&gt;&gt;</w:t>
+              <w:t>&lt;&lt;</w:t>
+            </w:r>
+            <w:r>
+              <w:rPr>
+                <w:rFonts w:ascii="GDSTransportWebsite" w:hAnsi="GDSTransportWebsite"/>
+                <w:color w:val="0A0A0A"/>
+              </w:rPr>
+              <w:t>applicant.</w:t>
+            </w:r>
+            <w:r>
+              <w:rPr>
+                <w:rFonts w:ascii="GDSTransportWebsite" w:hAnsi="GDSTransportWebsite"/>
+                <w:color w:val="0A0A0A"/>
+              </w:rPr>
+              <w:t>litigationFriend</w:t>
+            </w:r>
+            <w:r>
+              <w:rPr>
+                <w:rFonts w:ascii="GDSTransportWebsite" w:hAnsi="GDSTransportWebsite"/>
+                <w:color w:val="0A0A0A"/>
+              </w:rPr>
+              <w:t>EmailAddress&gt;&gt;&lt;&lt;else&gt;&gt;Not Provided&lt;&lt;es_&gt;&gt;</w:t>
             </w:r>
           </w:p>
           <w:p>
@@ -1680,14 +1744,6 @@
           <w:tbl>
             <w:tblPr>
               <w:tblW w:w="9778" w:type="dxa"/>
-              <w:tblBorders>
-                <w:top w:val="single" w:sz="4" w:space="0" w:color="auto"/>
-                <w:left w:val="single" w:sz="4" w:space="0" w:color="auto"/>
-                <w:bottom w:val="single" w:sz="4" w:space="0" w:color="auto"/>
-                <w:right w:val="single" w:sz="4" w:space="0" w:color="auto"/>
-                <w:insideH w:val="single" w:sz="4" w:space="0" w:color="auto"/>
-                <w:insideV w:val="single" w:sz="4" w:space="0" w:color="auto"/>
-              </w:tblBorders>
               <w:tblLayout w:type="fixed"/>
               <w:tblLook w:val="04A0" w:firstRow="1" w:lastRow="0" w:firstColumn="1" w:lastColumn="0" w:noHBand="0" w:noVBand="1"/>
             </w:tblPr>
@@ -2139,17 +2195,8 @@
                       <w:rFonts w:ascii="GDSTransportWebsite" w:hAnsi="GDSTransportWebsite"/>
                       <w:color w:val="0A0A0A"/>
                     </w:rPr>
-                    <w:t>{!</w:t>
-                  </w:r>
-                  <w:proofErr w:type="spellStart"/>
-                  <w:r>
-                    <w:rPr>
-                      <w:rFonts w:ascii="GDSTransportWebsite" w:hAnsi="GDSTransportWebsite"/>
-                      <w:color w:val="0A0A0A"/>
-                    </w:rPr>
-                    <w:t>isBlank</w:t>
-                  </w:r>
-                  <w:proofErr w:type="spellEnd"/>
+                    <w:t>{!isBlank</w:t>
+                  </w:r>
                   <w:proofErr w:type="gramEnd"/>
                   <w:r>
                     <w:rPr>
@@ -2165,49 +2212,33 @@
                     </w:rPr>
                     <w:t>.</w:t>
                   </w:r>
-                  <w:proofErr w:type="spellStart"/>
-                  <w:r>
-                    <w:rPr>
-                      <w:rFonts w:ascii="GDSTransportWebsite" w:hAnsi="GDSTransportWebsite"/>
-                      <w:color w:val="0A0A0A"/>
-                    </w:rPr>
-                    <w:t>phoneNum</w:t>
-                  </w:r>
-                  <w:r>
-                    <w:rPr>
-                      <w:rFonts w:ascii="GDSTransportWebsite" w:hAnsi="GDSTransportWebsite"/>
-                      <w:color w:val="0A0A0A"/>
-                    </w:rPr>
-                    <w:t>b</w:t>
-                  </w:r>
-                  <w:r>
-                    <w:rPr>
-                      <w:rFonts w:ascii="GDSTransportWebsite" w:hAnsi="GDSTransportWebsite"/>
-                      <w:color w:val="0A0A0A"/>
-                    </w:rPr>
-                    <w:t>er</w:t>
-                  </w:r>
-                  <w:proofErr w:type="spellEnd"/>
-                  <w:r>
-                    <w:rPr>
-                      <w:rFonts w:ascii="GDSTransportWebsite" w:hAnsi="GDSTransportWebsite"/>
-                      <w:color w:val="0A0A0A"/>
-                    </w:rPr>
-                    <w:t>)}</w:t>
-                  </w:r>
-                  <w:r>
-                    <w:rPr>
-                      <w:rFonts w:ascii="GDSTransportWebsite" w:hAnsi="GDSTransportWebsite"/>
-                      <w:color w:val="0A0A0A"/>
-                    </w:rPr>
-                    <w:t>&gt;&gt;</w:t>
-                  </w:r>
-                  <w:r>
-                    <w:rPr>
-                      <w:rFonts w:ascii="GDSTransportWebsite" w:hAnsi="GDSTransportWebsite"/>
-                      <w:color w:val="0A0A0A"/>
-                    </w:rPr>
-                    <w:t>&lt;&lt;else&gt;&gt;Not Provided&lt;&lt;es_&gt;&gt;</w:t>
+                  <w:r>
+                    <w:rPr>
+                      <w:rFonts w:ascii="GDSTransportWebsite" w:hAnsi="GDSTransportWebsite"/>
+                      <w:color w:val="0A0A0A"/>
+                    </w:rPr>
+                    <w:t>partyPhone</w:t>
+                  </w:r>
+                  <w:r>
+                    <w:rPr>
+                      <w:rFonts w:ascii="GDSTransportWebsite" w:hAnsi="GDSTransportWebsite"/>
+                      <w:color w:val="0A0A0A"/>
+                    </w:rPr>
+                    <w:t>)}&gt;&gt;</w:t>
+                  </w:r>
+                  <w:r>
+                    <w:rPr>
+                      <w:rFonts w:ascii="GDSTransportWebsite" w:hAnsi="GDSTransportWebsite"/>
+                      <w:color w:val="0A0A0A"/>
+                    </w:rPr>
+                    <w:t>&lt;&lt;partyPhone&gt;&gt;&lt;&lt;</w:t>
+                  </w:r>
+                  <w:r>
+                    <w:rPr>
+                      <w:rFonts w:ascii="GDSTransportWebsite" w:hAnsi="GDSTransportWebsite"/>
+                      <w:color w:val="0A0A0A"/>
+                    </w:rPr>
+                    <w:t>else&gt;&gt;Not Provided&lt;&lt;es_&gt;&gt;</w:t>
                   </w:r>
                 </w:p>
                 <w:p>
@@ -2287,17 +2318,8 @@
                       <w:rFonts w:ascii="GDSTransportWebsite" w:hAnsi="GDSTransportWebsite"/>
                       <w:color w:val="0A0A0A"/>
                     </w:rPr>
-                    <w:t>{!</w:t>
-                  </w:r>
-                  <w:proofErr w:type="spellStart"/>
-                  <w:r>
-                    <w:rPr>
-                      <w:rFonts w:ascii="GDSTransportWebsite" w:hAnsi="GDSTransportWebsite"/>
-                      <w:color w:val="0A0A0A"/>
-                    </w:rPr>
-                    <w:t>isBlank</w:t>
-                  </w:r>
-                  <w:proofErr w:type="spellEnd"/>
+                    <w:t>{!isBlank</w:t>
+                  </w:r>
                   <w:proofErr w:type="gramEnd"/>
                   <w:r>
                     <w:rPr>
@@ -2313,35 +2335,33 @@
                     </w:rPr>
                     <w:t>.</w:t>
                   </w:r>
-                  <w:proofErr w:type="spellStart"/>
-                  <w:r>
-                    <w:rPr>
-                      <w:rFonts w:ascii="GDSTransportWebsite" w:hAnsi="GDSTransportWebsite"/>
-                      <w:color w:val="0A0A0A"/>
-                    </w:rPr>
-                    <w:t>emailAddress</w:t>
-                  </w:r>
-                  <w:proofErr w:type="spellEnd"/>
-                  <w:r>
-                    <w:rPr>
-                      <w:rFonts w:ascii="GDSTransportWebsite" w:hAnsi="GDSTransportWebsite"/>
-                      <w:color w:val="0A0A0A"/>
-                    </w:rPr>
-                    <w:t>)}</w:t>
-                  </w:r>
-                  <w:r>
-                    <w:rPr>
-                      <w:rFonts w:ascii="GDSTransportWebsite" w:hAnsi="GDSTransportWebsite"/>
-                      <w:color w:val="0A0A0A"/>
-                    </w:rPr>
-                    <w:t>&gt;&gt;</w:t>
-                  </w:r>
-                  <w:r>
-                    <w:rPr>
-                      <w:rFonts w:ascii="GDSTransportWebsite" w:hAnsi="GDSTransportWebsite"/>
-                      <w:color w:val="0A0A0A"/>
-                    </w:rPr>
-                    <w:t xml:space="preserve"> &lt;&lt;else&gt;&gt;Not Provided&lt;&lt;es_&gt;&gt;</w:t>
+                  <w:r>
+                    <w:rPr>
+                      <w:rFonts w:ascii="GDSTransportWebsite" w:hAnsi="GDSTransportWebsite"/>
+                      <w:color w:val="0A0A0A"/>
+                    </w:rPr>
+                    <w:t>partyEmail</w:t>
+                  </w:r>
+                  <w:r>
+                    <w:rPr>
+                      <w:rFonts w:ascii="GDSTransportWebsite" w:hAnsi="GDSTransportWebsite"/>
+                      <w:color w:val="0A0A0A"/>
+                    </w:rPr>
+                    <w:t>)}&gt;&gt;</w:t>
+                  </w:r>
+                  <w:r>
+                    <w:rPr>
+                      <w:rFonts w:ascii="GDSTransportWebsite" w:hAnsi="GDSTransportWebsite"/>
+                      <w:color w:val="0A0A0A"/>
+                    </w:rPr>
+                    <w:t>&lt;&lt;partyEmail&gt;&gt;&lt;&lt;</w:t>
+                  </w:r>
+                  <w:r>
+                    <w:rPr>
+                      <w:rFonts w:ascii="GDSTransportWebsite" w:hAnsi="GDSTransportWebsite"/>
+                      <w:color w:val="0A0A0A"/>
+                    </w:rPr>
+                    <w:t>else&gt;&gt;Not Provided&lt;&lt;es_&gt;&gt;</w:t>
                   </w:r>
                 </w:p>
                 <w:p>
@@ -2649,14 +2669,6 @@
           <w:tbl>
             <w:tblPr>
               <w:tblW w:w="9778" w:type="dxa"/>
-              <w:tblBorders>
-                <w:top w:val="single" w:sz="4" w:space="0" w:color="auto"/>
-                <w:left w:val="single" w:sz="4" w:space="0" w:color="auto"/>
-                <w:bottom w:val="single" w:sz="4" w:space="0" w:color="auto"/>
-                <w:right w:val="single" w:sz="4" w:space="0" w:color="auto"/>
-                <w:insideH w:val="single" w:sz="4" w:space="0" w:color="auto"/>
-                <w:insideV w:val="single" w:sz="4" w:space="0" w:color="auto"/>
-              </w:tblBorders>
               <w:tblLayout w:type="fixed"/>
               <w:tblLook w:val="04A0" w:firstRow="1" w:lastRow="0" w:firstColumn="1" w:lastColumn="0" w:noHBand="0" w:noVBand="1"/>
             </w:tblPr>
@@ -6512,7 +6524,15 @@
                 <w:rFonts w:ascii="GDSTransportWebsite" w:hAnsi="GDSTransportWebsite"/>
                 <w:color w:val="0A0A0A"/>
               </w:rPr>
-              <w:t>&lt;&lt;cs_{</w:t>
+              <w:t>&lt;&lt;cs_</w:t>
+            </w:r>
+            <w:proofErr w:type="gramStart"/>
+            <w:r>
+              <w:rPr>
+                <w:rFonts w:ascii="GDSTransportWebsite" w:hAnsi="GDSTransportWebsite"/>
+                <w:color w:val="0A0A0A"/>
+              </w:rPr>
+              <w:t>{!</w:t>
             </w:r>
             <w:proofErr w:type="spellStart"/>
             <w:r>
@@ -6523,13 +6543,51 @@
               <w:t>isBlank</w:t>
             </w:r>
             <w:proofErr w:type="spellEnd"/>
-            <w:r>
-              <w:rPr>
-                <w:rFonts w:ascii="GDSTransportWebsite" w:hAnsi="GDSTransportWebsite"/>
-                <w:color w:val="0A0A0A"/>
-              </w:rPr>
-              <w:t>(name)}&gt;&gt;Not Provided&lt;&lt;else&gt;&gt;&lt;&lt; name&gt;&gt;&lt;&lt;es_&gt;&gt;</w:t>
-            </w:r>
+            <w:proofErr w:type="gramEnd"/>
+            <w:r>
+              <w:rPr>
+                <w:rFonts w:ascii="GDSTransportWebsite" w:hAnsi="GDSTransportWebsite"/>
+                <w:color w:val="0A0A0A"/>
+              </w:rPr>
+              <w:t>(name)}&gt;&gt;</w:t>
+            </w:r>
+            <w:r>
+              <w:rPr>
+                <w:rFonts w:ascii="GDSTransportWebsite" w:hAnsi="GDSTransportWebsite"/>
+                <w:color w:val="0A0A0A"/>
+              </w:rPr>
+              <w:t>&lt;&lt;</w:t>
+            </w:r>
+            <w:r>
+              <w:rPr>
+                <w:rFonts w:ascii="GDSTransportWebsite" w:hAnsi="GDSTransportWebsite"/>
+                <w:color w:val="0A0A0A"/>
+              </w:rPr>
+              <w:t>name</w:t>
+            </w:r>
+            <w:r>
+              <w:rPr>
+                <w:rFonts w:ascii="GDSTransportWebsite" w:hAnsi="GDSTransportWebsite"/>
+                <w:color w:val="0A0A0A"/>
+              </w:rPr>
+              <w:t>&gt;&gt;</w:t>
+            </w:r>
+            <w:r>
+              <w:rPr>
+                <w:rFonts w:ascii="GDSTransportWebsite" w:hAnsi="GDSTransportWebsite"/>
+                <w:color w:val="0A0A0A"/>
+              </w:rPr>
+              <w:t>&lt;&lt;else&gt;&gt;Not Provided&lt;&lt;es_&gt;&gt;</w:t>
+            </w:r>
+          </w:p>
+          <w:p>
+            <w:pPr>
+              <w:spacing w:before="40" w:after="40"/>
+              <w:rPr>
+                <w:rFonts w:ascii="GDSTransportWebsite" w:hAnsi="GDSTransportWebsite"/>
+                <w:color w:val="0A0A0A"/>
+              </w:rPr>
+            </w:pPr>
           </w:p>
         </w:tc>
       </w:tr>
@@ -6634,8 +6692,33 @@
                 <w:rFonts w:ascii="GDSTransportWebsite" w:hAnsi="GDSTransportWebsite"/>
                 <w:color w:val="0A0A0A"/>
               </w:rPr>
-              <w:t>)}&gt;&gt;&lt;&lt;else&gt;&gt;Not Provided&lt;&lt;es_&gt;&gt;</w:t>
-            </w:r>
+              <w:t>)}&gt;&gt;&lt;&lt;</w:t>
+            </w:r>
+            <w:proofErr w:type="spellStart"/>
+            <w:r>
+              <w:rPr>
+                <w:rFonts w:ascii="GDSTransportWebsite" w:hAnsi="GDSTransportWebsite"/>
+                <w:color w:val="0A0A0A"/>
+              </w:rPr>
+              <w:t>phoneNumber</w:t>
+            </w:r>
+            <w:proofErr w:type="spellEnd"/>
+            <w:r>
+              <w:rPr>
+                <w:rFonts w:ascii="GDSTransportWebsite" w:hAnsi="GDSTransportWebsite"/>
+                <w:color w:val="0A0A0A"/>
+              </w:rPr>
+              <w:t>&gt;&gt;&lt;&lt;else&gt;&gt;Not Provided&lt;&lt;es_&gt;&gt;</w:t>
+            </w:r>
+          </w:p>
+          <w:p>
+            <w:pPr>
+              <w:spacing w:before="40" w:after="40"/>
+              <w:rPr>
+                <w:rFonts w:ascii="GDSTransportWebsite" w:hAnsi="GDSTransportWebsite"/>
+                <w:color w:val="0A0A0A"/>
+              </w:rPr>
+            </w:pPr>
           </w:p>
         </w:tc>
       </w:tr>
@@ -6740,8 +6823,33 @@
                 <w:rFonts w:ascii="GDSTransportWebsite" w:hAnsi="GDSTransportWebsite"/>
                 <w:color w:val="0A0A0A"/>
               </w:rPr>
-              <w:t>)}&gt;&gt;&lt;&lt;else&gt;&gt;Not Provided&lt;&lt;es_&gt;&gt;</w:t>
-            </w:r>
+              <w:t>)}&gt;&gt;&lt;&lt;</w:t>
+            </w:r>
+            <w:proofErr w:type="spellStart"/>
+            <w:r>
+              <w:rPr>
+                <w:rFonts w:ascii="GDSTransportWebsite" w:hAnsi="GDSTransportWebsite"/>
+                <w:color w:val="0A0A0A"/>
+              </w:rPr>
+              <w:t>emailAddress</w:t>
+            </w:r>
+            <w:proofErr w:type="spellEnd"/>
+            <w:r>
+              <w:rPr>
+                <w:rFonts w:ascii="GDSTransportWebsite" w:hAnsi="GDSTransportWebsite"/>
+                <w:color w:val="0A0A0A"/>
+              </w:rPr>
+              <w:t>&gt;&gt;&lt;&lt;else&gt;&gt;Not Provided&lt;&lt;es_&gt;&gt;</w:t>
+            </w:r>
+          </w:p>
+          <w:p>
+            <w:pPr>
+              <w:spacing w:before="40" w:after="40"/>
+              <w:rPr>
+                <w:rFonts w:ascii="GDSTransportWebsite" w:hAnsi="GDSTransportWebsite"/>
+                <w:color w:val="0A0A0A"/>
+              </w:rPr>
+            </w:pPr>
           </w:p>
         </w:tc>
       </w:tr>
@@ -7218,6 +7326,7 @@
                 <w:rFonts w:ascii="GDSTransportWebsite" w:hAnsi="GDSTransportWebsite"/>
                 <w:color w:val="0A0A0A"/>
               </w:rPr>
+              <w:lastRenderedPageBreak/>
               <w:t>&lt;&lt;</w:t>
             </w:r>
             <w:proofErr w:type="spellStart"/>
@@ -7308,7 +7417,7 @@
             <w:tcBorders>
               <w:top w:val="nil"/>
               <w:left w:val="nil"/>
-              <w:bottom w:val="single" w:sz="4" w:space="0" w:color="auto"/>
+              <w:bottom w:val="nil"/>
               <w:right w:val="nil"/>
             </w:tcBorders>
           </w:tcPr>
@@ -7328,7 +7437,6 @@
                 <w:rFonts w:ascii="GDSTransportWebsite" w:hAnsi="GDSTransportWebsite"/>
                 <w:color w:val="0A0A0A"/>
               </w:rPr>
-              <w:lastRenderedPageBreak/>
               <w:t>Witness &lt;&lt;$</w:t>
             </w:r>
             <w:proofErr w:type="spellStart"/>
@@ -7358,10 +7466,10 @@
           <w:tcPr>
             <w:tcW w:w="3542" w:type="dxa"/>
             <w:tcBorders>
-              <w:top w:val="single" w:sz="4" w:space="0" w:color="auto"/>
-              <w:left w:val="single" w:sz="4" w:space="0" w:color="auto"/>
-              <w:bottom w:val="single" w:sz="4" w:space="0" w:color="auto"/>
-              <w:right w:val="single" w:sz="4" w:space="0" w:color="auto"/>
+              <w:top w:val="nil"/>
+              <w:left w:val="nil"/>
+              <w:bottom w:val="nil"/>
+              <w:right w:val="nil"/>
             </w:tcBorders>
           </w:tcPr>
           <w:p>
@@ -7403,12 +7511,67 @@
           <w:tcPr>
             <w:tcW w:w="6518" w:type="dxa"/>
             <w:tcBorders>
-              <w:top w:val="single" w:sz="4" w:space="0" w:color="auto"/>
-              <w:left w:val="single" w:sz="4" w:space="0" w:color="auto"/>
-              <w:bottom w:val="single" w:sz="4" w:space="0" w:color="auto"/>
-              <w:right w:val="single" w:sz="4" w:space="0" w:color="auto"/>
+              <w:top w:val="nil"/>
+              <w:left w:val="nil"/>
+              <w:bottom w:val="nil"/>
+              <w:right w:val="nil"/>
             </w:tcBorders>
           </w:tcPr>
+          <w:p>
+            <w:pPr>
+              <w:spacing w:before="40" w:after="40"/>
+              <w:rPr>
+                <w:rFonts w:ascii="GDSTransportWebsite" w:hAnsi="GDSTransportWebsite"/>
+                <w:color w:val="0A0A0A"/>
+              </w:rPr>
+            </w:pPr>
+            <w:r>
+              <w:rPr>
+                <w:rFonts w:ascii="GDSTransportWebsite" w:hAnsi="GDSTransportWebsite"/>
+                <w:color w:val="0A0A0A"/>
+              </w:rPr>
+              <w:t>&lt;&lt;</w:t>
+            </w:r>
+            <w:proofErr w:type="spellStart"/>
+            <w:r>
+              <w:rPr>
+                <w:rFonts w:ascii="GDSTransportWebsite" w:hAnsi="GDSTransportWebsite"/>
+                <w:color w:val="0A0A0A"/>
+              </w:rPr>
+              <w:t>firstName</w:t>
+            </w:r>
+            <w:proofErr w:type="spellEnd"/>
+            <w:r>
+              <w:rPr>
+                <w:rFonts w:ascii="GDSTransportWebsite" w:hAnsi="GDSTransportWebsite"/>
+                <w:color w:val="0A0A0A"/>
+              </w:rPr>
+              <w:t>&gt;&gt;</w:t>
+            </w:r>
+            <w:r>
+              <w:rPr>
+                <w:rFonts w:ascii="GDSTransportWebsite" w:hAnsi="GDSTransportWebsite"/>
+                <w:color w:val="0A0A0A"/>
+              </w:rPr>
+              <w:t xml:space="preserve"> &lt;&lt;</w:t>
+            </w:r>
+            <w:proofErr w:type="spellStart"/>
+            <w:r>
+              <w:rPr>
+                <w:rFonts w:ascii="GDSTransportWebsite" w:hAnsi="GDSTransportWebsite"/>
+                <w:color w:val="0A0A0A"/>
+              </w:rPr>
+              <w:t>lastName</w:t>
+            </w:r>
+            <w:proofErr w:type="spellEnd"/>
+            <w:r>
+              <w:rPr>
+                <w:rFonts w:ascii="GDSTransportWebsite" w:hAnsi="GDSTransportWebsite"/>
+                <w:color w:val="0A0A0A"/>
+              </w:rPr>
+              <w:t>&gt;&gt;</w:t>
+            </w:r>
+          </w:p>
           <w:p>
             <w:pPr>
               <w:spacing w:before="40" w:after="40"/>
@@ -7420,13 +7583,6 @@
                 <w:shd w:val="clear" w:color="auto" w:fill="FFFFFF"/>
               </w:rPr>
             </w:pPr>
-            <w:r>
-              <w:rPr>
-                <w:rFonts w:ascii="GDSTransportWebsite" w:hAnsi="GDSTransportWebsite"/>
-                <w:color w:val="0A0A0A"/>
-              </w:rPr>
-              <w:t>&lt;&lt;name&gt;&gt;</w:t>
-            </w:r>
           </w:p>
         </w:tc>
       </w:tr>
@@ -7438,10 +7594,10 @@
           <w:tcPr>
             <w:tcW w:w="3542" w:type="dxa"/>
             <w:tcBorders>
-              <w:top w:val="single" w:sz="4" w:space="0" w:color="auto"/>
-              <w:left w:val="single" w:sz="4" w:space="0" w:color="auto"/>
-              <w:bottom w:val="single" w:sz="4" w:space="0" w:color="auto"/>
-              <w:right w:val="single" w:sz="4" w:space="0" w:color="auto"/>
+              <w:top w:val="nil"/>
+              <w:left w:val="nil"/>
+              <w:bottom w:val="nil"/>
+              <w:right w:val="nil"/>
             </w:tcBorders>
           </w:tcPr>
           <w:p>
@@ -7471,10 +7627,10 @@
           <w:tcPr>
             <w:tcW w:w="6518" w:type="dxa"/>
             <w:tcBorders>
-              <w:top w:val="single" w:sz="4" w:space="0" w:color="auto"/>
-              <w:left w:val="single" w:sz="4" w:space="0" w:color="auto"/>
-              <w:bottom w:val="single" w:sz="4" w:space="0" w:color="auto"/>
-              <w:right w:val="single" w:sz="4" w:space="0" w:color="auto"/>
+              <w:top w:val="nil"/>
+              <w:left w:val="nil"/>
+              <w:bottom w:val="nil"/>
+              <w:right w:val="nil"/>
             </w:tcBorders>
           </w:tcPr>
           <w:p>
@@ -7531,8 +7687,33 @@
                 <w:rFonts w:ascii="GDSTransportWebsite" w:hAnsi="GDSTransportWebsite"/>
                 <w:color w:val="0A0A0A"/>
               </w:rPr>
-              <w:t>)}&gt;&gt;&lt;&lt;else&gt;&gt;Not Provided&lt;&lt;es_&gt;&gt;</w:t>
-            </w:r>
+              <w:t>)}&gt;&gt;&lt;&lt;</w:t>
+            </w:r>
+            <w:proofErr w:type="spellStart"/>
+            <w:r>
+              <w:rPr>
+                <w:rFonts w:ascii="GDSTransportWebsite" w:hAnsi="GDSTransportWebsite"/>
+                <w:color w:val="0A0A0A"/>
+              </w:rPr>
+              <w:t>phoneNumber</w:t>
+            </w:r>
+            <w:proofErr w:type="spellEnd"/>
+            <w:r>
+              <w:rPr>
+                <w:rFonts w:ascii="GDSTransportWebsite" w:hAnsi="GDSTransportWebsite"/>
+                <w:color w:val="0A0A0A"/>
+              </w:rPr>
+              <w:t>&gt;&gt;&lt;&lt;else&gt;&gt;Not Provided&lt;&lt;es_&gt;&gt;</w:t>
+            </w:r>
+          </w:p>
+          <w:p>
+            <w:pPr>
+              <w:spacing w:before="40" w:after="40"/>
+              <w:rPr>
+                <w:rFonts w:ascii="GDSTransportWebsite" w:hAnsi="GDSTransportWebsite"/>
+                <w:color w:val="0A0A0A"/>
+              </w:rPr>
+            </w:pPr>
           </w:p>
         </w:tc>
       </w:tr>
@@ -7544,10 +7725,10 @@
           <w:tcPr>
             <w:tcW w:w="3542" w:type="dxa"/>
             <w:tcBorders>
-              <w:top w:val="single" w:sz="4" w:space="0" w:color="auto"/>
-              <w:left w:val="single" w:sz="4" w:space="0" w:color="auto"/>
-              <w:bottom w:val="single" w:sz="4" w:space="0" w:color="auto"/>
-              <w:right w:val="single" w:sz="4" w:space="0" w:color="auto"/>
+              <w:top w:val="nil"/>
+              <w:left w:val="nil"/>
+              <w:bottom w:val="nil"/>
+              <w:right w:val="nil"/>
             </w:tcBorders>
           </w:tcPr>
           <w:p>
@@ -7577,10 +7758,10 @@
           <w:tcPr>
             <w:tcW w:w="6518" w:type="dxa"/>
             <w:tcBorders>
-              <w:top w:val="single" w:sz="4" w:space="0" w:color="auto"/>
-              <w:left w:val="single" w:sz="4" w:space="0" w:color="auto"/>
-              <w:bottom w:val="single" w:sz="4" w:space="0" w:color="auto"/>
-              <w:right w:val="single" w:sz="4" w:space="0" w:color="auto"/>
+              <w:top w:val="nil"/>
+              <w:left w:val="nil"/>
+              <w:bottom w:val="nil"/>
+              <w:right w:val="nil"/>
             </w:tcBorders>
           </w:tcPr>
           <w:p>
@@ -7637,8 +7818,33 @@
                 <w:rFonts w:ascii="GDSTransportWebsite" w:hAnsi="GDSTransportWebsite"/>
                 <w:color w:val="0A0A0A"/>
               </w:rPr>
-              <w:t>)}&gt;&gt;&lt;&lt;else&gt;&gt;Not Provided&lt;&lt;es_&gt;&gt;</w:t>
-            </w:r>
+              <w:t>)}&gt;&gt;&lt;&lt;</w:t>
+            </w:r>
+            <w:proofErr w:type="spellStart"/>
+            <w:r>
+              <w:rPr>
+                <w:rFonts w:ascii="GDSTransportWebsite" w:hAnsi="GDSTransportWebsite"/>
+                <w:color w:val="0A0A0A"/>
+              </w:rPr>
+              <w:t>emailAddress</w:t>
+            </w:r>
+            <w:proofErr w:type="spellEnd"/>
+            <w:r>
+              <w:rPr>
+                <w:rFonts w:ascii="GDSTransportWebsite" w:hAnsi="GDSTransportWebsite"/>
+                <w:color w:val="0A0A0A"/>
+              </w:rPr>
+              <w:t>&gt;&gt;&lt;&lt;else&gt;&gt;Not Provided&lt;&lt;es_&gt;&gt;</w:t>
+            </w:r>
+          </w:p>
+          <w:p>
+            <w:pPr>
+              <w:spacing w:before="40" w:after="40"/>
+              <w:rPr>
+                <w:rFonts w:ascii="GDSTransportWebsite" w:hAnsi="GDSTransportWebsite"/>
+                <w:color w:val="0A0A0A"/>
+              </w:rPr>
+            </w:pPr>
           </w:p>
         </w:tc>
       </w:tr>
@@ -7650,7 +7856,7 @@
           <w:tcPr>
             <w:tcW w:w="3542" w:type="dxa"/>
             <w:tcBorders>
-              <w:top w:val="single" w:sz="4" w:space="0" w:color="auto"/>
+              <w:top w:val="nil"/>
               <w:left w:val="nil"/>
               <w:bottom w:val="nil"/>
               <w:right w:val="nil"/>
@@ -7695,7 +7901,7 @@
           <w:tcPr>
             <w:tcW w:w="6518" w:type="dxa"/>
             <w:tcBorders>
-              <w:top w:val="single" w:sz="4" w:space="0" w:color="auto"/>
+              <w:top w:val="nil"/>
               <w:left w:val="nil"/>
               <w:bottom w:val="nil"/>
               <w:right w:val="nil"/>
@@ -8227,24 +8433,24 @@
         <w:tblStyle w:val="TableGrid"/>
         <w:tblW w:w="10060" w:type="dxa"/>
         <w:tblInd w:w="-5" w:type="dxa"/>
+        <w:tblBorders>
+          <w:top w:val="none" w:sz="0" w:space="0" w:color="auto"/>
+          <w:left w:val="none" w:sz="0" w:space="0" w:color="auto"/>
+          <w:bottom w:val="none" w:sz="0" w:space="0" w:color="auto"/>
+          <w:right w:val="none" w:sz="0" w:space="0" w:color="auto"/>
+          <w:insideH w:val="none" w:sz="0" w:space="0" w:color="auto"/>
+          <w:insideV w:val="none" w:sz="0" w:space="0" w:color="auto"/>
+        </w:tblBorders>
         <w:tblLayout w:type="fixed"/>
         <w:tblLook w:val="04A0" w:firstRow="1" w:lastRow="0" w:firstColumn="1" w:lastColumn="0" w:noHBand="0" w:noVBand="1"/>
       </w:tblPr>
       <w:tblGrid>
-        <w:gridCol w:w="3542"/>
-        <w:gridCol w:w="6518"/>
+        <w:gridCol w:w="10060"/>
       </w:tblGrid>
       <w:tr>
         <w:tc>
           <w:tcPr>
-            <w:tcW w:w="10059" w:type="dxa"/>
-            <w:gridSpan w:val="2"/>
-            <w:tcBorders>
-              <w:top w:val="nil"/>
-              <w:left w:val="nil"/>
-              <w:bottom w:val="nil"/>
-              <w:right w:val="nil"/>
-            </w:tcBorders>
+            <w:tcW w:w="10060" w:type="dxa"/>
           </w:tcPr>
           <w:p>
             <w:pPr>
@@ -8274,14 +8480,7 @@
         </w:trPr>
         <w:tc>
           <w:tcPr>
-            <w:tcW w:w="10059" w:type="dxa"/>
-            <w:gridSpan w:val="2"/>
-            <w:tcBorders>
-              <w:top w:val="nil"/>
-              <w:left w:val="nil"/>
-              <w:bottom w:val="nil"/>
-              <w:right w:val="nil"/>
-            </w:tcBorders>
+            <w:tcW w:w="10060" w:type="dxa"/>
           </w:tcPr>
           <w:p>
             <w:pPr>
@@ -8344,14 +8543,285 @@
         </w:trPr>
         <w:tc>
           <w:tcPr>
-            <w:tcW w:w="3542" w:type="dxa"/>
-            <w:tcBorders>
-              <w:top w:val="nil"/>
-              <w:left w:val="nil"/>
-              <w:bottom w:val="nil"/>
-              <w:right w:val="nil"/>
-            </w:tcBorders>
-          </w:tcPr>
+            <w:tcW w:w="10060" w:type="dxa"/>
+          </w:tcPr>
+          <w:p>
+            <w:r>
+              <w:rPr>
+                <w:rFonts w:ascii="GDSTransportWebsite" w:hAnsi="GDSTransportWebsite"/>
+                <w:color w:val="0A0A0A"/>
+                <w:shd w:val="clear" w:color="auto" w:fill="FFFFFF"/>
+              </w:rPr>
+              <w:t>&lt;&lt;cs_{</w:t>
+            </w:r>
+            <w:proofErr w:type="gramStart"/>
+            <w:r>
+              <w:rPr>
+                <w:rFonts w:ascii="GDSTransportWebsite" w:hAnsi="GDSTransportWebsite"/>
+                <w:color w:val="0A0A0A"/>
+              </w:rPr>
+              <w:t>date!=</w:t>
+            </w:r>
+            <w:proofErr w:type="gramEnd"/>
+            <w:r>
+              <w:rPr>
+                <w:rFonts w:ascii="GDSTransportWebsite" w:hAnsi="GDSTransportWebsite"/>
+                <w:color w:val="0A0A0A"/>
+              </w:rPr>
+              <w:t>null</w:t>
+            </w:r>
+            <w:r>
+              <w:rPr>
+                <w:rFonts w:ascii="GDSTransportWebsite" w:hAnsi="GDSTransportWebsite"/>
+                <w:color w:val="0A0A0A"/>
+                <w:shd w:val="clear" w:color="auto" w:fill="FFFFFF"/>
+              </w:rPr>
+              <w:t>}&gt;&gt;</w:t>
+            </w:r>
+          </w:p>
+          <w:p>
+            <w:pPr>
+              <w:spacing w:before="40" w:after="40"/>
+              <w:rPr>
+                <w:rFonts w:ascii="GDSTransportWebsite" w:hAnsi="GDSTransportWebsite"/>
+                <w:color w:val="0A0A0A"/>
+              </w:rPr>
+            </w:pPr>
+            <w:r>
+              <w:rPr>
+                <w:rFonts w:ascii="GDSTransportWebsite" w:hAnsi="GDSTransportWebsite"/>
+                <w:color w:val="0A0A0A"/>
+              </w:rPr>
+              <w:t>&lt;</w:t>
+            </w:r>
+            <w:proofErr w:type="gramStart"/>
+            <w:r>
+              <w:rPr>
+                <w:rFonts w:ascii="GDSTransportWebsite" w:hAnsi="GDSTransportWebsite"/>
+                <w:color w:val="0A0A0A"/>
+              </w:rPr>
+              <w:t>&lt;{</w:t>
+            </w:r>
+            <w:proofErr w:type="spellStart"/>
+            <w:proofErr w:type="gramEnd"/>
+            <w:r>
+              <w:rPr>
+                <w:rFonts w:ascii="GDSTransportWebsite" w:hAnsi="GDSTransportWebsite"/>
+                <w:color w:val="0A0A0A"/>
+              </w:rPr>
+              <w:t>dateFormat</w:t>
+            </w:r>
+            <w:proofErr w:type="spellEnd"/>
+            <w:r>
+              <w:rPr>
+                <w:rFonts w:ascii="GDSTransportWebsite" w:hAnsi="GDSTransportWebsite"/>
+                <w:color w:val="0A0A0A"/>
+              </w:rPr>
+              <w:t xml:space="preserve">(date, ‘d MMMM </w:t>
+            </w:r>
+            <w:proofErr w:type="spellStart"/>
+            <w:r>
+              <w:rPr>
+                <w:rFonts w:ascii="GDSTransportWebsite" w:hAnsi="GDSTransportWebsite"/>
+                <w:color w:val="0A0A0A"/>
+              </w:rPr>
+              <w:t>yyyy</w:t>
+            </w:r>
+            <w:proofErr w:type="spellEnd"/>
+            <w:r>
+              <w:rPr>
+                <w:rFonts w:ascii="GDSTransportWebsite" w:hAnsi="GDSTransportWebsite"/>
+                <w:color w:val="0A0A0A"/>
+              </w:rPr>
+              <w:t>’, ‘</w:t>
+            </w:r>
+            <w:proofErr w:type="spellStart"/>
+            <w:r>
+              <w:rPr>
+                <w:rFonts w:ascii="GDSTransportWebsite" w:hAnsi="GDSTransportWebsite"/>
+                <w:color w:val="0A0A0A"/>
+              </w:rPr>
+              <w:t>yyyy</w:t>
+            </w:r>
+            <w:proofErr w:type="spellEnd"/>
+            <w:r>
+              <w:rPr>
+                <w:rFonts w:ascii="GDSTransportWebsite" w:hAnsi="GDSTransportWebsite"/>
+                <w:color w:val="0A0A0A"/>
+              </w:rPr>
+              <w:t>-MM-dd’)}&gt;&gt;</w:t>
+            </w:r>
+          </w:p>
+          <w:p>
+            <w:pPr>
+              <w:spacing w:before="40" w:after="40"/>
+              <w:rPr>
+                <w:rFonts w:ascii="GDSTransportWebsite" w:hAnsi="GDSTransportWebsite"/>
+                <w:color w:val="0A0A0A"/>
+              </w:rPr>
+            </w:pPr>
+            <w:r>
+              <w:rPr>
+                <w:rFonts w:ascii="GDSTransportWebsite" w:hAnsi="GDSTransportWebsite"/>
+                <w:color w:val="0A0A0A"/>
+              </w:rPr>
+              <w:t>&lt;&lt;else&gt;&gt;</w:t>
+            </w:r>
+          </w:p>
+          <w:p>
+            <w:pPr>
+              <w:spacing w:before="40" w:after="40"/>
+              <w:rPr>
+                <w:rFonts w:ascii="GDSTransportWebsite" w:hAnsi="GDSTransportWebsite"/>
+                <w:color w:val="0A0A0A"/>
+              </w:rPr>
+            </w:pPr>
+            <w:r>
+              <w:rPr>
+                <w:rFonts w:ascii="GDSTransportWebsite" w:hAnsi="GDSTransportWebsite"/>
+                <w:color w:val="0A0A0A"/>
+              </w:rPr>
+              <w:lastRenderedPageBreak/>
+              <w:t>From &lt;</w:t>
+            </w:r>
+            <w:proofErr w:type="gramStart"/>
+            <w:r>
+              <w:rPr>
+                <w:rFonts w:ascii="GDSTransportWebsite" w:hAnsi="GDSTransportWebsite"/>
+                <w:color w:val="0A0A0A"/>
+              </w:rPr>
+              <w:t>&lt;{</w:t>
+            </w:r>
+            <w:proofErr w:type="spellStart"/>
+            <w:proofErr w:type="gramEnd"/>
+            <w:r>
+              <w:rPr>
+                <w:rFonts w:ascii="GDSTransportWebsite" w:hAnsi="GDSTransportWebsite"/>
+                <w:color w:val="0A0A0A"/>
+              </w:rPr>
+              <w:t>dateFormat</w:t>
+            </w:r>
+            <w:proofErr w:type="spellEnd"/>
+            <w:r>
+              <w:rPr>
+                <w:rFonts w:ascii="GDSTransportWebsite" w:hAnsi="GDSTransportWebsite"/>
+                <w:color w:val="0A0A0A"/>
+              </w:rPr>
+              <w:t>(</w:t>
+            </w:r>
+            <w:proofErr w:type="spellStart"/>
+            <w:r>
+              <w:rPr>
+                <w:rFonts w:ascii="GDSTransportWebsite" w:hAnsi="GDSTransportWebsite"/>
+                <w:color w:val="0A0A0A"/>
+              </w:rPr>
+              <w:t>fromDate</w:t>
+            </w:r>
+            <w:proofErr w:type="spellEnd"/>
+            <w:r>
+              <w:rPr>
+                <w:rFonts w:ascii="GDSTransportWebsite" w:hAnsi="GDSTransportWebsite"/>
+                <w:color w:val="0A0A0A"/>
+              </w:rPr>
+              <w:t xml:space="preserve">, ‘d MMMM </w:t>
+            </w:r>
+            <w:proofErr w:type="spellStart"/>
+            <w:r>
+              <w:rPr>
+                <w:rFonts w:ascii="GDSTransportWebsite" w:hAnsi="GDSTransportWebsite"/>
+                <w:color w:val="0A0A0A"/>
+              </w:rPr>
+              <w:t>yyyy</w:t>
+            </w:r>
+            <w:proofErr w:type="spellEnd"/>
+            <w:r>
+              <w:rPr>
+                <w:rFonts w:ascii="GDSTransportWebsite" w:hAnsi="GDSTransportWebsite"/>
+                <w:color w:val="0A0A0A"/>
+              </w:rPr>
+              <w:t>’, ‘</w:t>
+            </w:r>
+            <w:proofErr w:type="spellStart"/>
+            <w:r>
+              <w:rPr>
+                <w:rFonts w:ascii="GDSTransportWebsite" w:hAnsi="GDSTransportWebsite"/>
+                <w:color w:val="0A0A0A"/>
+              </w:rPr>
+              <w:t>yyyy</w:t>
+            </w:r>
+            <w:proofErr w:type="spellEnd"/>
+            <w:r>
+              <w:rPr>
+                <w:rFonts w:ascii="GDSTransportWebsite" w:hAnsi="GDSTransportWebsite"/>
+                <w:color w:val="0A0A0A"/>
+              </w:rPr>
+              <w:t>-MM-dd’)}&gt;&gt; to &lt;&lt;{</w:t>
+            </w:r>
+            <w:proofErr w:type="spellStart"/>
+            <w:r>
+              <w:rPr>
+                <w:rFonts w:ascii="GDSTransportWebsite" w:hAnsi="GDSTransportWebsite"/>
+                <w:color w:val="0A0A0A"/>
+              </w:rPr>
+              <w:t>dateFormat</w:t>
+            </w:r>
+            <w:proofErr w:type="spellEnd"/>
+            <w:r>
+              <w:rPr>
+                <w:rFonts w:ascii="GDSTransportWebsite" w:hAnsi="GDSTransportWebsite"/>
+                <w:color w:val="0A0A0A"/>
+              </w:rPr>
+              <w:t>(</w:t>
+            </w:r>
+            <w:proofErr w:type="spellStart"/>
+            <w:r>
+              <w:rPr>
+                <w:rFonts w:ascii="GDSTransportWebsite" w:hAnsi="GDSTransportWebsite"/>
+                <w:color w:val="0A0A0A"/>
+              </w:rPr>
+              <w:t>toDate</w:t>
+            </w:r>
+            <w:proofErr w:type="spellEnd"/>
+            <w:r>
+              <w:rPr>
+                <w:rFonts w:ascii="GDSTransportWebsite" w:hAnsi="GDSTransportWebsite"/>
+                <w:color w:val="0A0A0A"/>
+              </w:rPr>
+              <w:t xml:space="preserve">, ‘d MMMM </w:t>
+            </w:r>
+            <w:proofErr w:type="spellStart"/>
+            <w:r>
+              <w:rPr>
+                <w:rFonts w:ascii="GDSTransportWebsite" w:hAnsi="GDSTransportWebsite"/>
+                <w:color w:val="0A0A0A"/>
+              </w:rPr>
+              <w:t>yyyy</w:t>
+            </w:r>
+            <w:proofErr w:type="spellEnd"/>
+            <w:r>
+              <w:rPr>
+                <w:rFonts w:ascii="GDSTransportWebsite" w:hAnsi="GDSTransportWebsite"/>
+                <w:color w:val="0A0A0A"/>
+              </w:rPr>
+              <w:t>’, ‘</w:t>
+            </w:r>
+            <w:proofErr w:type="spellStart"/>
+            <w:r>
+              <w:rPr>
+                <w:rFonts w:ascii="GDSTransportWebsite" w:hAnsi="GDSTransportWebsite"/>
+                <w:color w:val="0A0A0A"/>
+              </w:rPr>
+              <w:t>yyyy</w:t>
+            </w:r>
+            <w:proofErr w:type="spellEnd"/>
+            <w:r>
+              <w:rPr>
+                <w:rFonts w:ascii="GDSTransportWebsite" w:hAnsi="GDSTransportWebsite"/>
+                <w:color w:val="0A0A0A"/>
+              </w:rPr>
+              <w:t>-MM-dd’)}&gt;&gt;</w:t>
+            </w:r>
+          </w:p>
           <w:p>
             <w:pPr>
               <w:spacing w:before="40" w:after="40"/>
@@ -8363,92 +8833,12 @@
                 <w:shd w:val="clear" w:color="auto" w:fill="FFFFFF"/>
               </w:rPr>
             </w:pPr>
-          </w:p>
-        </w:tc>
-        <w:tc>
-          <w:tcPr>
-            <w:tcW w:w="6517" w:type="dxa"/>
-            <w:tcBorders>
-              <w:top w:val="nil"/>
-              <w:left w:val="nil"/>
-              <w:bottom w:val="nil"/>
-              <w:right w:val="nil"/>
-            </w:tcBorders>
-          </w:tcPr>
-          <w:p>
-            <w:pPr>
-              <w:spacing w:before="40" w:after="40"/>
-              <w:rPr>
-                <w:rFonts w:ascii="GDSTransportWebsite" w:hAnsi="GDSTransportWebsite"/>
-                <w:b/>
-                <w:bCs/>
-                <w:color w:val="0A0A0A"/>
-                <w:shd w:val="clear" w:color="auto" w:fill="FFFFFF"/>
-              </w:rPr>
-            </w:pPr>
-            <w:r>
-              <w:rPr>
-                <w:rFonts w:ascii="GDSTransportWebsite" w:hAnsi="GDSTransportWebsite"/>
-                <w:color w:val="0A0A0A"/>
-              </w:rPr>
-              <w:t>&lt;</w:t>
-            </w:r>
-            <w:proofErr w:type="gramStart"/>
-            <w:r>
-              <w:rPr>
-                <w:rFonts w:ascii="GDSTransportWebsite" w:hAnsi="GDSTransportWebsite"/>
-                <w:color w:val="0A0A0A"/>
-              </w:rPr>
-              <w:t>&lt;{</w:t>
-            </w:r>
-            <w:proofErr w:type="spellStart"/>
-            <w:proofErr w:type="gramEnd"/>
-            <w:r>
-              <w:rPr>
-                <w:rFonts w:ascii="GDSTransportWebsite" w:hAnsi="GDSTransportWebsite"/>
-                <w:color w:val="0A0A0A"/>
-              </w:rPr>
-              <w:t>dateFormat</w:t>
-            </w:r>
-            <w:proofErr w:type="spellEnd"/>
-            <w:r>
-              <w:rPr>
-                <w:rFonts w:ascii="GDSTransportWebsite" w:hAnsi="GDSTransportWebsite"/>
-                <w:color w:val="0A0A0A"/>
-              </w:rPr>
-              <w:t xml:space="preserve">(date, ‘d MMMM </w:t>
-            </w:r>
-            <w:proofErr w:type="spellStart"/>
-            <w:r>
-              <w:rPr>
-                <w:rFonts w:ascii="GDSTransportWebsite" w:hAnsi="GDSTransportWebsite"/>
-                <w:color w:val="0A0A0A"/>
-              </w:rPr>
-              <w:t>yyyy</w:t>
-            </w:r>
-            <w:proofErr w:type="spellEnd"/>
-            <w:r>
-              <w:rPr>
-                <w:rFonts w:ascii="GDSTransportWebsite" w:hAnsi="GDSTransportWebsite"/>
-                <w:color w:val="0A0A0A"/>
-              </w:rPr>
-              <w:t>’, ‘</w:t>
-            </w:r>
-            <w:proofErr w:type="spellStart"/>
-            <w:r>
-              <w:rPr>
-                <w:rFonts w:ascii="GDSTransportWebsite" w:hAnsi="GDSTransportWebsite"/>
-                <w:color w:val="0A0A0A"/>
-              </w:rPr>
-              <w:t>yyyy</w:t>
-            </w:r>
-            <w:proofErr w:type="spellEnd"/>
-            <w:r>
-              <w:rPr>
-                <w:rFonts w:ascii="GDSTransportWebsite" w:hAnsi="GDSTransportWebsite"/>
-                <w:color w:val="0A0A0A"/>
-              </w:rPr>
-              <w:t>-MM-dd’)}&gt;&gt;</w:t>
+            <w:r>
+              <w:rPr>
+                <w:rFonts w:ascii="GDSTransportWebsite" w:hAnsi="GDSTransportWebsite"/>
+                <w:color w:val="0A0A0A"/>
+              </w:rPr>
+              <w:t>&lt;&lt;es_&gt;&gt;</w:t>
             </w:r>
           </w:p>
         </w:tc>
@@ -8459,14 +8849,7 @@
         </w:trPr>
         <w:tc>
           <w:tcPr>
-            <w:tcW w:w="10059" w:type="dxa"/>
-            <w:gridSpan w:val="2"/>
-            <w:tcBorders>
-              <w:top w:val="nil"/>
-              <w:left w:val="nil"/>
-              <w:bottom w:val="nil"/>
-              <w:right w:val="nil"/>
-            </w:tcBorders>
+            <w:tcW w:w="10060" w:type="dxa"/>
           </w:tcPr>
           <w:p>
             <w:pPr>
@@ -8483,6 +8866,7 @@
                 <w:color w:val="0A0A0A"/>
                 <w:shd w:val="clear" w:color="auto" w:fill="FFFFFF"/>
               </w:rPr>
+              <w:lastRenderedPageBreak/>
               <w:t>&lt;&lt;</w:t>
             </w:r>
             <w:proofErr w:type="spellStart"/>
@@ -8526,13 +8910,12 @@
     </w:tbl>
     <w:p>
       <w:pPr>
-        <w:pBdr>
-          <w:bottom w:val="single" w:sz="4" w:space="1" w:color="000000"/>
-        </w:pBdr>
         <w:spacing w:before="120" w:after="120"/>
         <w:rPr>
           <w:rFonts w:ascii="GDSTransportWebsite" w:hAnsi="GDSTransportWebsite"/>
           <w:color w:val="0A0A0A"/>
+          <w:sz w:val="36"/>
+          <w:szCs w:val="36"/>
         </w:rPr>
       </w:pPr>
       <w:r>
@@ -8546,7 +8929,7 @@
     <w:p>
       <w:pPr>
         <w:pBdr>
-          <w:bottom w:val="single" w:sz="4" w:space="1" w:color="000000"/>
+          <w:bottom w:val="single" w:sz="4" w:space="1" w:color="auto"/>
         </w:pBdr>
         <w:spacing w:before="120" w:after="120"/>
         <w:rPr>
@@ -8558,12 +8941,14 @@
     <w:p>
       <w:pPr>
         <w:pBdr>
-          <w:bottom w:val="single" w:sz="4" w:space="1" w:color="000000"/>
+          <w:bottom w:val="single" w:sz="4" w:space="1" w:color="auto"/>
         </w:pBdr>
         <w:spacing w:before="120" w:after="120"/>
         <w:rPr>
           <w:rFonts w:ascii="GDSTransportWebsite" w:hAnsi="GDSTransportWebsite"/>
           <w:color w:val="0A0A0A"/>
+          <w:sz w:val="36"/>
+          <w:szCs w:val="36"/>
         </w:rPr>
       </w:pPr>
       <w:r>
@@ -8576,21 +8961,18 @@
         <w:t>Court location code</w:t>
       </w:r>
     </w:p>
-    <w:p>
-      <w:pPr>
-        <w:spacing w:before="120" w:after="120"/>
-        <w:rPr>
-          <w:rFonts w:ascii="GDSTransportWebsite" w:hAnsi="GDSTransportWebsite"/>
-          <w:color w:val="0A0A0A"/>
-          <w:shd w:val="clear" w:color="auto" w:fill="FFFFFF"/>
-        </w:rPr>
-      </w:pPr>
-    </w:p>
     <w:tbl>
       <w:tblPr>
         <w:tblStyle w:val="TableGrid"/>
         <w:tblW w:w="10065" w:type="dxa"/>
-        <w:tblInd w:w="-5" w:type="dxa"/>
+        <w:tblBorders>
+          <w:top w:val="none" w:sz="0" w:space="0" w:color="auto"/>
+          <w:left w:val="none" w:sz="0" w:space="0" w:color="auto"/>
+          <w:bottom w:val="none" w:sz="0" w:space="0" w:color="auto"/>
+          <w:right w:val="none" w:sz="0" w:space="0" w:color="auto"/>
+          <w:insideH w:val="none" w:sz="0" w:space="0" w:color="auto"/>
+          <w:insideV w:val="none" w:sz="0" w:space="0" w:color="auto"/>
+        </w:tblBorders>
         <w:tblLayout w:type="fixed"/>
         <w:tblLook w:val="04A0" w:firstRow="1" w:lastRow="0" w:firstColumn="1" w:lastColumn="0" w:noHBand="0" w:noVBand="1"/>
       </w:tblPr>
@@ -8609,14 +8991,12 @@
           </w:tcPr>
           <w:p>
             <w:pPr>
-              <w:pStyle w:val="NormalWeb"/>
-              <w:spacing w:before="40" w:beforeAutospacing="0" w:after="40" w:afterAutospacing="0"/>
+              <w:spacing w:before="40" w:after="40"/>
               <w:rPr>
                 <w:rFonts w:ascii="GDSTransportWebsite" w:hAnsi="GDSTransportWebsite"/>
                 <w:b/>
                 <w:bCs/>
                 <w:color w:val="0A0A0A"/>
-                <w:shd w:val="clear" w:color="auto" w:fill="FFFFFF"/>
               </w:rPr>
             </w:pPr>
             <w:r>
@@ -8625,9 +9005,7 @@
                 <w:b/>
                 <w:bCs/>
                 <w:color w:val="0A0A0A"/>
-                <w:shd w:val="clear" w:color="auto" w:fill="FFFFFF"/>
-              </w:rPr>
-              <w:lastRenderedPageBreak/>
+              </w:rPr>
               <w:t xml:space="preserve">Code for </w:t>
             </w:r>
             <w:r>
@@ -8646,7 +9024,6 @@
                 <w:b/>
                 <w:bCs/>
                 <w:color w:val="0A0A0A"/>
-                <w:shd w:val="clear" w:color="auto" w:fill="FFFFFF"/>
               </w:rPr>
               <w:t>court</w:t>
             </w:r>
@@ -8686,14 +9063,7 @@
                 <w:rFonts w:ascii="GDSTransportWebsite" w:hAnsi="GDSTransportWebsite"/>
                 <w:color w:val="0A0A0A"/>
               </w:rPr>
-              <w:t xml:space="preserve"> </w:t>
-            </w:r>
-            <w:r>
-              <w:rPr>
-                <w:rFonts w:ascii="GDSTransportWebsite" w:hAnsi="GDSTransportWebsite"/>
-                <w:color w:val="0A0A0A"/>
-              </w:rPr>
-              <w:t>&gt;&gt;</w:t>
+              <w:t xml:space="preserve"> &gt;&gt;</w:t>
             </w:r>
           </w:p>
           <w:p>
@@ -8717,14 +9087,12 @@
           </w:tcPr>
           <w:p>
             <w:pPr>
-              <w:pStyle w:val="NormalWeb"/>
-              <w:spacing w:before="40" w:beforeAutospacing="0" w:after="40" w:afterAutospacing="0"/>
+              <w:spacing w:before="40" w:after="40"/>
               <w:rPr>
                 <w:rFonts w:ascii="GDSTransportWebsite" w:hAnsi="GDSTransportWebsite"/>
                 <w:b/>
                 <w:bCs/>
                 <w:color w:val="0A0A0A"/>
-                <w:shd w:val="clear" w:color="auto" w:fill="FFFFFF"/>
               </w:rPr>
             </w:pPr>
             <w:r>
@@ -8733,7 +9101,6 @@
                 <w:b/>
                 <w:bCs/>
                 <w:color w:val="0A0A0A"/>
-                <w:shd w:val="clear" w:color="auto" w:fill="FFFFFF"/>
               </w:rPr>
               <w:t>Reason</w:t>
             </w:r>
@@ -8779,14 +9146,7 @@
                 <w:rFonts w:ascii="GDSTransportWebsite" w:hAnsi="GDSTransportWebsite"/>
                 <w:color w:val="0A0A0A"/>
               </w:rPr>
-              <w:t xml:space="preserve"> </w:t>
-            </w:r>
-            <w:r>
-              <w:rPr>
-                <w:rFonts w:ascii="GDSTransportWebsite" w:hAnsi="GDSTransportWebsite"/>
-                <w:color w:val="0A0A0A"/>
-              </w:rPr>
-              <w:t>&gt;&gt;</w:t>
+              <w:t xml:space="preserve"> &gt;&gt;</w:t>
             </w:r>
           </w:p>
           <w:p>
@@ -8904,7 +9264,7 @@
     <w:p>
       <w:pPr>
         <w:pBdr>
-          <w:bottom w:val="single" w:sz="4" w:space="1" w:color="000000"/>
+          <w:bottom w:val="single" w:sz="4" w:space="1" w:color="auto"/>
         </w:pBdr>
         <w:spacing w:before="120" w:after="120"/>
         <w:rPr>
@@ -8929,6 +9289,14 @@
         <w:tblStyle w:val="TableGrid"/>
         <w:tblW w:w="10060" w:type="dxa"/>
         <w:tblInd w:w="-5" w:type="dxa"/>
+        <w:tblBorders>
+          <w:top w:val="none" w:sz="0" w:space="0" w:color="auto"/>
+          <w:left w:val="none" w:sz="0" w:space="0" w:color="auto"/>
+          <w:bottom w:val="none" w:sz="0" w:space="0" w:color="auto"/>
+          <w:right w:val="none" w:sz="0" w:space="0" w:color="auto"/>
+          <w:insideH w:val="none" w:sz="0" w:space="0" w:color="auto"/>
+          <w:insideV w:val="none" w:sz="0" w:space="0" w:color="auto"/>
+        </w:tblBorders>
         <w:tblLayout w:type="fixed"/>
         <w:tblLook w:val="04A0" w:firstRow="1" w:lastRow="0" w:firstColumn="1" w:lastColumn="0" w:noHBand="0" w:noVBand="1"/>
       </w:tblPr>
@@ -8943,12 +9311,6 @@
         <w:tc>
           <w:tcPr>
             <w:tcW w:w="3542" w:type="dxa"/>
-            <w:tcBorders>
-              <w:top w:val="nil"/>
-              <w:left w:val="nil"/>
-              <w:bottom w:val="nil"/>
-              <w:right w:val="nil"/>
-            </w:tcBorders>
           </w:tcPr>
           <w:p>
             <w:pPr>
@@ -8970,9 +9332,13 @@
                 <w:color w:val="0A0A0A"/>
                 <w:shd w:val="clear" w:color="auto" w:fill="FFFFFF"/>
               </w:rPr>
-              <w:t>Does anyone require support for a court hearing</w:t>
-            </w:r>
-            <w:r>
+              <w:t>Do you believe you, or a witness who will give evidence on your behalf are vulnerable?</w:t>
+            </w:r>
+          </w:p>
+          <w:p>
+            <w:pPr>
+              <w:pStyle w:val="NormalWeb"/>
+              <w:spacing w:before="40" w:beforeAutospacing="0" w:after="40" w:afterAutospacing="0"/>
               <w:rPr>
                 <w:rFonts w:ascii="GDSTransportWebsite" w:hAnsi="GDSTransportWebsite"/>
                 <w:b/>
@@ -8980,19 +9346,12 @@
                 <w:color w:val="0A0A0A"/>
                 <w:shd w:val="clear" w:color="auto" w:fill="FFFFFF"/>
               </w:rPr>
-              <w:t>?</w:t>
-            </w:r>
+            </w:pPr>
           </w:p>
         </w:tc>
         <w:tc>
           <w:tcPr>
             <w:tcW w:w="6518" w:type="dxa"/>
-            <w:tcBorders>
-              <w:top w:val="nil"/>
-              <w:left w:val="nil"/>
-              <w:bottom w:val="nil"/>
-              <w:right w:val="nil"/>
-            </w:tcBorders>
           </w:tcPr>
           <w:p>
             <w:pPr>
@@ -9007,23 +9366,23 @@
                 <w:rFonts w:ascii="GDSTransportWebsite" w:hAnsi="GDSTransportWebsite"/>
                 <w:color w:val="0A0A0A"/>
               </w:rPr>
-              <w:t>&lt;&lt;cs_</w:t>
-            </w:r>
-            <w:proofErr w:type="gramStart"/>
-            <w:r>
-              <w:rPr>
-                <w:rFonts w:ascii="GDSTransportWebsite" w:hAnsi="GDSTransportWebsite"/>
-                <w:color w:val="0A0A0A"/>
-              </w:rPr>
-              <w:t>{!isBlank</w:t>
-            </w:r>
-            <w:proofErr w:type="gramEnd"/>
-            <w:r>
-              <w:rPr>
-                <w:rFonts w:ascii="GDSTransportWebsite" w:hAnsi="GDSTransportWebsite"/>
-                <w:color w:val="0A0A0A"/>
-              </w:rPr>
-              <w:t xml:space="preserve">(hearingSupport)}&gt;&gt;hearingSupport.supportRequirements&gt;&gt;&lt;&lt;es_&gt;&gt; </w:t>
+              <w:t>&lt;&lt;</w:t>
+            </w:r>
+            <w:proofErr w:type="spellStart"/>
+            <w:r>
+              <w:rPr>
+                <w:rFonts w:ascii="GDSTransportWebsite" w:hAnsi="GDSTransportWebsite"/>
+                <w:color w:val="0A0A0A"/>
+              </w:rPr>
+              <w:t>vulnerabilityQuestions.vulnerabilityAdjustmentsRequired</w:t>
+            </w:r>
+            <w:proofErr w:type="spellEnd"/>
+            <w:r>
+              <w:rPr>
+                <w:rFonts w:ascii="GDSTransportWebsite" w:hAnsi="GDSTransportWebsite"/>
+                <w:color w:val="0A0A0A"/>
+              </w:rPr>
+              <w:t>&gt;&gt;</w:t>
             </w:r>
           </w:p>
           <w:p>
@@ -9044,12 +9403,6 @@
         <w:tc>
           <w:tcPr>
             <w:tcW w:w="3542" w:type="dxa"/>
-            <w:tcBorders>
-              <w:top w:val="nil"/>
-              <w:left w:val="nil"/>
-              <w:bottom w:val="nil"/>
-              <w:right w:val="nil"/>
-            </w:tcBorders>
           </w:tcPr>
           <w:p>
             <w:pPr>
@@ -9071,10 +9424,13 @@
                 <w:color w:val="0A0A0A"/>
                 <w:shd w:val="clear" w:color="auto" w:fill="FFFFFF"/>
               </w:rPr>
-              <w:t xml:space="preserve">Please name all the people who need support and the kind of support they will need. For example, </w:t>
-            </w:r>
-            <w:proofErr w:type="gramStart"/>
-            <w:r>
+              <w:t>If you have answered “Yes” to question 1,</w:t>
+            </w:r>
+          </w:p>
+          <w:p>
+            <w:pPr>
+              <w:pStyle w:val="NormalWeb"/>
+              <w:spacing w:before="40" w:beforeAutospacing="0" w:after="40" w:afterAutospacing="0"/>
               <w:rPr>
                 <w:rFonts w:ascii="GDSTransportWebsite" w:hAnsi="GDSTransportWebsite"/>
                 <w:b/>
@@ -9082,9 +9438,7 @@
                 <w:color w:val="0A0A0A"/>
                 <w:shd w:val="clear" w:color="auto" w:fill="FFFFFF"/>
               </w:rPr>
-              <w:t>Jane Smith:</w:t>
-            </w:r>
-            <w:proofErr w:type="gramEnd"/>
+            </w:pPr>
             <w:r>
               <w:rPr>
                 <w:rFonts w:ascii="GDSTransportWebsite" w:hAnsi="GDSTransportWebsite"/>
@@ -9093,19 +9447,26 @@
                 <w:color w:val="0A0A0A"/>
                 <w:shd w:val="clear" w:color="auto" w:fill="FFFFFF"/>
               </w:rPr>
-              <w:t xml:space="preserve"> requires wheelchair access</w:t>
-            </w:r>
+              <w:t>How are you or the witness vulnerable and what support or adjustments do you want the court to consider?</w:t>
+            </w:r>
+          </w:p>
+          <w:p>
+            <w:pPr>
+              <w:pStyle w:val="NormalWeb"/>
+              <w:spacing w:before="40" w:beforeAutospacing="0" w:after="40" w:afterAutospacing="0"/>
+              <w:rPr>
+                <w:rFonts w:ascii="GDSTransportWebsite" w:hAnsi="GDSTransportWebsite"/>
+                <w:b/>
+                <w:bCs/>
+                <w:color w:val="0A0A0A"/>
+                <w:shd w:val="clear" w:color="auto" w:fill="FFFFFF"/>
+              </w:rPr>
+            </w:pPr>
           </w:p>
         </w:tc>
         <w:tc>
           <w:tcPr>
             <w:tcW w:w="6518" w:type="dxa"/>
-            <w:tcBorders>
-              <w:top w:val="nil"/>
-              <w:left w:val="nil"/>
-              <w:bottom w:val="nil"/>
-              <w:right w:val="nil"/>
-            </w:tcBorders>
           </w:tcPr>
           <w:p>
             <w:pPr>
@@ -9119,6 +9480,99 @@
               <w:rPr>
                 <w:rFonts w:ascii="GDSTransportWebsite" w:hAnsi="GDSTransportWebsite"/>
                 <w:color w:val="0A0A0A"/>
+              </w:rPr>
+              <w:t xml:space="preserve">&lt;&lt; </w:t>
+            </w:r>
+            <w:proofErr w:type="spellStart"/>
+            <w:r>
+              <w:rPr>
+                <w:rFonts w:ascii="GDSTransportWebsite" w:hAnsi="GDSTransportWebsite"/>
+                <w:color w:val="0A0A0A"/>
+              </w:rPr>
+              <w:t>vulnerabilityQuestions.vulnerabilityAdjustments</w:t>
+            </w:r>
+            <w:proofErr w:type="spellEnd"/>
+            <w:r>
+              <w:rPr>
+                <w:rFonts w:ascii="GDSTransportWebsite" w:hAnsi="GDSTransportWebsite"/>
+                <w:color w:val="0A0A0A"/>
+              </w:rPr>
+              <w:t>&gt;&gt;</w:t>
+            </w:r>
+          </w:p>
+          <w:p>
+            <w:pPr>
+              <w:spacing w:before="40" w:after="40"/>
+              <w:rPr>
+                <w:rFonts w:ascii="GDSTransportWebsite" w:hAnsi="GDSTransportWebsite"/>
+                <w:color w:val="0A0A0A"/>
+              </w:rPr>
+            </w:pPr>
+          </w:p>
+        </w:tc>
+      </w:tr>
+      <w:tr>
+        <w:trPr>
+          <w:trHeight w:val="680"/>
+        </w:trPr>
+        <w:tc>
+          <w:tcPr>
+            <w:tcW w:w="3542" w:type="dxa"/>
+          </w:tcPr>
+          <w:p>
+            <w:pPr>
+              <w:pStyle w:val="NormalWeb"/>
+              <w:spacing w:before="40" w:beforeAutospacing="0" w:after="40" w:afterAutospacing="0"/>
+              <w:rPr>
+                <w:rFonts w:ascii="GDSTransportWebsite" w:hAnsi="GDSTransportWebsite"/>
+                <w:b/>
+                <w:bCs/>
+                <w:color w:val="0A0A0A"/>
+                <w:shd w:val="clear" w:color="auto" w:fill="FFFFFF"/>
+              </w:rPr>
+            </w:pPr>
+            <w:r>
+              <w:rPr>
+                <w:rFonts w:ascii="GDSTransportWebsite" w:hAnsi="GDSTransportWebsite"/>
+                <w:b/>
+                <w:bCs/>
+                <w:color w:val="0A0A0A"/>
+                <w:shd w:val="clear" w:color="auto" w:fill="FFFFFF"/>
+              </w:rPr>
+              <w:t>Support required</w:t>
+            </w:r>
+          </w:p>
+          <w:p>
+            <w:pPr>
+              <w:pStyle w:val="NormalWeb"/>
+              <w:spacing w:before="40" w:beforeAutospacing="0" w:after="40" w:afterAutospacing="0"/>
+              <w:rPr>
+                <w:rFonts w:ascii="GDSTransportWebsite" w:hAnsi="GDSTransportWebsite"/>
+                <w:b/>
+                <w:bCs/>
+                <w:color w:val="0A0A0A"/>
+                <w:shd w:val="clear" w:color="auto" w:fill="FFFFFF"/>
+              </w:rPr>
+            </w:pPr>
+          </w:p>
+        </w:tc>
+        <w:tc>
+          <w:tcPr>
+            <w:tcW w:w="6518" w:type="dxa"/>
+          </w:tcPr>
+          <w:p>
+            <w:pPr>
+              <w:spacing w:before="40" w:after="40"/>
+              <w:rPr>
+                <w:rFonts w:ascii="GDSTransportWebsite" w:hAnsi="GDSTransportWebsite"/>
+                <w:color w:val="0A0A0A"/>
+                <w:shd w:val="clear" w:color="auto" w:fill="FFFFFF"/>
+              </w:rPr>
+            </w:pPr>
+            <w:r>
+              <w:rPr>
+                <w:rFonts w:ascii="GDSTransportWebsite" w:hAnsi="GDSTransportWebsite"/>
+                <w:color w:val="0A0A0A"/>
                 <w:shd w:val="clear" w:color="auto" w:fill="FFFFFF"/>
               </w:rPr>
               <w:t>&lt;&lt;cs_</w:t>
@@ -9130,8 +9584,26 @@
                 <w:color w:val="0A0A0A"/>
                 <w:shd w:val="clear" w:color="auto" w:fill="FFFFFF"/>
               </w:rPr>
-              <w:t>{!isBlank</w:t>
-            </w:r>
+              <w:t>{</w:t>
+            </w:r>
+            <w:r>
+              <w:rPr>
+                <w:rFonts w:ascii="GDSTransportWebsite" w:hAnsi="GDSTransportWebsite"/>
+                <w:color w:val="0A0A0A"/>
+                <w:shd w:val="clear" w:color="auto" w:fill="FFFFFF"/>
+              </w:rPr>
+              <w:t>!</w:t>
+            </w:r>
+            <w:proofErr w:type="spellStart"/>
+            <w:r>
+              <w:rPr>
+                <w:rFonts w:ascii="GDSTransportWebsite" w:hAnsi="GDSTransportWebsite"/>
+                <w:color w:val="0A0A0A"/>
+                <w:shd w:val="clear" w:color="auto" w:fill="FFFFFF"/>
+              </w:rPr>
+              <w:t>isBlank</w:t>
+            </w:r>
+            <w:proofErr w:type="spellEnd"/>
             <w:proofErr w:type="gramEnd"/>
             <w:r>
               <w:rPr>
@@ -9139,24 +9611,86 @@
                 <w:color w:val="0A0A0A"/>
                 <w:shd w:val="clear" w:color="auto" w:fill="FFFFFF"/>
               </w:rPr>
-              <w:t>(hearingSupport)}&gt;&gt;hearingSupport.supportRequirementsA</w:t>
-            </w:r>
-            <w:r>
-              <w:rPr>
-                <w:rFonts w:ascii="GDSTransportWebsite" w:hAnsi="GDSTransportWebsite"/>
-                <w:color w:val="0A0A0A"/>
-                <w:shd w:val="clear" w:color="auto" w:fill="FFFFFF"/>
-              </w:rPr>
-              <w:t>d</w:t>
-            </w:r>
-            <w:r>
-              <w:rPr>
-                <w:rFonts w:ascii="GDSTransportWebsite" w:hAnsi="GDSTransportWebsite"/>
-                <w:color w:val="0A0A0A"/>
-                <w:shd w:val="clear" w:color="auto" w:fill="FFFFFF"/>
-              </w:rPr>
-              <w:t>ditional&gt;&gt;&lt;&lt;es_&gt;&gt;</w:t>
-            </w:r>
+              <w:t>(</w:t>
+            </w:r>
+            <w:proofErr w:type="spellStart"/>
+            <w:r>
+              <w:rPr>
+                <w:rFonts w:ascii="GDSTransportWebsite" w:hAnsi="GDSTransportWebsite"/>
+                <w:color w:val="0A0A0A"/>
+                <w:shd w:val="clear" w:color="auto" w:fill="FFFFFF"/>
+              </w:rPr>
+              <w:t>hearingSupport</w:t>
+            </w:r>
+            <w:proofErr w:type="spellEnd"/>
+            <w:r>
+              <w:rPr>
+                <w:rFonts w:ascii="GDSTransportWebsite" w:hAnsi="GDSTransportWebsite"/>
+                <w:color w:val="0A0A0A"/>
+                <w:shd w:val="clear" w:color="auto" w:fill="FFFFFF"/>
+              </w:rPr>
+              <w:t>)</w:t>
+            </w:r>
+            <w:r>
+              <w:rPr>
+                <w:rFonts w:ascii="GDSTransportWebsite" w:hAnsi="GDSTransportWebsite"/>
+                <w:color w:val="0A0A0A"/>
+                <w:shd w:val="clear" w:color="auto" w:fill="FFFFFF"/>
+              </w:rPr>
+              <w:t>}&gt;&gt;</w:t>
+            </w:r>
+            <w:r>
+              <w:rPr>
+                <w:rFonts w:ascii="GDSTransportWebsite" w:hAnsi="GDSTransportWebsite"/>
+                <w:color w:val="0A0A0A"/>
+                <w:shd w:val="clear" w:color="auto" w:fill="FFFFFF"/>
+              </w:rPr>
+              <w:t>&lt;&lt;</w:t>
+            </w:r>
+            <w:proofErr w:type="spellStart"/>
+            <w:r>
+              <w:rPr>
+                <w:rFonts w:ascii="GDSTransportWebsite" w:hAnsi="GDSTransportWebsite"/>
+                <w:color w:val="0A0A0A"/>
+                <w:shd w:val="clear" w:color="auto" w:fill="FFFFFF"/>
+              </w:rPr>
+              <w:t>hearingSupport</w:t>
+            </w:r>
+            <w:proofErr w:type="spellEnd"/>
+            <w:r>
+              <w:rPr>
+                <w:rFonts w:ascii="GDSTransportWebsite" w:hAnsi="GDSTransportWebsite"/>
+                <w:color w:val="0A0A0A"/>
+                <w:shd w:val="clear" w:color="auto" w:fill="FFFFFF"/>
+              </w:rPr>
+              <w:t>&gt;&gt;</w:t>
+            </w:r>
+            <w:r>
+              <w:rPr>
+                <w:rFonts w:ascii="GDSTransportWebsite" w:hAnsi="GDSTransportWebsite"/>
+                <w:color w:val="0A0A0A"/>
+                <w:shd w:val="clear" w:color="auto" w:fill="FFFFFF"/>
+              </w:rPr>
+              <w:t>&lt;&lt;else&gt;&gt;Not Provided</w:t>
+            </w:r>
+            <w:r>
+              <w:rPr>
+                <w:rFonts w:ascii="GDSTransportWebsite" w:hAnsi="GDSTransportWebsite"/>
+                <w:color w:val="0A0A0A"/>
+                <w:shd w:val="clear" w:color="auto" w:fill="FFFFFF"/>
+              </w:rPr>
+              <w:t>&lt;&lt;es_&gt;&gt;</w:t>
+            </w:r>
+          </w:p>
+          <w:p>
+            <w:pPr>
+              <w:spacing w:before="40" w:after="40"/>
+              <w:rPr>
+                <w:rFonts w:ascii="GDSTransportWebsite" w:hAnsi="GDSTransportWebsite"/>
+                <w:color w:val="0A0A0A"/>
+                <w:shd w:val="clear" w:color="auto" w:fill="FFFFFF"/>
+              </w:rPr>
+            </w:pPr>
           </w:p>
         </w:tc>
       </w:tr>
@@ -9290,6 +9824,7 @@
                 <w:color w:val="0A0A0A"/>
                 <w:shd w:val="clear" w:color="auto" w:fill="FFFFFF"/>
               </w:rPr>
+              <w:lastRenderedPageBreak/>
               <w:t>Do you intend to make any applications in the future?</w:t>
             </w:r>
           </w:p>
@@ -9714,7 +10249,6 @@
                 <w:rFonts w:ascii="GDSTransportWebsite" w:hAnsi="GDSTransportWebsite"/>
                 <w:color w:val="0A0A0A"/>
               </w:rPr>
-              <w:lastRenderedPageBreak/>
               <w:t>&lt;&lt;</w:t>
             </w:r>
             <w:proofErr w:type="spellStart"/>
@@ -11915,6 +12449,33 @@
 </file>
 
 <file path=customXml/item1.xml><?xml version="1.0" encoding="utf-8"?>
+<p:properties xmlns:p="http://schemas.microsoft.com/office/2006/metadata/properties" xmlns:xsi="http://www.w3.org/2001/XMLSchema-instance" xmlns:pc="http://schemas.microsoft.com/office/infopath/2007/PartnerControls">
+  <documentManagement>
+    <Stage xmlns="f336f4fe-8719-4ea2-b5d6-29b3a580aeb4">In Approval</Stage>
+    <Next_x0020_Stage xmlns="f336f4fe-8719-4ea2-b5d6-29b3a580aeb4">ApproveOrReject</Next_x0020_Stage>
+    <Admin_x0020_Action xmlns="f336f4fe-8719-4ea2-b5d6-29b3a580aeb4" xsi:nil="true"/>
+    <Template_x0020_Category xmlns="f336f4fe-8719-4ea2-b5d6-29b3a580aeb4">Hearing Requirements Notice - HRN</Template_x0020_Category>
+    <Action xmlns="f336f4fe-8719-4ea2-b5d6-29b3a580aeb4" xsi:nil="true"/>
+    <Purpose1 xmlns="f336f4fe-8719-4ea2-b5d6-29b3a580aeb4">Directions Questionnaire</Purpose1>
+    <Template_x0020_Language xmlns="f336f4fe-8719-4ea2-b5d6-29b3a580aeb4">English - ENG</Template_x0020_Language>
+    <Rename xmlns="f336f4fe-8719-4ea2-b5d6-29b3a580aeb4">true</Rename>
+    <Tornado_x0020_Filename xmlns="f336f4fe-8719-4ea2-b5d6-29b3a580aeb4" xsi:nil="true"/>
+    <Approval_x0020_Request_x0020_Comment xmlns="f336f4fe-8719-4ea2-b5d6-29b3a580aeb4">Hi Abul 
+Please approve below documents for https://tools.hmcts.net/jira/browse/CIV-2329
+Astha</Approval_x0020_Request_x0020_Comment>
+    <Publication_x0020_Date xmlns="f336f4fe-8719-4ea2-b5d6-29b3a580aeb4">2020-12-09T00:00:00+00:00</Publication_x0020_Date>
+    <SharedWithUsers xmlns="f336f4fe-8719-4ea2-b5d6-29b3a580aeb4">
+      <UserInfo>
+        <DisplayName>Robert Allright</DisplayName>
+        <AccountId>23</AccountId>
+        <AccountType/>
+      </UserInfo>
+    </SharedWithUsers>
+  </documentManagement>
+</p:properties>
+</file>
+
+<file path=customXml/item2.xml><?xml version="1.0" encoding="utf-8"?>
 <ct:contentTypeSchema xmlns:ct="http://schemas.microsoft.com/office/2006/metadata/contentType" xmlns:ma="http://schemas.microsoft.com/office/2006/metadata/properties/metaAttributes" ct:_="" ma:_="" ma:contentTypeName="_CtTemplate" ma:contentTypeID="0x01010064A5FDCCFB03F540B94405305D7DE14F00A4F8B82F7CEF57469A8FE5CEAB7A0EE0" ma:contentTypeVersion="54" ma:contentTypeDescription="Part of Template Management with Site Columns representing custom attributes." ma:contentTypeScope="" ma:versionID="c2ae9af6f2d07f5c87e529250672afb5">
   <xsd:schema xmlns:xsd="http://www.w3.org/2001/XMLSchema" xmlns:xs="http://www.w3.org/2001/XMLSchema" xmlns:p="http://schemas.microsoft.com/office/2006/metadata/properties" xmlns:ns2="f336f4fe-8719-4ea2-b5d6-29b3a580aeb4" xmlns:ns3="b57b892a-dd61-4bba-b372-a8d93da2c7e6" targetNamespace="http://schemas.microsoft.com/office/2006/metadata/properties" ma:root="true" ma:fieldsID="5cc5ae0d05cbe82a12e0833457866b27" ns2:_="" ns3:_="">
     <xsd:import namespace="f336f4fe-8719-4ea2-b5d6-29b3a580aeb4"/>
@@ -12230,38 +12791,7 @@
 </ct:contentTypeSchema>
 </file>
 
-<file path=customXml/item2.xml><?xml version="1.0" encoding="utf-8"?>
-<p:properties xmlns:p="http://schemas.microsoft.com/office/2006/metadata/properties" xmlns:xsi="http://www.w3.org/2001/XMLSchema-instance" xmlns:pc="http://schemas.microsoft.com/office/infopath/2007/PartnerControls">
-  <documentManagement>
-    <Stage xmlns="f336f4fe-8719-4ea2-b5d6-29b3a580aeb4">In Approval</Stage>
-    <Next_x0020_Stage xmlns="f336f4fe-8719-4ea2-b5d6-29b3a580aeb4">ApproveOrReject</Next_x0020_Stage>
-    <Admin_x0020_Action xmlns="f336f4fe-8719-4ea2-b5d6-29b3a580aeb4" xsi:nil="true"/>
-    <Template_x0020_Category xmlns="f336f4fe-8719-4ea2-b5d6-29b3a580aeb4">Hearing Requirements Notice - HRN</Template_x0020_Category>
-    <Action xmlns="f336f4fe-8719-4ea2-b5d6-29b3a580aeb4" xsi:nil="true"/>
-    <Purpose1 xmlns="f336f4fe-8719-4ea2-b5d6-29b3a580aeb4">Directions Questionnaire</Purpose1>
-    <Template_x0020_Language xmlns="f336f4fe-8719-4ea2-b5d6-29b3a580aeb4">English - ENG</Template_x0020_Language>
-    <Rename xmlns="f336f4fe-8719-4ea2-b5d6-29b3a580aeb4">true</Rename>
-    <Tornado_x0020_Filename xmlns="f336f4fe-8719-4ea2-b5d6-29b3a580aeb4" xsi:nil="true"/>
-    <Approval_x0020_Request_x0020_Comment xmlns="f336f4fe-8719-4ea2-b5d6-29b3a580aeb4">Hi Abul 
-Please approve below documents for https://tools.hmcts.net/jira/browse/CIV-2329
-Astha</Approval_x0020_Request_x0020_Comment>
-    <Publication_x0020_Date xmlns="f336f4fe-8719-4ea2-b5d6-29b3a580aeb4">2020-12-09T00:00:00+00:00</Publication_x0020_Date>
-    <SharedWithUsers xmlns="f336f4fe-8719-4ea2-b5d6-29b3a580aeb4">
-      <UserInfo>
-        <DisplayName>Robert Allright</DisplayName>
-        <AccountId>23</AccountId>
-        <AccountType/>
-      </UserInfo>
-    </SharedWithUsers>
-  </documentManagement>
-</p:properties>
-</file>
-
 <file path=customXml/item3.xml><?xml version="1.0" encoding="utf-8"?>
-<b:Sources xmlns:b="http://schemas.openxmlformats.org/officeDocument/2006/bibliography" xmlns="http://schemas.openxmlformats.org/officeDocument/2006/bibliography" SelectedStyle="\APASixthEditionOfficeOnline.xsl" StyleName="APA" Version="6"/>
-</file>
-
-<file path=customXml/item4.xml><?xml version="1.0" encoding="utf-8"?>
 <?mso-contentType ?>
 <FormTemplates xmlns="http://schemas.microsoft.com/sharepoint/v3/contenttype/forms">
   <Display>DocumentLibraryForm</Display>
@@ -12270,7 +12800,21 @@
 </FormTemplates>
 </file>
 
+<file path=customXml/item4.xml><?xml version="1.0" encoding="utf-8"?>
+<b:Sources xmlns:b="http://schemas.openxmlformats.org/officeDocument/2006/bibliography" xmlns="http://schemas.openxmlformats.org/officeDocument/2006/bibliography" SelectedStyle="\APASixthEditionOfficeOnline.xsl" StyleName="APA" Version="6"/>
+</file>
+
 <file path=customXml/itemProps1.xml><?xml version="1.0" encoding="utf-8"?>
+<ds:datastoreItem xmlns:ds="http://schemas.openxmlformats.org/officeDocument/2006/customXml" ds:itemID="{167D3FB0-0D1A-4A81-8A96-EE2F37F3B125}">
+  <ds:schemaRefs>
+    <ds:schemaRef ds:uri="http://schemas.microsoft.com/office/2006/metadata/properties"/>
+    <ds:schemaRef ds:uri="http://schemas.microsoft.com/office/infopath/2007/PartnerControls"/>
+    <ds:schemaRef ds:uri="f336f4fe-8719-4ea2-b5d6-29b3a580aeb4"/>
+  </ds:schemaRefs>
+</ds:datastoreItem>
+</file>
+
+<file path=customXml/itemProps2.xml><?xml version="1.0" encoding="utf-8"?>
 <ds:datastoreItem xmlns:ds="http://schemas.openxmlformats.org/officeDocument/2006/customXml" ds:itemID="{13BD70DB-DEBA-4976-81C2-4E2CE12B5CBE}">
   <ds:schemaRefs>
     <ds:schemaRef ds:uri="http://schemas.microsoft.com/office/2006/metadata/contentType"/>
@@ -12289,28 +12833,18 @@
 </ds:datastoreItem>
 </file>
 
-<file path=customXml/itemProps2.xml><?xml version="1.0" encoding="utf-8"?>
-<ds:datastoreItem xmlns:ds="http://schemas.openxmlformats.org/officeDocument/2006/customXml" ds:itemID="{167D3FB0-0D1A-4A81-8A96-EE2F37F3B125}">
+<file path=customXml/itemProps3.xml><?xml version="1.0" encoding="utf-8"?>
+<ds:datastoreItem xmlns:ds="http://schemas.openxmlformats.org/officeDocument/2006/customXml" ds:itemID="{B979ABCF-6006-4211-8C04-D08E1C55C8F9}">
   <ds:schemaRefs>
-    <ds:schemaRef ds:uri="http://schemas.microsoft.com/office/2006/metadata/properties"/>
-    <ds:schemaRef ds:uri="http://schemas.microsoft.com/office/infopath/2007/PartnerControls"/>
-    <ds:schemaRef ds:uri="f336f4fe-8719-4ea2-b5d6-29b3a580aeb4"/>
-  </ds:schemaRefs>
-</ds:datastoreItem>
-</file>
-
-<file path=customXml/itemProps3.xml><?xml version="1.0" encoding="utf-8"?>
-<ds:datastoreItem xmlns:ds="http://schemas.openxmlformats.org/officeDocument/2006/customXml" ds:itemID="{D9CC73D4-2572-D642-B334-03ABC33F70A6}">
-  <ds:schemaRefs>
-    <ds:schemaRef ds:uri="http://schemas.openxmlformats.org/officeDocument/2006/bibliography"/>
+    <ds:schemaRef ds:uri="http://schemas.microsoft.com/sharepoint/v3/contenttype/forms"/>
   </ds:schemaRefs>
 </ds:datastoreItem>
 </file>
 
 <file path=customXml/itemProps4.xml><?xml version="1.0" encoding="utf-8"?>
-<ds:datastoreItem xmlns:ds="http://schemas.openxmlformats.org/officeDocument/2006/customXml" ds:itemID="{B979ABCF-6006-4211-8C04-D08E1C55C8F9}">
+<ds:datastoreItem xmlns:ds="http://schemas.openxmlformats.org/officeDocument/2006/customXml" ds:itemID="{D9CC73D4-2572-D642-B334-03ABC33F70A6}">
   <ds:schemaRefs>
-    <ds:schemaRef ds:uri="http://schemas.microsoft.com/sharepoint/v3/contenttype/forms"/>
+    <ds:schemaRef ds:uri="http://schemas.openxmlformats.org/officeDocument/2006/bibliography"/>
   </ds:schemaRefs>
 </ds:datastoreItem>
 </file>

</xml_diff>

<commit_message>
updated docmosis templates, removed HNL toggles, updated tests
</commit_message>
<xml_diff>
--- a/docker/docmosis/templates/CV-UNS-HRN-ENG-01173.docx
+++ b/docker/docmosis/templates/CV-UNS-HRN-ENG-01173.docx
@@ -818,6 +818,479 @@
         </w:tc>
       </w:tr>
       <w:tr>
+        <w:tc>
+          <w:tcPr>
+            <w:tcW w:w="3405" w:type="dxa"/>
+          </w:tcPr>
+          <w:p>
+            <w:pPr>
+              <w:pStyle w:val="NormalWeb"/>
+              <w:spacing w:before="40" w:beforeAutospacing="0" w:after="40" w:afterAutospacing="0"/>
+            </w:pPr>
+            <w:r>
+              <w:rPr>
+                <w:rFonts w:ascii="GDSTransportWebsite" w:hAnsi="GDSTransportWebsite"/>
+                <w:b/>
+                <w:bCs/>
+                <w:color w:val="0A0A0A"/>
+                <w:shd w:val="clear" w:color="auto" w:fill="FFFFFF"/>
+              </w:rPr>
+              <w:t xml:space="preserve">Address </w:t>
+            </w:r>
+          </w:p>
+        </w:tc>
+        <w:tc>
+          <w:tcPr>
+            <w:tcW w:w="6660" w:type="dxa"/>
+            <w:gridSpan w:val="4"/>
+          </w:tcPr>
+          <w:p>
+            <w:pPr>
+              <w:spacing w:before="40" w:after="40"/>
+              <w:rPr>
+                <w:rFonts w:ascii="Arial" w:hAnsi="Arial" w:cs="Arial"/>
+                <w:sz w:val="22"/>
+                <w:szCs w:val="22"/>
+              </w:rPr>
+            </w:pPr>
+            <w:r>
+              <w:rPr>
+                <w:rFonts w:ascii="GDSTransportWebsite" w:hAnsi="GDSTransportWebsite"/>
+                <w:color w:val="0A0A0A"/>
+              </w:rPr>
+              <w:t>&lt;&lt;cs_{</w:t>
+            </w:r>
+            <w:proofErr w:type="gramStart"/>
+            <w:r>
+              <w:rPr>
+                <w:rFonts w:ascii="GDSTransportWebsite" w:hAnsi="GDSTransportWebsite"/>
+                <w:color w:val="0A0A0A"/>
+              </w:rPr>
+              <w:t>applicant.primaryAddress.AddressLine</w:t>
+            </w:r>
+            <w:proofErr w:type="gramEnd"/>
+            <w:r>
+              <w:rPr>
+                <w:rFonts w:ascii="GDSTransportWebsite" w:hAnsi="GDSTransportWebsite"/>
+                <w:color w:val="0A0A0A"/>
+              </w:rPr>
+              <w:t>1!=null}&gt;&gt;&lt;&lt;applicant.primaryAddress.AddressLine1&gt;&gt;&lt;&lt;es_&gt;&gt;&lt;&lt;cs_{!isBlank(applicant.primaryAddress.AddressLine2)}&gt;&gt;</w:t>
+            </w:r>
+          </w:p>
+          <w:p>
+            <w:pPr>
+              <w:spacing w:before="40" w:after="40"/>
+              <w:rPr>
+                <w:rFonts w:ascii="Arial" w:hAnsi="Arial" w:cs="Arial"/>
+                <w:sz w:val="22"/>
+                <w:szCs w:val="22"/>
+              </w:rPr>
+            </w:pPr>
+            <w:r>
+              <w:rPr>
+                <w:rFonts w:ascii="GDSTransportWebsite" w:hAnsi="GDSTransportWebsite"/>
+                <w:color w:val="0A0A0A"/>
+              </w:rPr>
+              <w:t>&lt;&lt;</w:t>
+            </w:r>
+            <w:proofErr w:type="gramStart"/>
+            <w:r>
+              <w:rPr>
+                <w:rFonts w:ascii="GDSTransportWebsite" w:hAnsi="GDSTransportWebsite"/>
+                <w:color w:val="0A0A0A"/>
+              </w:rPr>
+              <w:t>applicant.primaryAddress.AddressLine</w:t>
+            </w:r>
+            <w:proofErr w:type="gramEnd"/>
+            <w:r>
+              <w:rPr>
+                <w:rFonts w:ascii="GDSTransportWebsite" w:hAnsi="GDSTransportWebsite"/>
+                <w:color w:val="0A0A0A"/>
+              </w:rPr>
+              <w:t>2&gt;&gt;&lt;&lt;es_&gt;&gt;&lt;&lt;cs_{!isBlank(applicant.primaryAddress.AddressLine3)}&gt;&gt;</w:t>
+            </w:r>
+          </w:p>
+          <w:p>
+            <w:pPr>
+              <w:spacing w:before="40" w:after="40"/>
+              <w:rPr>
+                <w:rFonts w:ascii="GDSTransportWebsite" w:hAnsi="GDSTransportWebsite"/>
+                <w:color w:val="0A0A0A"/>
+              </w:rPr>
+            </w:pPr>
+            <w:r>
+              <w:rPr>
+                <w:rFonts w:ascii="GDSTransportWebsite" w:hAnsi="GDSTransportWebsite"/>
+                <w:color w:val="0A0A0A"/>
+              </w:rPr>
+              <w:t>&lt;&lt;</w:t>
+            </w:r>
+            <w:proofErr w:type="gramStart"/>
+            <w:r>
+              <w:rPr>
+                <w:rFonts w:ascii="GDSTransportWebsite" w:hAnsi="GDSTransportWebsite"/>
+                <w:color w:val="0A0A0A"/>
+              </w:rPr>
+              <w:t>applicant.primaryAddress.AddressLine</w:t>
+            </w:r>
+            <w:proofErr w:type="gramEnd"/>
+            <w:r>
+              <w:rPr>
+                <w:rFonts w:ascii="GDSTransportWebsite" w:hAnsi="GDSTransportWebsite"/>
+                <w:color w:val="0A0A0A"/>
+              </w:rPr>
+              <w:t>3&gt;&gt;&lt;&lt;es_&gt;&gt;&lt;&lt;cs_{!isBlank(applicant.primaryAddress.PostTown)}&gt;&gt;</w:t>
+            </w:r>
+          </w:p>
+          <w:p>
+            <w:pPr>
+              <w:spacing w:before="40" w:after="40"/>
+              <w:rPr>
+                <w:rFonts w:ascii="GDSTransportWebsite" w:hAnsi="GDSTransportWebsite"/>
+                <w:color w:val="0A0A0A"/>
+              </w:rPr>
+            </w:pPr>
+            <w:r>
+              <w:rPr>
+                <w:rFonts w:ascii="GDSTransportWebsite" w:hAnsi="GDSTransportWebsite"/>
+                <w:color w:val="0A0A0A"/>
+              </w:rPr>
+              <w:t>&lt;&lt;</w:t>
+            </w:r>
+            <w:proofErr w:type="spellStart"/>
+            <w:proofErr w:type="gramStart"/>
+            <w:r>
+              <w:rPr>
+                <w:rFonts w:ascii="GDSTransportWebsite" w:hAnsi="GDSTransportWebsite"/>
+                <w:color w:val="0A0A0A"/>
+              </w:rPr>
+              <w:t>applicant.primaryAddress.PostTown</w:t>
+            </w:r>
+            <w:proofErr w:type="spellEnd"/>
+            <w:proofErr w:type="gramEnd"/>
+            <w:r>
+              <w:rPr>
+                <w:rFonts w:ascii="GDSTransportWebsite" w:hAnsi="GDSTransportWebsite"/>
+                <w:color w:val="0A0A0A"/>
+              </w:rPr>
+              <w:t>&gt;&gt;&lt;&lt;es_&gt;&gt;</w:t>
+            </w:r>
+          </w:p>
+          <w:p>
+            <w:pPr>
+              <w:spacing w:before="40" w:after="40"/>
+              <w:rPr>
+                <w:rFonts w:ascii="GDSTransportWebsite" w:hAnsi="GDSTransportWebsite"/>
+                <w:color w:val="0A0A0A"/>
+              </w:rPr>
+            </w:pPr>
+            <w:r>
+              <w:rPr>
+                <w:rFonts w:ascii="GDSTransportWebsite" w:hAnsi="GDSTransportWebsite"/>
+                <w:color w:val="0A0A0A"/>
+              </w:rPr>
+              <w:t>&lt;&lt;</w:t>
+            </w:r>
+            <w:proofErr w:type="gramStart"/>
+            <w:r>
+              <w:rPr>
+                <w:rFonts w:ascii="GDSTransportWebsite" w:hAnsi="GDSTransportWebsite"/>
+                <w:color w:val="0A0A0A"/>
+              </w:rPr>
+              <w:t>applicant.primaryAddress.PostCode</w:t>
+            </w:r>
+            <w:proofErr w:type="gramEnd"/>
+            <w:r>
+              <w:rPr>
+                <w:rFonts w:ascii="GDSTransportWebsite" w:hAnsi="GDSTransportWebsite"/>
+                <w:color w:val="0A0A0A"/>
+              </w:rPr>
+              <w:t>&gt;&gt;&lt;&lt;cs_{!isBlank(applicant.primaryAddress.Country)}&gt;&gt;</w:t>
+            </w:r>
+          </w:p>
+          <w:p>
+            <w:pPr>
+              <w:spacing w:before="40" w:after="40"/>
+              <w:rPr>
+                <w:rFonts w:ascii="Arial" w:hAnsi="Arial" w:cs="Arial"/>
+                <w:sz w:val="22"/>
+                <w:szCs w:val="22"/>
+              </w:rPr>
+            </w:pPr>
+            <w:r>
+              <w:rPr>
+                <w:rFonts w:ascii="GDSTransportWebsite" w:hAnsi="GDSTransportWebsite"/>
+                <w:color w:val="0A0A0A"/>
+              </w:rPr>
+              <w:t>&lt;&lt;</w:t>
+            </w:r>
+            <w:proofErr w:type="spellStart"/>
+            <w:proofErr w:type="gramStart"/>
+            <w:r>
+              <w:rPr>
+                <w:rFonts w:ascii="GDSTransportWebsite" w:hAnsi="GDSTransportWebsite"/>
+                <w:color w:val="0A0A0A"/>
+              </w:rPr>
+              <w:t>applicant.primaryAddress.Country</w:t>
+            </w:r>
+            <w:proofErr w:type="spellEnd"/>
+            <w:proofErr w:type="gramEnd"/>
+            <w:r>
+              <w:rPr>
+                <w:rFonts w:ascii="GDSTransportWebsite" w:hAnsi="GDSTransportWebsite"/>
+                <w:color w:val="0A0A0A"/>
+              </w:rPr>
+              <w:t>&gt;&gt;&lt;&lt;es_&gt;&gt;</w:t>
+            </w:r>
+          </w:p>
+        </w:tc>
+      </w:tr>
+      <w:tr>
+        <w:tc>
+          <w:tcPr>
+            <w:tcW w:w="3405" w:type="dxa"/>
+          </w:tcPr>
+          <w:p>
+            <w:pPr>
+              <w:pStyle w:val="NormalWeb"/>
+              <w:spacing w:before="40" w:beforeAutospacing="0" w:after="40" w:afterAutospacing="0"/>
+              <w:rPr>
+                <w:rFonts w:ascii="GDSTransportWebsite" w:hAnsi="GDSTransportWebsite"/>
+                <w:b/>
+                <w:bCs/>
+                <w:color w:val="0A0A0A"/>
+                <w:shd w:val="clear" w:color="auto" w:fill="FFFFFF"/>
+              </w:rPr>
+            </w:pPr>
+            <w:r>
+              <w:rPr>
+                <w:rFonts w:ascii="GDSTransportWebsite" w:hAnsi="GDSTransportWebsite"/>
+                <w:b/>
+                <w:bCs/>
+                <w:color w:val="0A0A0A"/>
+                <w:shd w:val="clear" w:color="auto" w:fill="FFFFFF"/>
+              </w:rPr>
+              <w:t>Phone number</w:t>
+            </w:r>
+          </w:p>
+        </w:tc>
+        <w:tc>
+          <w:tcPr>
+            <w:tcW w:w="6660" w:type="dxa"/>
+            <w:gridSpan w:val="4"/>
+          </w:tcPr>
+          <w:p>
+            <w:pPr>
+              <w:spacing w:before="40" w:after="40"/>
+              <w:rPr>
+                <w:rFonts w:ascii="GDSTransportWebsite" w:hAnsi="GDSTransportWebsite"/>
+                <w:color w:val="0A0A0A"/>
+              </w:rPr>
+            </w:pPr>
+            <w:r>
+              <w:rPr>
+                <w:rFonts w:ascii="GDSTransportWebsite" w:hAnsi="GDSTransportWebsite"/>
+                <w:color w:val="0A0A0A"/>
+              </w:rPr>
+              <w:t>&lt;&lt;cs_</w:t>
+            </w:r>
+            <w:proofErr w:type="gramStart"/>
+            <w:r>
+              <w:rPr>
+                <w:rFonts w:ascii="GDSTransportWebsite" w:hAnsi="GDSTransportWebsite"/>
+                <w:color w:val="0A0A0A"/>
+              </w:rPr>
+              <w:t>{!isBlank</w:t>
+            </w:r>
+            <w:proofErr w:type="gramEnd"/>
+            <w:r>
+              <w:rPr>
+                <w:rFonts w:ascii="GDSTransportWebsite" w:hAnsi="GDSTransportWebsite"/>
+                <w:color w:val="0A0A0A"/>
+              </w:rPr>
+              <w:t>(applicant.</w:t>
+            </w:r>
+            <w:r>
+              <w:rPr>
+                <w:rFonts w:ascii="GDSTransportWebsite" w:hAnsi="GDSTransportWebsite"/>
+                <w:color w:val="0A0A0A"/>
+              </w:rPr>
+              <w:t>partyPhone</w:t>
+            </w:r>
+            <w:r>
+              <w:rPr>
+                <w:rFonts w:ascii="GDSTransportWebsite" w:hAnsi="GDSTransportWebsite"/>
+                <w:color w:val="0A0A0A"/>
+              </w:rPr>
+              <w:t>)}&gt;&gt;</w:t>
+            </w:r>
+            <w:r>
+              <w:rPr>
+                <w:rFonts w:ascii="GDSTransportWebsite" w:hAnsi="GDSTransportWebsite"/>
+                <w:color w:val="0A0A0A"/>
+              </w:rPr>
+              <w:t>&lt;&lt;</w:t>
+            </w:r>
+            <w:r>
+              <w:rPr>
+                <w:rFonts w:ascii="GDSTransportWebsite" w:hAnsi="GDSTransportWebsite"/>
+                <w:color w:val="0A0A0A"/>
+              </w:rPr>
+              <w:t>applicant.</w:t>
+            </w:r>
+            <w:r>
+              <w:rPr>
+                <w:rFonts w:ascii="GDSTransportWebsite" w:hAnsi="GDSTransportWebsite"/>
+                <w:color w:val="0A0A0A"/>
+              </w:rPr>
+              <w:t>partyPhone&gt;&gt;&lt;&lt;else&gt;&gt;Not Provided&lt;</w:t>
+            </w:r>
+            <w:r>
+              <w:rPr>
+                <w:rFonts w:ascii="GDSTransportWebsite" w:hAnsi="GDSTransportWebsite"/>
+                <w:color w:val="0A0A0A"/>
+              </w:rPr>
+              <w:t>&lt;es_&gt;&gt;</w:t>
+            </w:r>
+          </w:p>
+          <w:p>
+            <w:pPr>
+              <w:spacing w:before="40" w:after="40"/>
+              <w:rPr>
+                <w:rFonts w:ascii="GDSTransportWebsite" w:hAnsi="GDSTransportWebsite"/>
+                <w:color w:val="0A0A0A"/>
+              </w:rPr>
+            </w:pPr>
+          </w:p>
+        </w:tc>
+      </w:tr>
+      <w:tr>
+        <w:tc>
+          <w:tcPr>
+            <w:tcW w:w="3405" w:type="dxa"/>
+          </w:tcPr>
+          <w:p>
+            <w:pPr>
+              <w:pStyle w:val="NormalWeb"/>
+              <w:spacing w:before="40" w:beforeAutospacing="0" w:after="40" w:afterAutospacing="0"/>
+              <w:rPr>
+                <w:rFonts w:ascii="GDSTransportWebsite" w:hAnsi="GDSTransportWebsite"/>
+                <w:b/>
+                <w:bCs/>
+                <w:color w:val="0A0A0A"/>
+                <w:shd w:val="clear" w:color="auto" w:fill="FFFFFF"/>
+              </w:rPr>
+            </w:pPr>
+            <w:r>
+              <w:rPr>
+                <w:rFonts w:ascii="GDSTransportWebsite" w:hAnsi="GDSTransportWebsite"/>
+                <w:b/>
+                <w:bCs/>
+                <w:color w:val="0A0A0A"/>
+                <w:shd w:val="clear" w:color="auto" w:fill="FFFFFF"/>
+              </w:rPr>
+              <w:t>Email</w:t>
+            </w:r>
+          </w:p>
+        </w:tc>
+        <w:tc>
+          <w:tcPr>
+            <w:tcW w:w="6660" w:type="dxa"/>
+            <w:gridSpan w:val="4"/>
+          </w:tcPr>
+          <w:p>
+            <w:pPr>
+              <w:spacing w:before="40" w:after="40"/>
+              <w:rPr>
+                <w:rFonts w:ascii="GDSTransportWebsite" w:hAnsi="GDSTransportWebsite"/>
+                <w:color w:val="0A0A0A"/>
+              </w:rPr>
+            </w:pPr>
+            <w:r>
+              <w:rPr>
+                <w:rFonts w:ascii="GDSTransportWebsite" w:hAnsi="GDSTransportWebsite"/>
+                <w:color w:val="0A0A0A"/>
+              </w:rPr>
+              <w:t>&lt;&lt;</w:t>
+            </w:r>
+            <w:r>
+              <w:rPr>
+                <w:rFonts w:ascii="GDSTransportWebsite" w:hAnsi="GDSTransportWebsite"/>
+                <w:color w:val="0A0A0A"/>
+              </w:rPr>
+              <w:t>cs_</w:t>
+            </w:r>
+            <w:proofErr w:type="gramStart"/>
+            <w:r>
+              <w:rPr>
+                <w:rFonts w:ascii="GDSTransportWebsite" w:hAnsi="GDSTransportWebsite"/>
+                <w:color w:val="0A0A0A"/>
+              </w:rPr>
+              <w:t>{!isBlank</w:t>
+            </w:r>
+            <w:proofErr w:type="gramEnd"/>
+            <w:r>
+              <w:rPr>
+                <w:rFonts w:ascii="GDSTransportWebsite" w:hAnsi="GDSTransportWebsite"/>
+                <w:color w:val="0A0A0A"/>
+              </w:rPr>
+              <w:t>(</w:t>
+            </w:r>
+            <w:r>
+              <w:rPr>
+                <w:rFonts w:ascii="GDSTransportWebsite" w:hAnsi="GDSTransportWebsite"/>
+                <w:color w:val="0A0A0A"/>
+              </w:rPr>
+              <w:t>applicant.</w:t>
+            </w:r>
+            <w:r>
+              <w:rPr>
+                <w:rFonts w:ascii="GDSTransportWebsite" w:hAnsi="GDSTransportWebsite"/>
+                <w:color w:val="0A0A0A"/>
+              </w:rPr>
+              <w:t>partyEmail)}</w:t>
+            </w:r>
+            <w:r>
+              <w:rPr>
+                <w:rFonts w:ascii="GDSTransportWebsite" w:hAnsi="GDSTransportWebsite"/>
+                <w:color w:val="0A0A0A"/>
+              </w:rPr>
+              <w:t>&gt;&gt;</w:t>
+            </w:r>
+            <w:r>
+              <w:rPr>
+                <w:rFonts w:ascii="GDSTransportWebsite" w:hAnsi="GDSTransportWebsite"/>
+                <w:color w:val="0A0A0A"/>
+              </w:rPr>
+              <w:t>&lt;&lt;</w:t>
+            </w:r>
+            <w:r>
+              <w:rPr>
+                <w:rFonts w:ascii="GDSTransportWebsite" w:hAnsi="GDSTransportWebsite"/>
+                <w:color w:val="0A0A0A"/>
+              </w:rPr>
+              <w:t>applicant.</w:t>
+            </w:r>
+            <w:r>
+              <w:rPr>
+                <w:rFonts w:ascii="GDSTransportWebsite" w:hAnsi="GDSTransportWebsite"/>
+                <w:color w:val="0A0A0A"/>
+              </w:rPr>
+              <w:t>partyEmail&gt;&gt;&lt;&lt;else&gt;&gt;Not Provided&lt;&lt;es_&gt;&gt;</w:t>
+            </w:r>
+          </w:p>
+          <w:p>
+            <w:pPr>
+              <w:spacing w:before="40" w:after="40"/>
+              <w:rPr>
+                <w:rFonts w:ascii="GDSTransportWebsite" w:hAnsi="GDSTransportWebsite"/>
+                <w:color w:val="0A0A0A"/>
+              </w:rPr>
+            </w:pPr>
+          </w:p>
+        </w:tc>
+      </w:tr>
+      <w:tr>
         <w:trPr>
           <w:trHeight w:val="140"/>
         </w:trPr>
@@ -876,7 +1349,14 @@
                 <w:rFonts w:ascii="GDSTransportWebsite" w:hAnsi="GDSTransportWebsite"/>
                 <w:color w:val="0A0A0A"/>
               </w:rPr>
-              <w:t>applicant.litigationFriendName</w:t>
+              <w:t>applicant.</w:t>
+            </w:r>
+            <w:r>
+              <w:rPr>
+                <w:rFonts w:ascii="GDSTransportWebsite" w:hAnsi="GDSTransportWebsite"/>
+                <w:color w:val="0A0A0A"/>
+              </w:rPr>
+              <w:t>litigationFriendFirstName</w:t>
             </w:r>
             <w:proofErr w:type="spellEnd"/>
             <w:proofErr w:type="gramEnd"/>
@@ -887,6 +1367,43 @@
               </w:rPr>
               <w:t>&gt;&gt;</w:t>
             </w:r>
+            <w:r>
+              <w:rPr>
+                <w:rFonts w:ascii="GDSTransportWebsite" w:hAnsi="GDSTransportWebsite"/>
+                <w:color w:val="0A0A0A"/>
+              </w:rPr>
+              <w:t xml:space="preserve"> </w:t>
+            </w:r>
+            <w:r>
+              <w:rPr>
+                <w:rFonts w:ascii="GDSTransportWebsite" w:hAnsi="GDSTransportWebsite"/>
+                <w:color w:val="0A0A0A"/>
+              </w:rPr>
+              <w:t>&lt;&lt;</w:t>
+            </w:r>
+            <w:proofErr w:type="spellStart"/>
+            <w:r>
+              <w:rPr>
+                <w:rFonts w:ascii="GDSTransportWebsite" w:hAnsi="GDSTransportWebsite"/>
+                <w:color w:val="0A0A0A"/>
+              </w:rPr>
+              <w:t>applicant.</w:t>
+            </w:r>
+            <w:r>
+              <w:rPr>
+                <w:rFonts w:ascii="GDSTransportWebsite" w:hAnsi="GDSTransportWebsite"/>
+                <w:color w:val="0A0A0A"/>
+              </w:rPr>
+              <w:t>litigationFriendLastName</w:t>
+            </w:r>
+            <w:proofErr w:type="spellEnd"/>
+            <w:r>
+              <w:rPr>
+                <w:rFonts w:ascii="GDSTransportWebsite" w:hAnsi="GDSTransportWebsite"/>
+                <w:color w:val="0A0A0A"/>
+              </w:rPr>
+              <w:t>&gt;&gt;</w:t>
+            </w:r>
           </w:p>
           <w:p>
             <w:pPr>
@@ -908,8 +1425,6 @@
             <w:pPr>
               <w:pStyle w:val="NormalWeb"/>
               <w:spacing w:before="40" w:beforeAutospacing="0" w:after="40" w:afterAutospacing="0"/>
-            </w:pPr>
-            <w:r>
               <w:rPr>
                 <w:rFonts w:ascii="GDSTransportWebsite" w:hAnsi="GDSTransportWebsite"/>
                 <w:b/>
@@ -917,7 +1432,17 @@
                 <w:color w:val="0A0A0A"/>
                 <w:shd w:val="clear" w:color="auto" w:fill="FFFFFF"/>
               </w:rPr>
-              <w:t xml:space="preserve">Address </w:t>
+            </w:pPr>
+            <w:r>
+              <w:rPr>
+                <w:rFonts w:ascii="GDSTransportWebsite" w:hAnsi="GDSTransportWebsite"/>
+                <w:b/>
+                <w:bCs/>
+                <w:color w:val="0A0A0A"/>
+                <w:shd w:val="clear" w:color="auto" w:fill="FFFFFF"/>
+              </w:rPr>
+              <w:lastRenderedPageBreak/>
+              <w:t>Litigation friend phone number</w:t>
             </w:r>
           </w:p>
         </w:tc>
@@ -930,17 +1455,23 @@
             <w:pPr>
               <w:spacing w:before="40" w:after="40"/>
               <w:rPr>
-                <w:rFonts w:ascii="Arial" w:hAnsi="Arial" w:cs="Arial"/>
-                <w:sz w:val="22"/>
-                <w:szCs w:val="22"/>
-              </w:rPr>
-            </w:pPr>
-            <w:r>
-              <w:rPr>
-                <w:rFonts w:ascii="GDSTransportWebsite" w:hAnsi="GDSTransportWebsite"/>
-                <w:color w:val="0A0A0A"/>
-              </w:rPr>
-              <w:t>&lt;&lt;cs_{</w:t>
+                <w:rFonts w:ascii="GDSTransportWebsite" w:hAnsi="GDSTransportWebsite"/>
+                <w:color w:val="0A0A0A"/>
+              </w:rPr>
+            </w:pPr>
+            <w:r>
+              <w:rPr>
+                <w:rFonts w:ascii="GDSTransportWebsite" w:hAnsi="GDSTransportWebsite"/>
+                <w:color w:val="0A0A0A"/>
+              </w:rPr>
+              <w:t>&lt;&lt;</w:t>
+            </w:r>
+            <w:r>
+              <w:rPr>
+                <w:rFonts w:ascii="GDSTransportWebsite" w:hAnsi="GDSTransportWebsite"/>
+                <w:color w:val="0A0A0A"/>
+              </w:rPr>
+              <w:t>cs_</w:t>
             </w:r>
             <w:proofErr w:type="gramStart"/>
             <w:r>
@@ -948,7 +1479,7 @@
                 <w:rFonts w:ascii="GDSTransportWebsite" w:hAnsi="GDSTransportWebsite"/>
                 <w:color w:val="0A0A0A"/>
               </w:rPr>
-              <w:t>applicant.primaryAddress.AddressLine</w:t>
+              <w:t>{!isBlank</w:t>
             </w:r>
             <w:proofErr w:type="gramEnd"/>
             <w:r>
@@ -956,174 +1487,129 @@
                 <w:rFonts w:ascii="GDSTransportWebsite" w:hAnsi="GDSTransportWebsite"/>
                 <w:color w:val="0A0A0A"/>
               </w:rPr>
-              <w:t>1!=null}&gt;&gt;&lt;&lt;applicant.primaryAddress.AddressLine1&gt;&gt;&lt;&lt;es_&gt;&gt;&lt;&lt;cs_{!isBlank(applicant.primaryAddress.AddressLine2)}&gt;&gt;</w:t>
+              <w:t>(</w:t>
+            </w:r>
+            <w:r>
+              <w:rPr>
+                <w:rFonts w:ascii="GDSTransportWebsite" w:hAnsi="GDSTransportWebsite"/>
+                <w:color w:val="0A0A0A"/>
+              </w:rPr>
+              <w:t>applicant.</w:t>
+            </w:r>
+            <w:r>
+              <w:rPr>
+                <w:rFonts w:ascii="GDSTransportWebsite" w:hAnsi="GDSTransportWebsite"/>
+                <w:color w:val="0A0A0A"/>
+              </w:rPr>
+              <w:t>litigationFriend</w:t>
+            </w:r>
+            <w:r>
+              <w:rPr>
+                <w:rFonts w:ascii="GDSTransportWebsite" w:hAnsi="GDSTransportWebsite"/>
+                <w:color w:val="0A0A0A"/>
+              </w:rPr>
+              <w:t>P</w:t>
+            </w:r>
+            <w:r>
+              <w:rPr>
+                <w:rFonts w:ascii="GDSTransportWebsite" w:hAnsi="GDSTransportWebsite"/>
+                <w:color w:val="0A0A0A"/>
+              </w:rPr>
+              <w:t>honeNum</w:t>
+            </w:r>
+            <w:r>
+              <w:rPr>
+                <w:rFonts w:ascii="GDSTransportWebsite" w:hAnsi="GDSTransportWebsite"/>
+                <w:color w:val="0A0A0A"/>
+              </w:rPr>
+              <w:t>b</w:t>
+            </w:r>
+            <w:r>
+              <w:rPr>
+                <w:rFonts w:ascii="GDSTransportWebsite" w:hAnsi="GDSTransportWebsite"/>
+                <w:color w:val="0A0A0A"/>
+              </w:rPr>
+              <w:t>er</w:t>
+            </w:r>
+            <w:r>
+              <w:rPr>
+                <w:rFonts w:ascii="GDSTransportWebsite" w:hAnsi="GDSTransportWebsite"/>
+                <w:color w:val="0A0A0A"/>
+              </w:rPr>
+              <w:t>)}</w:t>
+            </w:r>
+            <w:r>
+              <w:rPr>
+                <w:rFonts w:ascii="GDSTransportWebsite" w:hAnsi="GDSTransportWebsite"/>
+                <w:color w:val="0A0A0A"/>
+              </w:rPr>
+              <w:t>&gt;&gt;</w:t>
+            </w:r>
+            <w:r>
+              <w:rPr>
+                <w:rFonts w:ascii="GDSTransportWebsite" w:hAnsi="GDSTransportWebsite"/>
+                <w:color w:val="0A0A0A"/>
+              </w:rPr>
+              <w:t>&lt;&lt;</w:t>
+            </w:r>
+            <w:r>
+              <w:rPr>
+                <w:rFonts w:ascii="GDSTransportWebsite" w:hAnsi="GDSTransportWebsite"/>
+                <w:color w:val="0A0A0A"/>
+              </w:rPr>
+              <w:t>applicant.</w:t>
+            </w:r>
+            <w:r>
+              <w:rPr>
+                <w:rFonts w:ascii="GDSTransportWebsite" w:hAnsi="GDSTransportWebsite"/>
+                <w:color w:val="0A0A0A"/>
+              </w:rPr>
+              <w:t>litigationFriend</w:t>
+            </w:r>
+            <w:r>
+              <w:rPr>
+                <w:rFonts w:ascii="GDSTransportWebsite" w:hAnsi="GDSTransportWebsite"/>
+                <w:color w:val="0A0A0A"/>
+              </w:rPr>
+              <w:t>P</w:t>
+            </w:r>
+            <w:r>
+              <w:rPr>
+                <w:rFonts w:ascii="GDSTransportWebsite" w:hAnsi="GDSTransportWebsite"/>
+                <w:color w:val="0A0A0A"/>
+              </w:rPr>
+              <w:t>honeNum</w:t>
+            </w:r>
+            <w:r>
+              <w:rPr>
+                <w:rFonts w:ascii="GDSTransportWebsite" w:hAnsi="GDSTransportWebsite"/>
+                <w:color w:val="0A0A0A"/>
+              </w:rPr>
+              <w:t>b</w:t>
+            </w:r>
+            <w:r>
+              <w:rPr>
+                <w:rFonts w:ascii="GDSTransportWebsite" w:hAnsi="GDSTransportWebsite"/>
+                <w:color w:val="0A0A0A"/>
+              </w:rPr>
+              <w:t>er</w:t>
+            </w:r>
+            <w:r>
+              <w:rPr>
+                <w:rFonts w:ascii="GDSTransportWebsite" w:hAnsi="GDSTransportWebsite"/>
+                <w:color w:val="0A0A0A"/>
+              </w:rPr>
+              <w:t>&gt;&gt;&lt;&lt;else&gt;&gt;Not Provided&lt;&lt;es_&gt;&gt;</w:t>
             </w:r>
           </w:p>
           <w:p>
             <w:pPr>
               <w:spacing w:before="40" w:after="40"/>
               <w:rPr>
-                <w:rFonts w:ascii="Arial" w:hAnsi="Arial" w:cs="Arial"/>
-                <w:sz w:val="22"/>
-                <w:szCs w:val="22"/>
-              </w:rPr>
-            </w:pPr>
-            <w:r>
-              <w:rPr>
-                <w:rFonts w:ascii="GDSTransportWebsite" w:hAnsi="GDSTransportWebsite"/>
-                <w:color w:val="0A0A0A"/>
-              </w:rPr>
-              <w:t>&lt;&lt;</w:t>
-            </w:r>
-            <w:proofErr w:type="gramStart"/>
-            <w:r>
-              <w:rPr>
-                <w:rFonts w:ascii="GDSTransportWebsite" w:hAnsi="GDSTransportWebsite"/>
-                <w:color w:val="0A0A0A"/>
-              </w:rPr>
-              <w:t>applicant.primaryAddress.AddressLine</w:t>
-            </w:r>
-            <w:proofErr w:type="gramEnd"/>
-            <w:r>
-              <w:rPr>
-                <w:rFonts w:ascii="GDSTransportWebsite" w:hAnsi="GDSTransportWebsite"/>
-                <w:color w:val="0A0A0A"/>
-              </w:rPr>
-              <w:t>2&gt;&gt;&lt;&lt;es_&gt;&gt;&lt;&lt;cs_{!isBlank(applicant.primaryAddress.AddressLine3)}&gt;&gt;</w:t>
-            </w:r>
-          </w:p>
-          <w:p>
-            <w:pPr>
-              <w:spacing w:before="40" w:after="40"/>
-              <w:rPr>
-                <w:rFonts w:ascii="GDSTransportWebsite" w:hAnsi="GDSTransportWebsite"/>
-                <w:color w:val="0A0A0A"/>
-              </w:rPr>
-            </w:pPr>
-            <w:r>
-              <w:rPr>
-                <w:rFonts w:ascii="GDSTransportWebsite" w:hAnsi="GDSTransportWebsite"/>
-                <w:color w:val="0A0A0A"/>
-              </w:rPr>
-              <w:t>&lt;&lt;</w:t>
-            </w:r>
-            <w:proofErr w:type="gramStart"/>
-            <w:r>
-              <w:rPr>
-                <w:rFonts w:ascii="GDSTransportWebsite" w:hAnsi="GDSTransportWebsite"/>
-                <w:color w:val="0A0A0A"/>
-              </w:rPr>
-              <w:t>applicant.primaryAddress.AddressLine</w:t>
-            </w:r>
-            <w:proofErr w:type="gramEnd"/>
-            <w:r>
-              <w:rPr>
-                <w:rFonts w:ascii="GDSTransportWebsite" w:hAnsi="GDSTransportWebsite"/>
-                <w:color w:val="0A0A0A"/>
-              </w:rPr>
-              <w:t>3&gt;&gt;&lt;&lt;es_&gt;&gt;&lt;&lt;cs_{!isBlank(applicant.primaryAddress.PostTown)}&gt;&gt;</w:t>
-            </w:r>
-          </w:p>
-          <w:p>
-            <w:pPr>
-              <w:spacing w:before="40" w:after="40"/>
-              <w:rPr>
-                <w:rFonts w:ascii="GDSTransportWebsite" w:hAnsi="GDSTransportWebsite"/>
-                <w:color w:val="0A0A0A"/>
-              </w:rPr>
-            </w:pPr>
-            <w:r>
-              <w:rPr>
-                <w:rFonts w:ascii="GDSTransportWebsite" w:hAnsi="GDSTransportWebsite"/>
-                <w:color w:val="0A0A0A"/>
-              </w:rPr>
-              <w:t>&lt;&lt;</w:t>
-            </w:r>
-            <w:proofErr w:type="spellStart"/>
-            <w:proofErr w:type="gramStart"/>
-            <w:r>
-              <w:rPr>
-                <w:rFonts w:ascii="GDSTransportWebsite" w:hAnsi="GDSTransportWebsite"/>
-                <w:color w:val="0A0A0A"/>
-              </w:rPr>
-              <w:t>applicant.primaryAddress.PostTown</w:t>
-            </w:r>
-            <w:proofErr w:type="spellEnd"/>
-            <w:proofErr w:type="gramEnd"/>
-            <w:r>
-              <w:rPr>
-                <w:rFonts w:ascii="GDSTransportWebsite" w:hAnsi="GDSTransportWebsite"/>
-                <w:color w:val="0A0A0A"/>
-              </w:rPr>
-              <w:t>&gt;&gt;&lt;&lt;es_&gt;&gt;</w:t>
-            </w:r>
-          </w:p>
-          <w:p>
-            <w:pPr>
-              <w:spacing w:before="40" w:after="40"/>
-              <w:rPr>
-                <w:rFonts w:ascii="GDSTransportWebsite" w:hAnsi="GDSTransportWebsite"/>
-                <w:color w:val="0A0A0A"/>
-              </w:rPr>
-            </w:pPr>
-            <w:r>
-              <w:rPr>
-                <w:rFonts w:ascii="GDSTransportWebsite" w:hAnsi="GDSTransportWebsite"/>
-                <w:color w:val="0A0A0A"/>
-              </w:rPr>
-              <w:t>&lt;&lt;</w:t>
-            </w:r>
-            <w:proofErr w:type="gramStart"/>
-            <w:r>
-              <w:rPr>
-                <w:rFonts w:ascii="GDSTransportWebsite" w:hAnsi="GDSTransportWebsite"/>
-                <w:color w:val="0A0A0A"/>
-              </w:rPr>
-              <w:t>applicant.primaryAddress.PostCode</w:t>
-            </w:r>
-            <w:proofErr w:type="gramEnd"/>
-            <w:r>
-              <w:rPr>
-                <w:rFonts w:ascii="GDSTransportWebsite" w:hAnsi="GDSTransportWebsite"/>
-                <w:color w:val="0A0A0A"/>
-              </w:rPr>
-              <w:t>&gt;&gt;&lt;&lt;cs_{!isBlank(applicant.primaryAddress.Country)}&gt;&gt;</w:t>
-            </w:r>
-          </w:p>
-          <w:p>
-            <w:pPr>
-              <w:spacing w:before="40" w:after="40"/>
-              <w:rPr>
-                <w:rFonts w:ascii="Arial" w:hAnsi="Arial" w:cs="Arial"/>
-                <w:sz w:val="22"/>
-                <w:szCs w:val="22"/>
-              </w:rPr>
-            </w:pPr>
-            <w:r>
-              <w:rPr>
-                <w:rFonts w:ascii="GDSTransportWebsite" w:hAnsi="GDSTransportWebsite"/>
-                <w:color w:val="0A0A0A"/>
-              </w:rPr>
-              <w:t>&lt;&lt;</w:t>
-            </w:r>
-            <w:proofErr w:type="spellStart"/>
-            <w:proofErr w:type="gramStart"/>
-            <w:r>
-              <w:rPr>
-                <w:rFonts w:ascii="GDSTransportWebsite" w:hAnsi="GDSTransportWebsite"/>
-                <w:color w:val="0A0A0A"/>
-              </w:rPr>
-              <w:t>applicant.primaryAddress.Country</w:t>
-            </w:r>
-            <w:proofErr w:type="spellEnd"/>
-            <w:proofErr w:type="gramEnd"/>
-            <w:r>
-              <w:rPr>
-                <w:rFonts w:ascii="GDSTransportWebsite" w:hAnsi="GDSTransportWebsite"/>
-                <w:color w:val="0A0A0A"/>
-              </w:rPr>
-              <w:t>&gt;&gt;&lt;&lt;es_&gt;&gt;</w:t>
-            </w:r>
+                <w:rFonts w:ascii="GDSTransportWebsite" w:hAnsi="GDSTransportWebsite"/>
+                <w:color w:val="0A0A0A"/>
+              </w:rPr>
+            </w:pPr>
           </w:p>
         </w:tc>
       </w:tr>
@@ -1152,448 +1638,6 @@
                 <w:color w:val="0A0A0A"/>
                 <w:shd w:val="clear" w:color="auto" w:fill="FFFFFF"/>
               </w:rPr>
-              <w:t>Phone number</w:t>
-            </w:r>
-          </w:p>
-        </w:tc>
-        <w:tc>
-          <w:tcPr>
-            <w:tcW w:w="6660" w:type="dxa"/>
-            <w:gridSpan w:val="4"/>
-          </w:tcPr>
-          <w:p>
-            <w:pPr>
-              <w:spacing w:before="40" w:after="40"/>
-              <w:rPr>
-                <w:rFonts w:ascii="GDSTransportWebsite" w:hAnsi="GDSTransportWebsite"/>
-                <w:color w:val="0A0A0A"/>
-              </w:rPr>
-            </w:pPr>
-            <w:r>
-              <w:rPr>
-                <w:rFonts w:ascii="GDSTransportWebsite" w:hAnsi="GDSTransportWebsite"/>
-                <w:color w:val="0A0A0A"/>
-              </w:rPr>
-              <w:t>&lt;&lt;cs_</w:t>
-            </w:r>
-            <w:proofErr w:type="gramStart"/>
-            <w:r>
-              <w:rPr>
-                <w:rFonts w:ascii="GDSTransportWebsite" w:hAnsi="GDSTransportWebsite"/>
-                <w:color w:val="0A0A0A"/>
-              </w:rPr>
-              <w:t>{!isBlank</w:t>
-            </w:r>
-            <w:proofErr w:type="gramEnd"/>
-            <w:r>
-              <w:rPr>
-                <w:rFonts w:ascii="GDSTransportWebsite" w:hAnsi="GDSTransportWebsite"/>
-                <w:color w:val="0A0A0A"/>
-              </w:rPr>
-              <w:t>(applicant.</w:t>
-            </w:r>
-            <w:r>
-              <w:rPr>
-                <w:rFonts w:ascii="GDSTransportWebsite" w:hAnsi="GDSTransportWebsite"/>
-                <w:color w:val="0A0A0A"/>
-              </w:rPr>
-              <w:t>partyPhone</w:t>
-            </w:r>
-            <w:r>
-              <w:rPr>
-                <w:rFonts w:ascii="GDSTransportWebsite" w:hAnsi="GDSTransportWebsite"/>
-                <w:color w:val="0A0A0A"/>
-              </w:rPr>
-              <w:t>)}&gt;&gt;</w:t>
-            </w:r>
-            <w:r>
-              <w:rPr>
-                <w:rFonts w:ascii="GDSTransportWebsite" w:hAnsi="GDSTransportWebsite"/>
-                <w:color w:val="0A0A0A"/>
-              </w:rPr>
-              <w:t>&lt;&lt;</w:t>
-            </w:r>
-            <w:r>
-              <w:rPr>
-                <w:rFonts w:ascii="GDSTransportWebsite" w:hAnsi="GDSTransportWebsite"/>
-                <w:color w:val="0A0A0A"/>
-              </w:rPr>
-              <w:t>applicant.</w:t>
-            </w:r>
-            <w:r>
-              <w:rPr>
-                <w:rFonts w:ascii="GDSTransportWebsite" w:hAnsi="GDSTransportWebsite"/>
-                <w:color w:val="0A0A0A"/>
-              </w:rPr>
-              <w:t>partyPhone&gt;&gt;&lt;&lt;else&gt;&gt;Not Provided&lt;</w:t>
-            </w:r>
-            <w:r>
-              <w:rPr>
-                <w:rFonts w:ascii="GDSTransportWebsite" w:hAnsi="GDSTransportWebsite"/>
-                <w:color w:val="0A0A0A"/>
-              </w:rPr>
-              <w:t>&lt;es_&gt;&gt;</w:t>
-            </w:r>
-          </w:p>
-          <w:p>
-            <w:pPr>
-              <w:spacing w:before="40" w:after="40"/>
-              <w:rPr>
-                <w:rFonts w:ascii="GDSTransportWebsite" w:hAnsi="GDSTransportWebsite"/>
-                <w:color w:val="0A0A0A"/>
-              </w:rPr>
-            </w:pPr>
-          </w:p>
-        </w:tc>
-      </w:tr>
-      <w:tr>
-        <w:tc>
-          <w:tcPr>
-            <w:tcW w:w="3405" w:type="dxa"/>
-          </w:tcPr>
-          <w:p>
-            <w:pPr>
-              <w:pStyle w:val="NormalWeb"/>
-              <w:spacing w:before="40" w:beforeAutospacing="0" w:after="40" w:afterAutospacing="0"/>
-              <w:rPr>
-                <w:rFonts w:ascii="GDSTransportWebsite" w:hAnsi="GDSTransportWebsite"/>
-                <w:b/>
-                <w:bCs/>
-                <w:color w:val="0A0A0A"/>
-                <w:shd w:val="clear" w:color="auto" w:fill="FFFFFF"/>
-              </w:rPr>
-            </w:pPr>
-            <w:r>
-              <w:rPr>
-                <w:rFonts w:ascii="GDSTransportWebsite" w:hAnsi="GDSTransportWebsite"/>
-                <w:b/>
-                <w:bCs/>
-                <w:color w:val="0A0A0A"/>
-                <w:shd w:val="clear" w:color="auto" w:fill="FFFFFF"/>
-              </w:rPr>
-              <w:t>Email</w:t>
-            </w:r>
-          </w:p>
-        </w:tc>
-        <w:tc>
-          <w:tcPr>
-            <w:tcW w:w="6660" w:type="dxa"/>
-            <w:gridSpan w:val="4"/>
-          </w:tcPr>
-          <w:p>
-            <w:pPr>
-              <w:spacing w:before="40" w:after="40"/>
-              <w:rPr>
-                <w:rFonts w:ascii="GDSTransportWebsite" w:hAnsi="GDSTransportWebsite"/>
-                <w:color w:val="0A0A0A"/>
-              </w:rPr>
-            </w:pPr>
-            <w:r>
-              <w:rPr>
-                <w:rFonts w:ascii="GDSTransportWebsite" w:hAnsi="GDSTransportWebsite"/>
-                <w:color w:val="0A0A0A"/>
-              </w:rPr>
-              <w:t>&lt;&lt;</w:t>
-            </w:r>
-            <w:r>
-              <w:rPr>
-                <w:rFonts w:ascii="GDSTransportWebsite" w:hAnsi="GDSTransportWebsite"/>
-                <w:color w:val="0A0A0A"/>
-              </w:rPr>
-              <w:t>cs_</w:t>
-            </w:r>
-            <w:proofErr w:type="gramStart"/>
-            <w:r>
-              <w:rPr>
-                <w:rFonts w:ascii="GDSTransportWebsite" w:hAnsi="GDSTransportWebsite"/>
-                <w:color w:val="0A0A0A"/>
-              </w:rPr>
-              <w:t>{!isBlank</w:t>
-            </w:r>
-            <w:proofErr w:type="gramEnd"/>
-            <w:r>
-              <w:rPr>
-                <w:rFonts w:ascii="GDSTransportWebsite" w:hAnsi="GDSTransportWebsite"/>
-                <w:color w:val="0A0A0A"/>
-              </w:rPr>
-              <w:t>(</w:t>
-            </w:r>
-            <w:r>
-              <w:rPr>
-                <w:rFonts w:ascii="GDSTransportWebsite" w:hAnsi="GDSTransportWebsite"/>
-                <w:color w:val="0A0A0A"/>
-              </w:rPr>
-              <w:t>applicant.</w:t>
-            </w:r>
-            <w:r>
-              <w:rPr>
-                <w:rFonts w:ascii="GDSTransportWebsite" w:hAnsi="GDSTransportWebsite"/>
-                <w:color w:val="0A0A0A"/>
-              </w:rPr>
-              <w:t>partyEmail)}</w:t>
-            </w:r>
-            <w:r>
-              <w:rPr>
-                <w:rFonts w:ascii="GDSTransportWebsite" w:hAnsi="GDSTransportWebsite"/>
-                <w:color w:val="0A0A0A"/>
-              </w:rPr>
-              <w:t>&gt;&gt;</w:t>
-            </w:r>
-            <w:r>
-              <w:rPr>
-                <w:rFonts w:ascii="GDSTransportWebsite" w:hAnsi="GDSTransportWebsite"/>
-                <w:color w:val="0A0A0A"/>
-              </w:rPr>
-              <w:t>&lt;&lt;</w:t>
-            </w:r>
-            <w:r>
-              <w:rPr>
-                <w:rFonts w:ascii="GDSTransportWebsite" w:hAnsi="GDSTransportWebsite"/>
-                <w:color w:val="0A0A0A"/>
-              </w:rPr>
-              <w:t>applicant.</w:t>
-            </w:r>
-            <w:r>
-              <w:rPr>
-                <w:rFonts w:ascii="GDSTransportWebsite" w:hAnsi="GDSTransportWebsite"/>
-                <w:color w:val="0A0A0A"/>
-              </w:rPr>
-              <w:t>partyEmail&gt;&gt;&lt;&lt;else&gt;&gt;Not Provided&lt;&lt;es_&gt;&gt;</w:t>
-            </w:r>
-          </w:p>
-          <w:p>
-            <w:pPr>
-              <w:spacing w:before="40" w:after="40"/>
-              <w:rPr>
-                <w:rFonts w:ascii="GDSTransportWebsite" w:hAnsi="GDSTransportWebsite"/>
-                <w:color w:val="0A0A0A"/>
-              </w:rPr>
-            </w:pPr>
-          </w:p>
-        </w:tc>
-      </w:tr>
-      <w:tr>
-        <w:tc>
-          <w:tcPr>
-            <w:tcW w:w="3405" w:type="dxa"/>
-          </w:tcPr>
-          <w:p>
-            <w:pPr>
-              <w:pStyle w:val="NormalWeb"/>
-              <w:spacing w:before="40" w:beforeAutospacing="0" w:after="40" w:afterAutospacing="0"/>
-              <w:rPr>
-                <w:rFonts w:ascii="GDSTransportWebsite" w:hAnsi="GDSTransportWebsite"/>
-                <w:b/>
-                <w:bCs/>
-                <w:color w:val="0A0A0A"/>
-                <w:shd w:val="clear" w:color="auto" w:fill="FFFFFF"/>
-              </w:rPr>
-            </w:pPr>
-            <w:r>
-              <w:rPr>
-                <w:rFonts w:ascii="GDSTransportWebsite" w:hAnsi="GDSTransportWebsite"/>
-                <w:b/>
-                <w:bCs/>
-                <w:color w:val="0A0A0A"/>
-                <w:shd w:val="clear" w:color="auto" w:fill="FFFFFF"/>
-              </w:rPr>
-              <w:t>Litigation friend phone number</w:t>
-            </w:r>
-          </w:p>
-        </w:tc>
-        <w:tc>
-          <w:tcPr>
-            <w:tcW w:w="6660" w:type="dxa"/>
-            <w:gridSpan w:val="4"/>
-          </w:tcPr>
-          <w:p>
-            <w:pPr>
-              <w:spacing w:before="40" w:after="40"/>
-              <w:rPr>
-                <w:rFonts w:ascii="GDSTransportWebsite" w:hAnsi="GDSTransportWebsite"/>
-                <w:color w:val="0A0A0A"/>
-              </w:rPr>
-            </w:pPr>
-            <w:r>
-              <w:rPr>
-                <w:rFonts w:ascii="GDSTransportWebsite" w:hAnsi="GDSTransportWebsite"/>
-                <w:color w:val="0A0A0A"/>
-              </w:rPr>
-              <w:t>&lt;&lt;</w:t>
-            </w:r>
-            <w:r>
-              <w:rPr>
-                <w:rFonts w:ascii="GDSTransportWebsite" w:hAnsi="GDSTransportWebsite"/>
-                <w:color w:val="0A0A0A"/>
-              </w:rPr>
-              <w:t>cs_</w:t>
-            </w:r>
-            <w:proofErr w:type="gramStart"/>
-            <w:r>
-              <w:rPr>
-                <w:rFonts w:ascii="GDSTransportWebsite" w:hAnsi="GDSTransportWebsite"/>
-                <w:color w:val="0A0A0A"/>
-              </w:rPr>
-              <w:t>{!isBlank</w:t>
-            </w:r>
-            <w:proofErr w:type="gramEnd"/>
-            <w:r>
-              <w:rPr>
-                <w:rFonts w:ascii="GDSTransportWebsite" w:hAnsi="GDSTransportWebsite"/>
-                <w:color w:val="0A0A0A"/>
-              </w:rPr>
-              <w:t>(</w:t>
-            </w:r>
-            <w:r>
-              <w:rPr>
-                <w:rFonts w:ascii="GDSTransportWebsite" w:hAnsi="GDSTransportWebsite"/>
-                <w:color w:val="0A0A0A"/>
-              </w:rPr>
-              <w:t>applicant.</w:t>
-            </w:r>
-            <w:r>
-              <w:rPr>
-                <w:rFonts w:ascii="GDSTransportWebsite" w:hAnsi="GDSTransportWebsite"/>
-                <w:color w:val="0A0A0A"/>
-              </w:rPr>
-              <w:t>litigationFriend</w:t>
-            </w:r>
-            <w:r>
-              <w:rPr>
-                <w:rFonts w:ascii="GDSTransportWebsite" w:hAnsi="GDSTransportWebsite"/>
-                <w:color w:val="0A0A0A"/>
-              </w:rPr>
-              <w:t>P</w:t>
-            </w:r>
-            <w:r>
-              <w:rPr>
-                <w:rFonts w:ascii="GDSTransportWebsite" w:hAnsi="GDSTransportWebsite"/>
-                <w:color w:val="0A0A0A"/>
-              </w:rPr>
-              <w:t>honeNum</w:t>
-            </w:r>
-            <w:r>
-              <w:rPr>
-                <w:rFonts w:ascii="GDSTransportWebsite" w:hAnsi="GDSTransportWebsite"/>
-                <w:color w:val="0A0A0A"/>
-              </w:rPr>
-              <w:t>b</w:t>
-            </w:r>
-            <w:r>
-              <w:rPr>
-                <w:rFonts w:ascii="GDSTransportWebsite" w:hAnsi="GDSTransportWebsite"/>
-                <w:color w:val="0A0A0A"/>
-              </w:rPr>
-              <w:t>er</w:t>
-            </w:r>
-            <w:r>
-              <w:rPr>
-                <w:rFonts w:ascii="GDSTransportWebsite" w:hAnsi="GDSTransportWebsite"/>
-                <w:color w:val="0A0A0A"/>
-              </w:rPr>
-              <w:t>)}</w:t>
-            </w:r>
-            <w:r>
-              <w:rPr>
-                <w:rFonts w:ascii="GDSTransportWebsite" w:hAnsi="GDSTransportWebsite"/>
-                <w:color w:val="0A0A0A"/>
-              </w:rPr>
-              <w:t>&gt;&gt;</w:t>
-            </w:r>
-            <w:r>
-              <w:rPr>
-                <w:rFonts w:ascii="GDSTransportWebsite" w:hAnsi="GDSTransportWebsite"/>
-                <w:color w:val="0A0A0A"/>
-              </w:rPr>
-              <w:t>&lt;&lt;</w:t>
-            </w:r>
-            <w:r>
-              <w:rPr>
-                <w:rFonts w:ascii="GDSTransportWebsite" w:hAnsi="GDSTransportWebsite"/>
-                <w:color w:val="0A0A0A"/>
-              </w:rPr>
-              <w:t>applicant.</w:t>
-            </w:r>
-            <w:r>
-              <w:rPr>
-                <w:rFonts w:ascii="GDSTransportWebsite" w:hAnsi="GDSTransportWebsite"/>
-                <w:color w:val="0A0A0A"/>
-              </w:rPr>
-              <w:t>litigationFriend</w:t>
-            </w:r>
-            <w:r>
-              <w:rPr>
-                <w:rFonts w:ascii="GDSTransportWebsite" w:hAnsi="GDSTransportWebsite"/>
-                <w:color w:val="0A0A0A"/>
-              </w:rPr>
-              <w:t>P</w:t>
-            </w:r>
-            <w:r>
-              <w:rPr>
-                <w:rFonts w:ascii="GDSTransportWebsite" w:hAnsi="GDSTransportWebsite"/>
-                <w:color w:val="0A0A0A"/>
-              </w:rPr>
-              <w:t>honeNum</w:t>
-            </w:r>
-            <w:r>
-              <w:rPr>
-                <w:rFonts w:ascii="GDSTransportWebsite" w:hAnsi="GDSTransportWebsite"/>
-                <w:color w:val="0A0A0A"/>
-              </w:rPr>
-              <w:t>b</w:t>
-            </w:r>
-            <w:r>
-              <w:rPr>
-                <w:rFonts w:ascii="GDSTransportWebsite" w:hAnsi="GDSTransportWebsite"/>
-                <w:color w:val="0A0A0A"/>
-              </w:rPr>
-              <w:t>er</w:t>
-            </w:r>
-            <w:r>
-              <w:rPr>
-                <w:rFonts w:ascii="GDSTransportWebsite" w:hAnsi="GDSTransportWebsite"/>
-                <w:color w:val="0A0A0A"/>
-              </w:rPr>
-              <w:t>&gt;&gt;&lt;&lt;else&gt;&gt;Not Provided&lt;&lt;es_&gt;&gt;</w:t>
-            </w:r>
-          </w:p>
-          <w:p>
-            <w:pPr>
-              <w:spacing w:before="40" w:after="40"/>
-              <w:rPr>
-                <w:rFonts w:ascii="GDSTransportWebsite" w:hAnsi="GDSTransportWebsite"/>
-                <w:color w:val="0A0A0A"/>
-              </w:rPr>
-            </w:pPr>
-          </w:p>
-        </w:tc>
-      </w:tr>
-      <w:tr>
-        <w:tc>
-          <w:tcPr>
-            <w:tcW w:w="3405" w:type="dxa"/>
-          </w:tcPr>
-          <w:p>
-            <w:pPr>
-              <w:pStyle w:val="NormalWeb"/>
-              <w:spacing w:before="40" w:beforeAutospacing="0" w:after="40" w:afterAutospacing="0"/>
-              <w:rPr>
-                <w:rFonts w:ascii="GDSTransportWebsite" w:hAnsi="GDSTransportWebsite"/>
-                <w:b/>
-                <w:bCs/>
-                <w:color w:val="0A0A0A"/>
-                <w:shd w:val="clear" w:color="auto" w:fill="FFFFFF"/>
-              </w:rPr>
-            </w:pPr>
-            <w:r>
-              <w:rPr>
-                <w:rFonts w:ascii="GDSTransportWebsite" w:hAnsi="GDSTransportWebsite"/>
-                <w:b/>
-                <w:bCs/>
-                <w:color w:val="0A0A0A"/>
-                <w:shd w:val="clear" w:color="auto" w:fill="FFFFFF"/>
-              </w:rPr>
-              <w:lastRenderedPageBreak/>
               <w:t>Litigation friend email</w:t>
             </w:r>
           </w:p>
@@ -1802,86 +1846,6 @@
             </w:tr>
             <w:tr>
               <w:trPr>
-                <w:trHeight w:val="680"/>
-              </w:trPr>
-              <w:tc>
-                <w:tcPr>
-                  <w:tcW w:w="3434" w:type="dxa"/>
-                </w:tcPr>
-                <w:p>
-                  <w:pPr>
-                    <w:pStyle w:val="NormalWeb"/>
-                    <w:widowControl w:val="0"/>
-                    <w:spacing w:before="80" w:beforeAutospacing="0" w:after="80" w:afterAutospacing="0"/>
-                    <w:rPr>
-                      <w:rFonts w:ascii="GDSTransportWebsite" w:hAnsi="GDSTransportWebsite"/>
-                      <w:b/>
-                      <w:bCs/>
-                      <w:color w:val="0A0A0A"/>
-                      <w:highlight w:val="white"/>
-                    </w:rPr>
-                  </w:pPr>
-                  <w:r>
-                    <w:rPr>
-                      <w:rFonts w:ascii="GDSTransportWebsite" w:hAnsi="GDSTransportWebsite"/>
-                      <w:b/>
-                      <w:bCs/>
-                      <w:color w:val="0A0A0A"/>
-                      <w:shd w:val="clear" w:color="auto" w:fill="FFFFFF"/>
-                    </w:rPr>
-                    <w:t>Litigation friend</w:t>
-                  </w:r>
-                </w:p>
-              </w:tc>
-              <w:tc>
-                <w:tcPr>
-                  <w:tcW w:w="6344" w:type="dxa"/>
-                </w:tcPr>
-                <w:p>
-                  <w:pPr>
-                    <w:widowControl w:val="0"/>
-                    <w:rPr>
-                      <w:rFonts w:ascii="GDSTransportWebsite" w:hAnsi="GDSTransportWebsite"/>
-                      <w:color w:val="0A0A0A"/>
-                    </w:rPr>
-                  </w:pPr>
-                  <w:r>
-                    <w:rPr>
-                      <w:rFonts w:ascii="GDSTransportWebsite" w:hAnsi="GDSTransportWebsite"/>
-                      <w:color w:val="0A0A0A"/>
-                    </w:rPr>
-                    <w:t>&lt;&lt;respondents[0</w:t>
-                  </w:r>
-                  <w:proofErr w:type="gramStart"/>
-                  <w:r>
-                    <w:rPr>
-                      <w:rFonts w:ascii="GDSTransportWebsite" w:hAnsi="GDSTransportWebsite"/>
-                      <w:color w:val="0A0A0A"/>
-                    </w:rPr>
-                    <w:t>].</w:t>
-                  </w:r>
-                  <w:proofErr w:type="spellStart"/>
-                  <w:r>
-                    <w:rPr>
-                      <w:rFonts w:ascii="GDSTransportWebsite" w:hAnsi="GDSTransportWebsite"/>
-                      <w:color w:val="0A0A0A"/>
-                    </w:rPr>
-                    <w:t>litigationFriendName</w:t>
-                  </w:r>
-                  <w:proofErr w:type="spellEnd"/>
-                  <w:proofErr w:type="gramEnd"/>
-                  <w:r>
-                    <w:rPr>
-                      <w:rFonts w:ascii="GDSTransportWebsite" w:hAnsi="GDSTransportWebsite"/>
-                      <w:color w:val="0A0A0A"/>
-                    </w:rPr>
-                    <w:t>&gt;&gt;</w:t>
-                  </w:r>
-                </w:p>
-              </w:tc>
-            </w:tr>
-            <w:tr>
-              <w:trPr>
                 <w:trHeight w:val="2070"/>
               </w:trPr>
               <w:tc>
@@ -2460,6 +2424,144 @@
             </w:tr>
             <w:tr>
               <w:trPr>
+                <w:trHeight w:val="680"/>
+              </w:trPr>
+              <w:tc>
+                <w:tcPr>
+                  <w:tcW w:w="3434" w:type="dxa"/>
+                </w:tcPr>
+                <w:p>
+                  <w:pPr>
+                    <w:pStyle w:val="NormalWeb"/>
+                    <w:widowControl w:val="0"/>
+                    <w:spacing w:before="80" w:beforeAutospacing="0" w:after="80" w:afterAutospacing="0"/>
+                    <w:rPr>
+                      <w:rFonts w:ascii="GDSTransportWebsite" w:hAnsi="GDSTransportWebsite"/>
+                      <w:b/>
+                      <w:bCs/>
+                      <w:color w:val="0A0A0A"/>
+                      <w:highlight w:val="white"/>
+                    </w:rPr>
+                  </w:pPr>
+                  <w:r>
+                    <w:rPr>
+                      <w:rFonts w:ascii="GDSTransportWebsite" w:hAnsi="GDSTransportWebsite"/>
+                      <w:b/>
+                      <w:bCs/>
+                      <w:color w:val="0A0A0A"/>
+                      <w:shd w:val="clear" w:color="auto" w:fill="FFFFFF"/>
+                    </w:rPr>
+                    <w:t>Litigation friend</w:t>
+                  </w:r>
+                </w:p>
+              </w:tc>
+              <w:tc>
+                <w:tcPr>
+                  <w:tcW w:w="6344" w:type="dxa"/>
+                </w:tcPr>
+                <w:p>
+                  <w:pPr>
+                    <w:widowControl w:val="0"/>
+                    <w:rPr>
+                      <w:rFonts w:ascii="GDSTransportWebsite" w:hAnsi="GDSTransportWebsite"/>
+                      <w:color w:val="0A0A0A"/>
+                    </w:rPr>
+                  </w:pPr>
+                  <w:r>
+                    <w:rPr>
+                      <w:rFonts w:ascii="GDSTransportWebsite" w:hAnsi="GDSTransportWebsite"/>
+                      <w:color w:val="0A0A0A"/>
+                    </w:rPr>
+                    <w:t>&lt;&lt;respondents[0</w:t>
+                  </w:r>
+                  <w:proofErr w:type="gramStart"/>
+                  <w:r>
+                    <w:rPr>
+                      <w:rFonts w:ascii="GDSTransportWebsite" w:hAnsi="GDSTransportWebsite"/>
+                      <w:color w:val="0A0A0A"/>
+                    </w:rPr>
+                    <w:t>].</w:t>
+                  </w:r>
+                  <w:proofErr w:type="spellStart"/>
+                  <w:r>
+                    <w:rPr>
+                      <w:rFonts w:ascii="GDSTransportWebsite" w:hAnsi="GDSTransportWebsite"/>
+                      <w:color w:val="0A0A0A"/>
+                    </w:rPr>
+                    <w:t>litigationFriend</w:t>
+                  </w:r>
+                  <w:r>
+                    <w:rPr>
+                      <w:rFonts w:ascii="GDSTransportWebsite" w:hAnsi="GDSTransportWebsite"/>
+                      <w:color w:val="0A0A0A"/>
+                    </w:rPr>
+                    <w:t>First</w:t>
+                  </w:r>
+                  <w:r>
+                    <w:rPr>
+                      <w:rFonts w:ascii="GDSTransportWebsite" w:hAnsi="GDSTransportWebsite"/>
+                      <w:color w:val="0A0A0A"/>
+                    </w:rPr>
+                    <w:t>Name</w:t>
+                  </w:r>
+                  <w:proofErr w:type="spellEnd"/>
+                  <w:proofErr w:type="gramEnd"/>
+                  <w:r>
+                    <w:rPr>
+                      <w:rFonts w:ascii="GDSTransportWebsite" w:hAnsi="GDSTransportWebsite"/>
+                      <w:color w:val="0A0A0A"/>
+                    </w:rPr>
+                    <w:t>&gt;&gt;</w:t>
+                  </w:r>
+                  <w:r>
+                    <w:rPr>
+                      <w:rFonts w:ascii="GDSTransportWebsite" w:hAnsi="GDSTransportWebsite"/>
+                      <w:color w:val="0A0A0A"/>
+                    </w:rPr>
+                    <w:t xml:space="preserve"> </w:t>
+                  </w:r>
+                  <w:r>
+                    <w:rPr>
+                      <w:rFonts w:ascii="GDSTransportWebsite" w:hAnsi="GDSTransportWebsite"/>
+                      <w:color w:val="0A0A0A"/>
+                    </w:rPr>
+                    <w:t>&lt;&lt;respondents[0].</w:t>
+                  </w:r>
+                  <w:proofErr w:type="spellStart"/>
+                  <w:r>
+                    <w:rPr>
+                      <w:rFonts w:ascii="GDSTransportWebsite" w:hAnsi="GDSTransportWebsite"/>
+                      <w:color w:val="0A0A0A"/>
+                    </w:rPr>
+                    <w:t>litigationFriend</w:t>
+                  </w:r>
+                  <w:r>
+                    <w:rPr>
+                      <w:rFonts w:ascii="GDSTransportWebsite" w:hAnsi="GDSTransportWebsite"/>
+                      <w:color w:val="0A0A0A"/>
+                    </w:rPr>
+                    <w:t>Last</w:t>
+                  </w:r>
+                  <w:r>
+                    <w:rPr>
+                      <w:rFonts w:ascii="GDSTransportWebsite" w:hAnsi="GDSTransportWebsite"/>
+                      <w:color w:val="0A0A0A"/>
+                    </w:rPr>
+                    <w:t>Name</w:t>
+                  </w:r>
+                  <w:proofErr w:type="spellEnd"/>
+                  <w:r>
+                    <w:rPr>
+                      <w:rFonts w:ascii="GDSTransportWebsite" w:hAnsi="GDSTransportWebsite"/>
+                      <w:color w:val="0A0A0A"/>
+                    </w:rPr>
+                    <w:t>&gt;&gt;</w:t>
+                  </w:r>
+                </w:p>
+              </w:tc>
+            </w:tr>
+            <w:tr>
+              <w:trPr>
                 <w:trHeight w:val="699"/>
               </w:trPr>
               <w:tc>
@@ -2789,6 +2891,7 @@
                       <w:rFonts w:ascii="GDSTransportWebsite" w:hAnsi="GDSTransportWebsite"/>
                       <w:color w:val="0A0A0A"/>
                     </w:rPr>
+                    <w:lastRenderedPageBreak/>
                     <w:t>respondents[0].</w:t>
                   </w:r>
                   <w:proofErr w:type="spellStart"/>
@@ -2933,86 +3036,6 @@
             </w:tr>
             <w:tr>
               <w:trPr>
-                <w:trHeight w:val="680"/>
-              </w:trPr>
-              <w:tc>
-                <w:tcPr>
-                  <w:tcW w:w="3434" w:type="dxa"/>
-                </w:tcPr>
-                <w:p>
-                  <w:pPr>
-                    <w:pStyle w:val="NormalWeb"/>
-                    <w:widowControl w:val="0"/>
-                    <w:spacing w:before="80" w:beforeAutospacing="0" w:after="80" w:afterAutospacing="0"/>
-                    <w:rPr>
-                      <w:rFonts w:ascii="GDSTransportWebsite" w:hAnsi="GDSTransportWebsite"/>
-                      <w:b/>
-                      <w:bCs/>
-                      <w:color w:val="0A0A0A"/>
-                      <w:highlight w:val="white"/>
-                    </w:rPr>
-                  </w:pPr>
-                  <w:r>
-                    <w:rPr>
-                      <w:rFonts w:ascii="GDSTransportWebsite" w:hAnsi="GDSTransportWebsite"/>
-                      <w:b/>
-                      <w:bCs/>
-                      <w:color w:val="0A0A0A"/>
-                      <w:shd w:val="clear" w:color="auto" w:fill="FFFFFF"/>
-                    </w:rPr>
-                    <w:t>Litigation friend</w:t>
-                  </w:r>
-                </w:p>
-              </w:tc>
-              <w:tc>
-                <w:tcPr>
-                  <w:tcW w:w="6344" w:type="dxa"/>
-                </w:tcPr>
-                <w:p>
-                  <w:pPr>
-                    <w:widowControl w:val="0"/>
-                    <w:rPr>
-                      <w:rFonts w:ascii="GDSTransportWebsite" w:hAnsi="GDSTransportWebsite"/>
-                      <w:color w:val="0A0A0A"/>
-                    </w:rPr>
-                  </w:pPr>
-                  <w:r>
-                    <w:rPr>
-                      <w:rFonts w:ascii="GDSTransportWebsite" w:hAnsi="GDSTransportWebsite"/>
-                      <w:color w:val="0A0A0A"/>
-                    </w:rPr>
-                    <w:t>&lt;&lt;respondents[1</w:t>
-                  </w:r>
-                  <w:proofErr w:type="gramStart"/>
-                  <w:r>
-                    <w:rPr>
-                      <w:rFonts w:ascii="GDSTransportWebsite" w:hAnsi="GDSTransportWebsite"/>
-                      <w:color w:val="0A0A0A"/>
-                    </w:rPr>
-                    <w:t>].</w:t>
-                  </w:r>
-                  <w:proofErr w:type="spellStart"/>
-                  <w:r>
-                    <w:rPr>
-                      <w:rFonts w:ascii="GDSTransportWebsite" w:hAnsi="GDSTransportWebsite"/>
-                      <w:color w:val="0A0A0A"/>
-                    </w:rPr>
-                    <w:t>litigationFriendName</w:t>
-                  </w:r>
-                  <w:proofErr w:type="spellEnd"/>
-                  <w:proofErr w:type="gramEnd"/>
-                  <w:r>
-                    <w:rPr>
-                      <w:rFonts w:ascii="GDSTransportWebsite" w:hAnsi="GDSTransportWebsite"/>
-                      <w:color w:val="0A0A0A"/>
-                    </w:rPr>
-                    <w:t>&gt;&gt;</w:t>
-                  </w:r>
-                </w:p>
-              </w:tc>
-            </w:tr>
-            <w:tr>
-              <w:trPr>
                 <w:trHeight w:val="2070"/>
               </w:trPr>
               <w:tc>
@@ -3549,6 +3572,123 @@
             </w:tr>
             <w:tr>
               <w:trPr>
+                <w:trHeight w:val="680"/>
+              </w:trPr>
+              <w:tc>
+                <w:tcPr>
+                  <w:tcW w:w="3434" w:type="dxa"/>
+                </w:tcPr>
+                <w:p>
+                  <w:pPr>
+                    <w:pStyle w:val="NormalWeb"/>
+                    <w:widowControl w:val="0"/>
+                    <w:spacing w:before="80" w:beforeAutospacing="0" w:after="80" w:afterAutospacing="0"/>
+                    <w:rPr>
+                      <w:rFonts w:ascii="GDSTransportWebsite" w:hAnsi="GDSTransportWebsite"/>
+                      <w:b/>
+                      <w:bCs/>
+                      <w:color w:val="0A0A0A"/>
+                      <w:highlight w:val="white"/>
+                    </w:rPr>
+                  </w:pPr>
+                  <w:r>
+                    <w:rPr>
+                      <w:rFonts w:ascii="GDSTransportWebsite" w:hAnsi="GDSTransportWebsite"/>
+                      <w:b/>
+                      <w:bCs/>
+                      <w:color w:val="0A0A0A"/>
+                      <w:shd w:val="clear" w:color="auto" w:fill="FFFFFF"/>
+                    </w:rPr>
+                    <w:t>Litigation friend</w:t>
+                  </w:r>
+                </w:p>
+              </w:tc>
+              <w:tc>
+                <w:tcPr>
+                  <w:tcW w:w="6344" w:type="dxa"/>
+                </w:tcPr>
+                <w:p>
+                  <w:pPr>
+                    <w:widowControl w:val="0"/>
+                    <w:rPr>
+                      <w:rFonts w:ascii="GDSTransportWebsite" w:hAnsi="GDSTransportWebsite"/>
+                      <w:color w:val="0A0A0A"/>
+                    </w:rPr>
+                  </w:pPr>
+                  <w:r>
+                    <w:rPr>
+                      <w:rFonts w:ascii="GDSTransportWebsite" w:hAnsi="GDSTransportWebsite"/>
+                      <w:color w:val="0A0A0A"/>
+                    </w:rPr>
+                    <w:t>&lt;&lt;respondents[</w:t>
+                  </w:r>
+                  <w:r>
+                    <w:rPr>
+                      <w:rFonts w:ascii="GDSTransportWebsite" w:hAnsi="GDSTransportWebsite"/>
+                      <w:color w:val="0A0A0A"/>
+                    </w:rPr>
+                    <w:t>1</w:t>
+                  </w:r>
+                  <w:proofErr w:type="gramStart"/>
+                  <w:r>
+                    <w:rPr>
+                      <w:rFonts w:ascii="GDSTransportWebsite" w:hAnsi="GDSTransportWebsite"/>
+                      <w:color w:val="0A0A0A"/>
+                    </w:rPr>
+                    <w:t>].</w:t>
+                  </w:r>
+                  <w:proofErr w:type="spellStart"/>
+                  <w:r>
+                    <w:rPr>
+                      <w:rFonts w:ascii="GDSTransportWebsite" w:hAnsi="GDSTransportWebsite"/>
+                      <w:color w:val="0A0A0A"/>
+                    </w:rPr>
+                    <w:t>litigationFriendFirstName</w:t>
+                  </w:r>
+                  <w:proofErr w:type="spellEnd"/>
+                  <w:proofErr w:type="gramEnd"/>
+                  <w:r>
+                    <w:rPr>
+                      <w:rFonts w:ascii="GDSTransportWebsite" w:hAnsi="GDSTransportWebsite"/>
+                      <w:color w:val="0A0A0A"/>
+                    </w:rPr>
+                    <w:t>&gt;&gt; &lt;&lt;respondents[</w:t>
+                  </w:r>
+                  <w:r>
+                    <w:rPr>
+                      <w:rFonts w:ascii="GDSTransportWebsite" w:hAnsi="GDSTransportWebsite"/>
+                      <w:color w:val="0A0A0A"/>
+                    </w:rPr>
+                    <w:t>1</w:t>
+                  </w:r>
+                  <w:r>
+                    <w:rPr>
+                      <w:rFonts w:ascii="GDSTransportWebsite" w:hAnsi="GDSTransportWebsite"/>
+                      <w:color w:val="0A0A0A"/>
+                    </w:rPr>
+                    <w:t>].</w:t>
+                  </w:r>
+                  <w:proofErr w:type="spellStart"/>
+                  <w:r>
+                    <w:rPr>
+                      <w:rFonts w:ascii="GDSTransportWebsite" w:hAnsi="GDSTransportWebsite"/>
+                      <w:color w:val="0A0A0A"/>
+                    </w:rPr>
+                    <w:t>litigationFriendLastName</w:t>
+                  </w:r>
+                  <w:proofErr w:type="spellEnd"/>
+                  <w:r>
+                    <w:rPr>
+                      <w:rFonts w:ascii="GDSTransportWebsite" w:hAnsi="GDSTransportWebsite"/>
+                      <w:color w:val="0A0A0A"/>
+                    </w:rPr>
+                    <w:t>&gt;&gt;</w:t>
+                  </w:r>
+                </w:p>
+              </w:tc>
+            </w:tr>
+            <w:tr>
+              <w:trPr>
                 <w:trHeight w:val="388"/>
               </w:trPr>
               <w:tc>
@@ -4804,6 +4944,7 @@
                 <w:rFonts w:ascii="GDSTransportWebsite" w:hAnsi="GDSTransportWebsite"/>
                 <w:color w:val="0A0A0A"/>
               </w:rPr>
+              <w:lastRenderedPageBreak/>
               <w:t>&lt;&lt; respondents[1</w:t>
             </w:r>
             <w:proofErr w:type="gramStart"/>
@@ -4820,15 +4961,7 @@
                 <w:rFonts w:ascii="GDSTransportWebsite" w:hAnsi="GDSTransportWebsite"/>
                 <w:color w:val="0A0A0A"/>
               </w:rPr>
-              <w:t>.serviceAddress.AddressLin</w:t>
-            </w:r>
-            <w:r>
-              <w:rPr>
-                <w:rFonts w:ascii="GDSTransportWebsite" w:hAnsi="GDSTransportWebsite"/>
-                <w:color w:val="0A0A0A"/>
-              </w:rPr>
-              <w:lastRenderedPageBreak/>
-              <w:t>e2&gt;&gt;&lt;&lt;es_&gt;&gt;&lt;&lt;cs_{!isBlank(respondents[1].representative.serviceAddress.AddressLine3)}&gt;&gt;</w:t>
+              <w:t>.serviceAddress.AddressLine2&gt;&gt;&lt;&lt;es_&gt;&gt;&lt;&lt;cs_{!isBlank(respondents[1].representative.serviceAddress.AddressLine3)}&gt;&gt;</w:t>
             </w:r>
           </w:p>
           <w:p>
@@ -5770,6 +5903,7 @@
           <w:sz w:val="36"/>
           <w:szCs w:val="36"/>
         </w:rPr>
+        <w:lastRenderedPageBreak/>
         <w:t>&lt;&lt;es_&gt;&gt;</w:t>
       </w:r>
     </w:p>
@@ -5793,7 +5927,6 @@
           <w:sz w:val="36"/>
           <w:szCs w:val="36"/>
         </w:rPr>
-        <w:lastRenderedPageBreak/>
         <w:t>&lt;&lt;cs_{</w:t>
       </w:r>
       <w:proofErr w:type="spellStart"/>
@@ -6843,15 +6976,7 @@
                 <w:rFonts w:ascii="GDSTransportWebsite" w:hAnsi="GDSTransportWebsite"/>
                 <w:color w:val="0A0A0A"/>
               </w:rPr>
-              <w:t>&lt;&lt;cs_</w:t>
-            </w:r>
-            <w:proofErr w:type="gramStart"/>
-            <w:r>
-              <w:rPr>
-                <w:rFonts w:ascii="GDSTransportWebsite" w:hAnsi="GDSTransportWebsite"/>
-                <w:color w:val="0A0A0A"/>
-              </w:rPr>
-              <w:t>{!</w:t>
+              <w:t>&lt;&lt;cs_{</w:t>
             </w:r>
             <w:proofErr w:type="spellStart"/>
             <w:r>
@@ -6862,41 +6987,60 @@
               <w:t>isBlank</w:t>
             </w:r>
             <w:proofErr w:type="spellEnd"/>
-            <w:proofErr w:type="gramEnd"/>
-            <w:r>
-              <w:rPr>
-                <w:rFonts w:ascii="GDSTransportWebsite" w:hAnsi="GDSTransportWebsite"/>
-                <w:color w:val="0A0A0A"/>
-              </w:rPr>
-              <w:t>(name)}&gt;&gt;</w:t>
-            </w:r>
-            <w:r>
-              <w:rPr>
-                <w:rFonts w:ascii="GDSTransportWebsite" w:hAnsi="GDSTransportWebsite"/>
-                <w:color w:val="0A0A0A"/>
-              </w:rPr>
-              <w:t>&lt;&lt;</w:t>
-            </w:r>
-            <w:r>
-              <w:rPr>
-                <w:rFonts w:ascii="GDSTransportWebsite" w:hAnsi="GDSTransportWebsite"/>
-                <w:color w:val="0A0A0A"/>
-              </w:rPr>
-              <w:t>name</w:t>
-            </w:r>
-            <w:r>
-              <w:rPr>
-                <w:rFonts w:ascii="GDSTransportWebsite" w:hAnsi="GDSTransportWebsite"/>
-                <w:color w:val="0A0A0A"/>
-              </w:rPr>
-              <w:t>&gt;&gt;</w:t>
-            </w:r>
-            <w:r>
-              <w:rPr>
-                <w:rFonts w:ascii="GDSTransportWebsite" w:hAnsi="GDSTransportWebsite"/>
-                <w:color w:val="0A0A0A"/>
-              </w:rPr>
-              <w:t>&lt;&lt;else&gt;&gt;Not Provided&lt;&lt;es_&gt;&gt;</w:t>
+            <w:r>
+              <w:rPr>
+                <w:rFonts w:ascii="GDSTransportWebsite" w:hAnsi="GDSTransportWebsite"/>
+                <w:color w:val="0A0A0A"/>
+              </w:rPr>
+              <w:t>(</w:t>
+            </w:r>
+            <w:proofErr w:type="spellStart"/>
+            <w:r>
+              <w:rPr>
+                <w:rFonts w:ascii="GDSTransportWebsite" w:hAnsi="GDSTransportWebsite"/>
+                <w:color w:val="0A0A0A"/>
+              </w:rPr>
+              <w:t>firstName</w:t>
+            </w:r>
+            <w:proofErr w:type="spellEnd"/>
+            <w:r>
+              <w:rPr>
+                <w:rFonts w:ascii="GDSTransportWebsite" w:hAnsi="GDSTransportWebsite"/>
+                <w:color w:val="0A0A0A"/>
+              </w:rPr>
+              <w:t>)}&gt;&gt;Not Provided&lt;&lt;else&gt;&gt;&lt;&lt;</w:t>
+            </w:r>
+            <w:proofErr w:type="spellStart"/>
+            <w:r>
+              <w:rPr>
+                <w:rFonts w:ascii="GDSTransportWebsite" w:hAnsi="GDSTransportWebsite"/>
+                <w:color w:val="0A0A0A"/>
+              </w:rPr>
+              <w:t>firstName</w:t>
+            </w:r>
+            <w:proofErr w:type="spellEnd"/>
+            <w:r>
+              <w:rPr>
+                <w:rFonts w:ascii="GDSTransportWebsite" w:hAnsi="GDSTransportWebsite"/>
+                <w:color w:val="0A0A0A"/>
+              </w:rPr>
+              <w:t>&gt;&gt; &lt;&lt;</w:t>
+            </w:r>
+            <w:proofErr w:type="spellStart"/>
+            <w:r>
+              <w:rPr>
+                <w:rFonts w:ascii="GDSTransportWebsite" w:hAnsi="GDSTransportWebsite"/>
+                <w:color w:val="0A0A0A"/>
+              </w:rPr>
+              <w:t>lastName</w:t>
+            </w:r>
+            <w:proofErr w:type="spellEnd"/>
+            <w:r>
+              <w:rPr>
+                <w:rFonts w:ascii="GDSTransportWebsite" w:hAnsi="GDSTransportWebsite"/>
+                <w:color w:val="0A0A0A"/>
+              </w:rPr>
+              <w:t>&gt;&gt;&lt;&lt;es_&gt;&gt;</w:t>
             </w:r>
           </w:p>
           <w:p>
@@ -9912,7 +10056,6 @@
               </w:rPr>
               <w:t>!</w:t>
             </w:r>
-            <w:proofErr w:type="spellStart"/>
             <w:r>
               <w:rPr>
                 <w:rFonts w:ascii="GDSTransportWebsite" w:hAnsi="GDSTransportWebsite"/>
@@ -9921,7 +10064,6 @@
               </w:rPr>
               <w:t>isBlank</w:t>
             </w:r>
-            <w:proofErr w:type="spellEnd"/>
             <w:proofErr w:type="gramEnd"/>
             <w:r>
               <w:rPr>
@@ -9931,16 +10073,38 @@
               </w:rPr>
               <w:t>(</w:t>
             </w:r>
-            <w:proofErr w:type="spellStart"/>
-            <w:r>
-              <w:rPr>
-                <w:rFonts w:ascii="GDSTransportWebsite" w:hAnsi="GDSTransportWebsite"/>
-                <w:color w:val="0A0A0A"/>
-                <w:shd w:val="clear" w:color="auto" w:fill="FFFFFF"/>
-              </w:rPr>
-              <w:t>hearingSupport</w:t>
-            </w:r>
-            <w:proofErr w:type="spellEnd"/>
+            <w:r>
+              <w:rPr>
+                <w:rFonts w:ascii="GDSTransportWebsite" w:hAnsi="GDSTransportWebsite"/>
+                <w:color w:val="0A0A0A"/>
+                <w:shd w:val="clear" w:color="auto" w:fill="FFFFFF"/>
+              </w:rPr>
+              <w:t>s</w:t>
+            </w:r>
+            <w:r>
+              <w:rPr>
+                <w:rFonts w:ascii="GDSTransportWebsite" w:hAnsi="GDSTransportWebsite"/>
+                <w:color w:val="0A0A0A"/>
+                <w:shd w:val="clear" w:color="auto" w:fill="FFFFFF"/>
+              </w:rPr>
+              <w:t>upport</w:t>
+            </w:r>
+            <w:r>
+              <w:rPr>
+                <w:rFonts w:ascii="GDSTransportWebsite" w:hAnsi="GDSTransportWebsite"/>
+                <w:color w:val="0A0A0A"/>
+                <w:shd w:val="clear" w:color="auto" w:fill="FFFFFF"/>
+              </w:rPr>
+              <w:t>.</w:t>
+            </w:r>
+            <w:r>
+              <w:rPr>
+                <w:rFonts w:ascii="GDSTransportWebsite" w:hAnsi="GDSTransportWebsite"/>
+                <w:color w:val="0A0A0A"/>
+                <w:shd w:val="clear" w:color="auto" w:fill="FFFFFF"/>
+              </w:rPr>
+              <w:t>supportRequirementsAdditional</w:t>
+            </w:r>
             <w:r>
               <w:rPr>
                 <w:rFonts w:ascii="GDSTransportWebsite" w:hAnsi="GDSTransportWebsite"/>
@@ -9963,18 +10127,32 @@
                 <w:color w:val="0A0A0A"/>
                 <w:shd w:val="clear" w:color="auto" w:fill="FFFFFF"/>
               </w:rPr>
-              <w:t>&lt;&lt;</w:t>
-            </w:r>
-            <w:proofErr w:type="spellStart"/>
-            <w:r>
-              <w:rPr>
-                <w:rFonts w:ascii="GDSTransportWebsite" w:hAnsi="GDSTransportWebsite"/>
-                <w:color w:val="0A0A0A"/>
-                <w:shd w:val="clear" w:color="auto" w:fill="FFFFFF"/>
-              </w:rPr>
-              <w:t>hearingSupport</w:t>
-            </w:r>
-            <w:proofErr w:type="spellEnd"/>
+              <w:t>&lt;&lt;s</w:t>
+            </w:r>
+            <w:r>
+              <w:rPr>
+                <w:rFonts w:ascii="GDSTransportWebsite" w:hAnsi="GDSTransportWebsite"/>
+                <w:color w:val="0A0A0A"/>
+                <w:shd w:val="clear" w:color="auto" w:fill="FFFFFF"/>
+              </w:rPr>
+              <w:t>upport</w:t>
+            </w:r>
+            <w:r>
+              <w:rPr>
+                <w:rFonts w:ascii="GDSTransportWebsite" w:hAnsi="GDSTransportWebsite"/>
+                <w:color w:val="0A0A0A"/>
+                <w:shd w:val="clear" w:color="auto" w:fill="FFFFFF"/>
+              </w:rPr>
+              <w:t>.</w:t>
+            </w:r>
+            <w:r>
+              <w:rPr>
+                <w:rFonts w:ascii="GDSTransportWebsite" w:hAnsi="GDSTransportWebsite"/>
+                <w:color w:val="0A0A0A"/>
+                <w:shd w:val="clear" w:color="auto" w:fill="FFFFFF"/>
+              </w:rPr>
+              <w:t>supportRequirementsAdditional</w:t>
+            </w:r>
             <w:r>
               <w:rPr>
                 <w:rFonts w:ascii="GDSTransportWebsite" w:hAnsi="GDSTransportWebsite"/>
@@ -9999,16 +10177,6 @@
               </w:rPr>
               <w:t>&lt;&lt;es_&gt;&gt;</w:t>
             </w:r>
-          </w:p>
-          <w:p>
-            <w:pPr>
-              <w:spacing w:before="40" w:after="40"/>
-              <w:rPr>
-                <w:rFonts w:ascii="GDSTransportWebsite" w:hAnsi="GDSTransportWebsite"/>
-                <w:color w:val="0A0A0A"/>
-                <w:shd w:val="clear" w:color="auto" w:fill="FFFFFF"/>
-              </w:rPr>
-            </w:pPr>
           </w:p>
         </w:tc>
       </w:tr>
@@ -10891,7 +11059,7 @@
               <v:stroke joinstyle="miter"/>
               <v:path gradientshapeok="t" o:connecttype="rect"/>
             </v:shapetype>
-            <v:shape id="Text Box 4" o:spid="_x0000_s1026" type="#_x0000_t202" alt="Classification: Controlled" style="position:absolute;margin-left:0;margin-top:.05pt;width:34.95pt;height:34.95pt;z-index:251659264;visibility:visible;mso-wrap-style:none;mso-wrap-distance-left:0;mso-wrap-distance-top:0;mso-wrap-distance-right:0;mso-wrap-distance-bottom:0;mso-position-horizontal:left;mso-position-horizontal-relative:left-margin-area;mso-position-vertical:absolute;mso-position-vertical-relative:text;v-text-anchor:top" o:gfxdata="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" filled="f" stroked="f">
+            <v:shape id="Text Box 4" o:spid="_x0000_s1026" type="#_x0000_t202" alt="Classification: Controlled" style="position:absolute;margin-left:0;margin-top:.05pt;width:34.95pt;height:34.95pt;z-index:251659264;visibility:visible;mso-wrap-style:none;mso-wrap-distance-left:0;mso-wrap-distance-top:0;mso-wrap-distance-right:0;mso-wrap-distance-bottom:0;mso-position-horizontal:left;mso-position-horizontal-relative:left-margin-area;mso-position-vertical:absolute;mso-position-vertical-relative:text;v-text-anchor:top" o:gfxdata="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" filled="f" stroked="f">
               <v:textbox style="mso-fit-shape-to-text:t" inset="5pt,0,0,0">
                 <w:txbxContent>
                   <w:p>
@@ -11052,7 +11220,7 @@
                     <v:stroke joinstyle="miter"/>
                     <v:path gradientshapeok="t" o:connecttype="rect"/>
                   </v:shapetype>
-                  <v:shape id="Text Box 5" o:spid="_x0000_s1027" type="#_x0000_t202" alt="Classification: Controlled" style="position:absolute;margin-left:0;margin-top:.05pt;width:34.95pt;height:34.95pt;z-index:251660288;visibility:visible;mso-wrap-style:none;mso-wrap-distance-left:0;mso-wrap-distance-top:0;mso-wrap-distance-right:0;mso-wrap-distance-bottom:0;mso-position-horizontal:left;mso-position-horizontal-relative:left-margin-area;mso-position-vertical:absolute;mso-position-vertical-relative:text;v-text-anchor:top" o:gfxdata="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" filled="f" stroked="f">
+                  <v:shape id="Text Box 5" o:spid="_x0000_s1027" type="#_x0000_t202" alt="Classification: Controlled" style="position:absolute;margin-left:0;margin-top:.05pt;width:34.95pt;height:34.95pt;z-index:251660288;visibility:visible;mso-wrap-style:none;mso-wrap-distance-left:0;mso-wrap-distance-top:0;mso-wrap-distance-right:0;mso-wrap-distance-bottom:0;mso-position-horizontal:left;mso-position-horizontal-relative:left-margin-area;mso-position-vertical:absolute;mso-position-vertical-relative:text;v-text-anchor:top" o:gfxdata="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" filled="f" stroked="f">
                     <v:textbox style="mso-fit-shape-to-text:t" inset="5pt,0,0,0">
                       <w:txbxContent>
                         <w:p>
@@ -11339,7 +11507,7 @@
               <v:stroke joinstyle="miter"/>
               <v:path gradientshapeok="t" o:connecttype="rect"/>
             </v:shapetype>
-            <v:shape id="Text Box 3" o:spid="_x0000_s1028" type="#_x0000_t202" alt="Classification: Controlled" style="position:absolute;margin-left:0;margin-top:.05pt;width:34.95pt;height:34.95pt;z-index:251658240;visibility:visible;mso-wrap-style:none;mso-wrap-distance-left:0;mso-wrap-distance-top:0;mso-wrap-distance-right:0;mso-wrap-distance-bottom:0;mso-position-horizontal:left;mso-position-horizontal-relative:left-margin-area;mso-position-vertical:absolute;mso-position-vertical-relative:text;v-text-anchor:top" o:gfxdata="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" filled="f" stroked="f">
+            <v:shape id="Text Box 3" o:spid="_x0000_s1028" type="#_x0000_t202" alt="Classification: Controlled" style="position:absolute;margin-left:0;margin-top:.05pt;width:34.95pt;height:34.95pt;z-index:251658240;visibility:visible;mso-wrap-style:none;mso-wrap-distance-left:0;mso-wrap-distance-top:0;mso-wrap-distance-right:0;mso-wrap-distance-bottom:0;mso-position-horizontal:left;mso-position-horizontal-relative:left-margin-area;mso-position-vertical:absolute;mso-position-vertical-relative:text;v-text-anchor:top" o:gfxdata="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" filled="f" stroked="f">
               <v:textbox style="mso-fit-shape-to-text:t" inset="5pt,0,0,0">
                 <w:txbxContent>
                   <w:p>
@@ -12767,6 +12935,10 @@
 </file>
 
 <file path=customXml/item1.xml><?xml version="1.0" encoding="utf-8"?>
+<b:Sources xmlns:b="http://schemas.openxmlformats.org/officeDocument/2006/bibliography" xmlns="http://schemas.openxmlformats.org/officeDocument/2006/bibliography" SelectedStyle="\APASixthEditionOfficeOnline.xsl" StyleName="APA" Version="6"/>
+</file>
+
+<file path=customXml/item2.xml><?xml version="1.0" encoding="utf-8"?>
 <p:properties xmlns:p="http://schemas.microsoft.com/office/2006/metadata/properties" xmlns:xsi="http://www.w3.org/2001/XMLSchema-instance" xmlns:pc="http://schemas.microsoft.com/office/infopath/2007/PartnerControls">
   <documentManagement>
     <Stage xmlns="f336f4fe-8719-4ea2-b5d6-29b3a580aeb4">In Approval</Stage>
@@ -12793,7 +12965,7 @@
 </p:properties>
 </file>
 
-<file path=customXml/item2.xml><?xml version="1.0" encoding="utf-8"?>
+<file path=customXml/item3.xml><?xml version="1.0" encoding="utf-8"?>
 <ct:contentTypeSchema xmlns:ct="http://schemas.microsoft.com/office/2006/metadata/contentType" xmlns:ma="http://schemas.microsoft.com/office/2006/metadata/properties/metaAttributes" ct:_="" ma:_="" ma:contentTypeName="_CtTemplate" ma:contentTypeID="0x01010064A5FDCCFB03F540B94405305D7DE14F00A4F8B82F7CEF57469A8FE5CEAB7A0EE0" ma:contentTypeVersion="54" ma:contentTypeDescription="Part of Template Management with Site Columns representing custom attributes." ma:contentTypeScope="" ma:versionID="c2ae9af6f2d07f5c87e529250672afb5">
   <xsd:schema xmlns:xsd="http://www.w3.org/2001/XMLSchema" xmlns:xs="http://www.w3.org/2001/XMLSchema" xmlns:p="http://schemas.microsoft.com/office/2006/metadata/properties" xmlns:ns2="f336f4fe-8719-4ea2-b5d6-29b3a580aeb4" xmlns:ns3="b57b892a-dd61-4bba-b372-a8d93da2c7e6" targetNamespace="http://schemas.microsoft.com/office/2006/metadata/properties" ma:root="true" ma:fieldsID="5cc5ae0d05cbe82a12e0833457866b27" ns2:_="" ns3:_="">
     <xsd:import namespace="f336f4fe-8719-4ea2-b5d6-29b3a580aeb4"/>
@@ -13109,7 +13281,7 @@
 </ct:contentTypeSchema>
 </file>
 
-<file path=customXml/item3.xml><?xml version="1.0" encoding="utf-8"?>
+<file path=customXml/item4.xml><?xml version="1.0" encoding="utf-8"?>
 <?mso-contentType ?>
 <FormTemplates xmlns="http://schemas.microsoft.com/sharepoint/v3/contenttype/forms">
   <Display>DocumentLibraryForm</Display>
@@ -13118,11 +13290,15 @@
 </FormTemplates>
 </file>
 
-<file path=customXml/item4.xml><?xml version="1.0" encoding="utf-8"?>
-<b:Sources xmlns:b="http://schemas.openxmlformats.org/officeDocument/2006/bibliography" xmlns="http://schemas.openxmlformats.org/officeDocument/2006/bibliography" SelectedStyle="\APASixthEditionOfficeOnline.xsl" StyleName="APA" Version="6"/>
+<file path=customXml/itemProps1.xml><?xml version="1.0" encoding="utf-8"?>
+<ds:datastoreItem xmlns:ds="http://schemas.openxmlformats.org/officeDocument/2006/customXml" ds:itemID="{D9CC73D4-2572-D642-B334-03ABC33F70A6}">
+  <ds:schemaRefs>
+    <ds:schemaRef ds:uri="http://schemas.openxmlformats.org/officeDocument/2006/bibliography"/>
+  </ds:schemaRefs>
+</ds:datastoreItem>
 </file>
 
-<file path=customXml/itemProps1.xml><?xml version="1.0" encoding="utf-8"?>
+<file path=customXml/itemProps2.xml><?xml version="1.0" encoding="utf-8"?>
 <ds:datastoreItem xmlns:ds="http://schemas.openxmlformats.org/officeDocument/2006/customXml" ds:itemID="{167D3FB0-0D1A-4A81-8A96-EE2F37F3B125}">
   <ds:schemaRefs>
     <ds:schemaRef ds:uri="http://schemas.microsoft.com/office/2006/metadata/properties"/>
@@ -13132,7 +13308,7 @@
 </ds:datastoreItem>
 </file>
 
-<file path=customXml/itemProps2.xml><?xml version="1.0" encoding="utf-8"?>
+<file path=customXml/itemProps3.xml><?xml version="1.0" encoding="utf-8"?>
 <ds:datastoreItem xmlns:ds="http://schemas.openxmlformats.org/officeDocument/2006/customXml" ds:itemID="{13BD70DB-DEBA-4976-81C2-4E2CE12B5CBE}">
   <ds:schemaRefs>
     <ds:schemaRef ds:uri="http://schemas.microsoft.com/office/2006/metadata/contentType"/>
@@ -13151,18 +13327,10 @@
 </ds:datastoreItem>
 </file>
 
-<file path=customXml/itemProps3.xml><?xml version="1.0" encoding="utf-8"?>
+<file path=customXml/itemProps4.xml><?xml version="1.0" encoding="utf-8"?>
 <ds:datastoreItem xmlns:ds="http://schemas.openxmlformats.org/officeDocument/2006/customXml" ds:itemID="{B979ABCF-6006-4211-8C04-D08E1C55C8F9}">
   <ds:schemaRefs>
     <ds:schemaRef ds:uri="http://schemas.microsoft.com/sharepoint/v3/contenttype/forms"/>
-  </ds:schemaRefs>
-</ds:datastoreItem>
-</file>
-
-<file path=customXml/itemProps4.xml><?xml version="1.0" encoding="utf-8"?>
-<ds:datastoreItem xmlns:ds="http://schemas.openxmlformats.org/officeDocument/2006/customXml" ds:itemID="{D9CC73D4-2572-D642-B334-03ABC33F70A6}">
-  <ds:schemaRefs>
-    <ds:schemaRef ds:uri="http://schemas.openxmlformats.org/officeDocument/2006/bibliography"/>
   </ds:schemaRefs>
 </ds:datastoreItem>
 </file>

</xml_diff>